<commit_message>
Fix typos in RaspberryPi / Cube setup
</commit_message>
<xml_diff>
--- a/documentation/5-Testdrehbuch.docx
+++ b/documentation/5-Testdrehbuch.docx
@@ -1446,21 +1446,7 @@
                 <w:rStyle w:val="Hyperlink"/>
                 <w:noProof/>
               </w:rPr>
-              <w:t>5.2 Referenziert</w:t>
-            </w:r>
-            <w:r>
-              <w:rPr>
-                <w:rStyle w:val="Hyperlink"/>
-                <w:noProof/>
-              </w:rPr>
-              <w:t>e</w:t>
-            </w:r>
-            <w:r>
-              <w:rPr>
-                <w:rStyle w:val="Hyperlink"/>
-                <w:noProof/>
-              </w:rPr>
-              <w:t xml:space="preserve"> Dokumente</w:t>
+              <w:t>5.2 Referenzierte Dokumente</w:t>
             </w:r>
             <w:r>
               <w:rPr>
@@ -1757,6 +1743,7 @@
       <w:r>
         <w:rPr>
           <w:rFonts w:cstheme="minorHAnsi"/>
+          <w:noProof/>
         </w:rPr>
         <w:drawing>
           <wp:anchor distT="0" distB="0" distL="114300" distR="114300" simplePos="0" relativeHeight="251665408" behindDoc="0" locked="0" layoutInCell="1" allowOverlap="1" wp14:anchorId="10C7EFE4" wp14:editId="53DFF541">
@@ -1820,47 +1807,47 @@
         <w:jc w:val="left"/>
         <w:rPr>
           <w:rFonts w:cstheme="minorHAnsi"/>
-          <w:lang w:val="en-US"/>
-        </w:rPr>
-      </w:pPr>
-    </w:p>
-    <w:p>
-      <w:pPr>
-        <w:rPr>
-          <w:rFonts w:cstheme="minorHAnsi"/>
-          <w:lang w:val="en-US"/>
-        </w:rPr>
-      </w:pPr>
-    </w:p>
-    <w:p>
-      <w:pPr>
-        <w:rPr>
-          <w:rFonts w:cstheme="minorHAnsi"/>
-          <w:lang w:val="en-US"/>
-        </w:rPr>
-      </w:pPr>
-    </w:p>
-    <w:p>
-      <w:pPr>
-        <w:rPr>
-          <w:rFonts w:cstheme="minorHAnsi"/>
-          <w:lang w:val="en-US"/>
-        </w:rPr>
-      </w:pPr>
-    </w:p>
-    <w:p>
-      <w:pPr>
-        <w:rPr>
-          <w:rFonts w:cstheme="minorHAnsi"/>
-          <w:lang w:val="en-US"/>
-        </w:rPr>
-      </w:pPr>
-    </w:p>
-    <w:p>
-      <w:pPr>
-        <w:rPr>
-          <w:rFonts w:cstheme="minorHAnsi"/>
-          <w:lang w:val="en-US"/>
+          <w:lang w:val="de-DE"/>
+        </w:rPr>
+      </w:pPr>
+    </w:p>
+    <w:p>
+      <w:pPr>
+        <w:rPr>
+          <w:rFonts w:cstheme="minorHAnsi"/>
+          <w:lang w:val="de-DE"/>
+        </w:rPr>
+      </w:pPr>
+    </w:p>
+    <w:p>
+      <w:pPr>
+        <w:rPr>
+          <w:rFonts w:cstheme="minorHAnsi"/>
+          <w:lang w:val="de-DE"/>
+        </w:rPr>
+      </w:pPr>
+    </w:p>
+    <w:p>
+      <w:pPr>
+        <w:rPr>
+          <w:rFonts w:cstheme="minorHAnsi"/>
+          <w:lang w:val="de-DE"/>
+        </w:rPr>
+      </w:pPr>
+    </w:p>
+    <w:p>
+      <w:pPr>
+        <w:rPr>
+          <w:rFonts w:cstheme="minorHAnsi"/>
+          <w:lang w:val="de-DE"/>
+        </w:rPr>
+      </w:pPr>
+    </w:p>
+    <w:p>
+      <w:pPr>
+        <w:rPr>
+          <w:rFonts w:cstheme="minorHAnsi"/>
+          <w:lang w:val="de-DE"/>
         </w:rPr>
       </w:pPr>
     </w:p>
@@ -1874,75 +1861,22 @@
       <w:bookmarkStart w:id="2" w:name="_Toc71753125"/>
       <w:r>
         <w:rPr>
-          <w:rFonts w:asciiTheme="minorHAnsi" w:hAnsiTheme="minorHAnsi" w:cstheme="minorHAnsi"/>
+          <w:rFonts w:cstheme="minorHAnsi"/>
         </w:rPr>
         <w:lastRenderedPageBreak/>
-        <w:t>1.</w:t>
-      </w:r>
-      <w:r>
-        <w:rPr>
-          <w:rFonts w:asciiTheme="minorHAnsi" w:hAnsiTheme="minorHAnsi" w:cstheme="minorHAnsi"/>
-        </w:rPr>
-        <w:t>2</w:t>
-      </w:r>
-      <w:r>
-        <w:rPr>
-          <w:rFonts w:asciiTheme="minorHAnsi" w:hAnsiTheme="minorHAnsi" w:cstheme="minorHAnsi"/>
-        </w:rPr>
-        <w:t xml:space="preserve"> </w:t>
-      </w:r>
-      <w:r>
-        <w:rPr>
-          <w:rFonts w:asciiTheme="minorHAnsi" w:hAnsiTheme="minorHAnsi" w:cstheme="minorHAnsi"/>
-        </w:rPr>
-        <w:t>Setup</w:t>
-      </w:r>
-      <w:r>
-        <w:rPr>
-          <w:rFonts w:asciiTheme="minorHAnsi" w:hAnsiTheme="minorHAnsi" w:cstheme="minorHAnsi"/>
-        </w:rPr>
-        <w:t xml:space="preserve"> </w:t>
-      </w:r>
-      <w:proofErr w:type="spellStart"/>
-      <w:r>
-        <w:rPr>
-          <w:rFonts w:asciiTheme="minorHAnsi" w:hAnsiTheme="minorHAnsi" w:cstheme="minorHAnsi"/>
-        </w:rPr>
-        <w:t>RaspberryPi</w:t>
-      </w:r>
-      <w:proofErr w:type="spellEnd"/>
-      <w:r>
-        <w:rPr>
-          <w:rFonts w:asciiTheme="minorHAnsi" w:hAnsiTheme="minorHAnsi" w:cstheme="minorHAnsi"/>
-        </w:rPr>
-        <w:t xml:space="preserve"> / Würfel</w:t>
-      </w:r>
-      <w:bookmarkEnd w:id="2"/>
-    </w:p>
-    <w:p>
-      <w:pPr>
-        <w:rPr>
-          <w:rFonts w:cstheme="minorHAnsi"/>
-        </w:rPr>
-      </w:pPr>
-      <w:r>
-        <w:rPr>
-          <w:rFonts w:cstheme="minorHAnsi"/>
-          <w:noProof/>
-        </w:rPr>
         <w:drawing>
-          <wp:anchor distT="0" distB="0" distL="114300" distR="114300" simplePos="0" relativeHeight="251661312" behindDoc="0" locked="0" layoutInCell="1" allowOverlap="1" wp14:anchorId="760DA05F" wp14:editId="39660B42">
+          <wp:anchor distT="0" distB="0" distL="114300" distR="114300" simplePos="0" relativeHeight="251666432" behindDoc="0" locked="0" layoutInCell="1" allowOverlap="1" wp14:anchorId="4BD19BF5" wp14:editId="002A1A46">
             <wp:simplePos x="0" y="0"/>
             <wp:positionH relativeFrom="margin">
-              <wp:align>left</wp:align>
+              <wp:align>center</wp:align>
             </wp:positionH>
             <wp:positionV relativeFrom="paragraph">
-              <wp:posOffset>201930</wp:posOffset>
+              <wp:posOffset>350495</wp:posOffset>
             </wp:positionV>
-            <wp:extent cx="5760720" cy="5601970"/>
-            <wp:effectExtent l="0" t="0" r="0" b="0"/>
+            <wp:extent cx="6321425" cy="4615815"/>
+            <wp:effectExtent l="0" t="0" r="3175" b="0"/>
             <wp:wrapSquare wrapText="bothSides"/>
-            <wp:docPr id="2" name="Grafik 2"/>
+            <wp:docPr id="5" name="Grafik 5"/>
             <wp:cNvGraphicFramePr>
               <a:graphicFrameLocks xmlns:a="http://schemas.openxmlformats.org/drawingml/2006/main" noChangeAspect="1"/>
             </wp:cNvGraphicFramePr>
@@ -1968,7 +1902,7 @@
                   <pic:spPr>
                     <a:xfrm>
                       <a:off x="0" y="0"/>
-                      <a:ext cx="5760720" cy="5601970"/>
+                      <a:ext cx="6321425" cy="4615815"/>
                     </a:xfrm>
                     <a:prstGeom prst="rect">
                       <a:avLst/>
@@ -1986,6 +1920,58 @@
           </wp:anchor>
         </w:drawing>
       </w:r>
+      <w:r>
+        <w:rPr>
+          <w:rFonts w:asciiTheme="minorHAnsi" w:hAnsiTheme="minorHAnsi" w:cstheme="minorHAnsi"/>
+        </w:rPr>
+        <w:t>1.</w:t>
+      </w:r>
+      <w:r>
+        <w:rPr>
+          <w:rFonts w:asciiTheme="minorHAnsi" w:hAnsiTheme="minorHAnsi" w:cstheme="minorHAnsi"/>
+        </w:rPr>
+        <w:t>2</w:t>
+      </w:r>
+      <w:r>
+        <w:rPr>
+          <w:rFonts w:asciiTheme="minorHAnsi" w:hAnsiTheme="minorHAnsi" w:cstheme="minorHAnsi"/>
+        </w:rPr>
+        <w:t xml:space="preserve"> </w:t>
+      </w:r>
+      <w:r>
+        <w:rPr>
+          <w:rFonts w:asciiTheme="minorHAnsi" w:hAnsiTheme="minorHAnsi" w:cstheme="minorHAnsi"/>
+        </w:rPr>
+        <w:t>Setup</w:t>
+      </w:r>
+      <w:r>
+        <w:rPr>
+          <w:rFonts w:asciiTheme="minorHAnsi" w:hAnsiTheme="minorHAnsi" w:cstheme="minorHAnsi"/>
+        </w:rPr>
+        <w:t xml:space="preserve"> </w:t>
+      </w:r>
+      <w:proofErr w:type="spellStart"/>
+      <w:r>
+        <w:rPr>
+          <w:rFonts w:asciiTheme="minorHAnsi" w:hAnsiTheme="minorHAnsi" w:cstheme="minorHAnsi"/>
+        </w:rPr>
+        <w:t>RaspberryPi</w:t>
+      </w:r>
+      <w:proofErr w:type="spellEnd"/>
+      <w:r>
+        <w:rPr>
+          <w:rFonts w:asciiTheme="minorHAnsi" w:hAnsiTheme="minorHAnsi" w:cstheme="minorHAnsi"/>
+        </w:rPr>
+        <w:t xml:space="preserve"> / Würfel</w:t>
+      </w:r>
+      <w:bookmarkEnd w:id="2"/>
+    </w:p>
+    <w:p>
+      <w:pPr>
+        <w:rPr>
+          <w:rFonts w:cstheme="minorHAnsi"/>
+        </w:rPr>
+      </w:pPr>
     </w:p>
     <w:p>
       <w:pPr>
@@ -2075,32 +2061,19 @@
           <w:rFonts w:cstheme="minorHAnsi"/>
         </w:rPr>
         <w:lastRenderedPageBreak/>
-        <w:br/>
-      </w:r>
-      <w:r>
-        <w:rPr>
-          <w:rFonts w:cstheme="minorHAnsi"/>
-        </w:rPr>
-        <w:br/>
-      </w:r>
-      <w:r>
-        <w:rPr>
-          <w:rFonts w:cstheme="minorHAnsi"/>
-          <w:noProof/>
-        </w:rPr>
         <w:drawing>
-          <wp:anchor distT="0" distB="0" distL="114300" distR="114300" simplePos="0" relativeHeight="251663360" behindDoc="0" locked="0" layoutInCell="1" allowOverlap="1" wp14:anchorId="1CE0EAB3" wp14:editId="6DDA194A">
+          <wp:anchor distT="0" distB="0" distL="114300" distR="114300" simplePos="0" relativeHeight="251667456" behindDoc="0" locked="0" layoutInCell="1" allowOverlap="1" wp14:anchorId="370A54AB" wp14:editId="24847625">
             <wp:simplePos x="0" y="0"/>
             <wp:positionH relativeFrom="margin">
               <wp:align>center</wp:align>
             </wp:positionH>
             <wp:positionV relativeFrom="paragraph">
-              <wp:posOffset>138</wp:posOffset>
+              <wp:posOffset>365125</wp:posOffset>
             </wp:positionV>
-            <wp:extent cx="6331585" cy="5690235"/>
-            <wp:effectExtent l="0" t="0" r="0" b="5715"/>
+            <wp:extent cx="6015355" cy="6049645"/>
+            <wp:effectExtent l="0" t="0" r="4445" b="8255"/>
             <wp:wrapSquare wrapText="bothSides"/>
-            <wp:docPr id="3" name="Grafik 3"/>
+            <wp:docPr id="6" name="Grafik 6"/>
             <wp:cNvGraphicFramePr>
               <a:graphicFrameLocks xmlns:a="http://schemas.openxmlformats.org/drawingml/2006/main" noChangeAspect="1"/>
             </wp:cNvGraphicFramePr>
@@ -2126,7 +2099,7 @@
                   <pic:spPr>
                     <a:xfrm>
                       <a:off x="0" y="0"/>
-                      <a:ext cx="6331585" cy="5690235"/>
+                      <a:ext cx="6015355" cy="6049645"/>
                     </a:xfrm>
                     <a:prstGeom prst="rect">
                       <a:avLst/>
@@ -2144,13 +2117,18 @@
           </wp:anchor>
         </w:drawing>
       </w:r>
-    </w:p>
-    <w:p>
-      <w:pPr>
-        <w:rPr>
-          <w:rFonts w:cstheme="minorHAnsi"/>
-        </w:rPr>
-      </w:pPr>
+      <w:r>
+        <w:rPr>
+          <w:rFonts w:cstheme="minorHAnsi"/>
+        </w:rPr>
+        <w:br/>
+      </w:r>
+      <w:r>
+        <w:rPr>
+          <w:rFonts w:cstheme="minorHAnsi"/>
+        </w:rPr>
+        <w:br/>
+      </w:r>
     </w:p>
     <w:p>
       <w:pPr>
@@ -7436,14 +7414,27 @@
       </w:rPr>
       <w:t xml:space="preserve"> von </w:t>
     </w:r>
-    <w:fldSimple w:instr="NUMPAGES  \* Arabic  \* MERGEFORMAT">
-      <w:r>
-        <w:rPr>
-          <w:lang w:val="de-DE"/>
-        </w:rPr>
-        <w:t>2</w:t>
-      </w:r>
-    </w:fldSimple>
+    <w:r>
+      <w:fldChar w:fldCharType="begin"/>
+    </w:r>
+    <w:r>
+      <w:instrText>NUMPAGES  \* Arabic  \* MERGEFORMAT</w:instrText>
+    </w:r>
+    <w:r>
+      <w:fldChar w:fldCharType="separate"/>
+    </w:r>
+    <w:r>
+      <w:rPr>
+        <w:lang w:val="de-DE"/>
+      </w:rPr>
+      <w:t>2</w:t>
+    </w:r>
+    <w:r>
+      <w:rPr>
+        <w:lang w:val="de-DE"/>
+      </w:rPr>
+      <w:fldChar w:fldCharType="end"/>
+    </w:r>
   </w:p>
 </w:ftr>
 </file>

</xml_diff>

<commit_message>
Add testcases and improve readability
</commit_message>
<xml_diff>
--- a/documentation/5-Testdrehbuch.docx
+++ b/documentation/5-Testdrehbuch.docx
@@ -452,7 +452,7 @@
           <w:r>
             <w:fldChar w:fldCharType="separate"/>
           </w:r>
-          <w:hyperlink w:anchor="_Toc71753123" w:history="1">
+          <w:hyperlink w:anchor="_Toc71794292" w:history="1">
             <w:r>
               <w:rPr>
                 <w:rStyle w:val="Hyperlink"/>
@@ -496,7 +496,7 @@
                 <w:noProof/>
                 <w:webHidden/>
               </w:rPr>
-              <w:instrText xml:space="preserve"> PAGEREF _Toc71753123 \h </w:instrText>
+              <w:instrText xml:space="preserve"> PAGEREF _Toc71794292 \h </w:instrText>
             </w:r>
             <w:r>
               <w:rPr>
@@ -539,7 +539,7 @@
               <w:lang w:val="de-DE" w:eastAsia="de-DE"/>
             </w:rPr>
           </w:pPr>
-          <w:hyperlink w:anchor="_Toc71753124" w:history="1">
+          <w:hyperlink w:anchor="_Toc71794293" w:history="1">
             <w:r>
               <w:rPr>
                 <w:rStyle w:val="Hyperlink"/>
@@ -567,7 +567,7 @@
                 <w:noProof/>
                 <w:webHidden/>
               </w:rPr>
-              <w:instrText xml:space="preserve"> PAGEREF _Toc71753124 \h </w:instrText>
+              <w:instrText xml:space="preserve"> PAGEREF _Toc71794293 \h </w:instrText>
             </w:r>
             <w:r>
               <w:rPr>
@@ -610,7 +610,7 @@
               <w:lang w:val="de-DE" w:eastAsia="de-DE"/>
             </w:rPr>
           </w:pPr>
-          <w:hyperlink w:anchor="_Toc71753125" w:history="1">
+          <w:hyperlink w:anchor="_Toc71794294" w:history="1">
             <w:r>
               <w:rPr>
                 <w:rStyle w:val="Hyperlink"/>
@@ -638,7 +638,7 @@
                 <w:noProof/>
                 <w:webHidden/>
               </w:rPr>
-              <w:instrText xml:space="preserve"> PAGEREF _Toc71753125 \h </w:instrText>
+              <w:instrText xml:space="preserve"> PAGEREF _Toc71794294 \h </w:instrText>
             </w:r>
             <w:r>
               <w:rPr>
@@ -682,7 +682,7 @@
               <w:lang w:val="de-DE" w:eastAsia="de-DE"/>
             </w:rPr>
           </w:pPr>
-          <w:hyperlink w:anchor="_Toc71753126" w:history="1">
+          <w:hyperlink w:anchor="_Toc71794295" w:history="1">
             <w:r>
               <w:rPr>
                 <w:rStyle w:val="Hyperlink"/>
@@ -726,7 +726,7 @@
                 <w:noProof/>
                 <w:webHidden/>
               </w:rPr>
-              <w:instrText xml:space="preserve"> PAGEREF _Toc71753126 \h </w:instrText>
+              <w:instrText xml:space="preserve"> PAGEREF _Toc71794295 \h </w:instrText>
             </w:r>
             <w:r>
               <w:rPr>
@@ -769,7 +769,7 @@
               <w:lang w:val="de-DE" w:eastAsia="de-DE"/>
             </w:rPr>
           </w:pPr>
-          <w:hyperlink w:anchor="_Toc71753127" w:history="1">
+          <w:hyperlink w:anchor="_Toc71794296" w:history="1">
             <w:r>
               <w:rPr>
                 <w:rStyle w:val="Hyperlink"/>
@@ -797,7 +797,7 @@
                 <w:noProof/>
                 <w:webHidden/>
               </w:rPr>
-              <w:instrText xml:space="preserve"> PAGEREF _Toc71753127 \h </w:instrText>
+              <w:instrText xml:space="preserve"> PAGEREF _Toc71794296 \h </w:instrText>
             </w:r>
             <w:r>
               <w:rPr>
@@ -840,7 +840,7 @@
               <w:lang w:val="de-DE" w:eastAsia="de-DE"/>
             </w:rPr>
           </w:pPr>
-          <w:hyperlink w:anchor="_Toc71753128" w:history="1">
+          <w:hyperlink w:anchor="_Toc71794297" w:history="1">
             <w:r>
               <w:rPr>
                 <w:rStyle w:val="Hyperlink"/>
@@ -868,7 +868,7 @@
                 <w:noProof/>
                 <w:webHidden/>
               </w:rPr>
-              <w:instrText xml:space="preserve"> PAGEREF _Toc71753128 \h </w:instrText>
+              <w:instrText xml:space="preserve"> PAGEREF _Toc71794297 \h </w:instrText>
             </w:r>
             <w:r>
               <w:rPr>
@@ -912,7 +912,7 @@
               <w:lang w:val="de-DE" w:eastAsia="de-DE"/>
             </w:rPr>
           </w:pPr>
-          <w:hyperlink w:anchor="_Toc71753129" w:history="1">
+          <w:hyperlink w:anchor="_Toc71794298" w:history="1">
             <w:r>
               <w:rPr>
                 <w:rStyle w:val="Hyperlink"/>
@@ -956,7 +956,7 @@
                 <w:noProof/>
                 <w:webHidden/>
               </w:rPr>
-              <w:instrText xml:space="preserve"> PAGEREF _Toc71753129 \h </w:instrText>
+              <w:instrText xml:space="preserve"> PAGEREF _Toc71794298 \h </w:instrText>
             </w:r>
             <w:r>
               <w:rPr>
@@ -1000,7 +1000,7 @@
               <w:lang w:val="de-DE" w:eastAsia="de-DE"/>
             </w:rPr>
           </w:pPr>
-          <w:hyperlink w:anchor="_Toc71753130" w:history="1">
+          <w:hyperlink w:anchor="_Toc71794299" w:history="1">
             <w:r>
               <w:rPr>
                 <w:rStyle w:val="Hyperlink"/>
@@ -1044,7 +1044,7 @@
                 <w:noProof/>
                 <w:webHidden/>
               </w:rPr>
-              <w:instrText xml:space="preserve"> PAGEREF _Toc71753130 \h </w:instrText>
+              <w:instrText xml:space="preserve"> PAGEREF _Toc71794299 \h </w:instrText>
             </w:r>
             <w:r>
               <w:rPr>
@@ -1087,7 +1087,7 @@
               <w:lang w:val="de-DE" w:eastAsia="de-DE"/>
             </w:rPr>
           </w:pPr>
-          <w:hyperlink w:anchor="_Toc71753131" w:history="1">
+          <w:hyperlink w:anchor="_Toc71794300" w:history="1">
             <w:r>
               <w:rPr>
                 <w:rStyle w:val="Hyperlink"/>
@@ -1115,7 +1115,7 @@
                 <w:noProof/>
                 <w:webHidden/>
               </w:rPr>
-              <w:instrText xml:space="preserve"> PAGEREF _Toc71753131 \h </w:instrText>
+              <w:instrText xml:space="preserve"> PAGEREF _Toc71794300 \h </w:instrText>
             </w:r>
             <w:r>
               <w:rPr>
@@ -1158,7 +1158,7 @@
               <w:lang w:val="de-DE" w:eastAsia="de-DE"/>
             </w:rPr>
           </w:pPr>
-          <w:hyperlink w:anchor="_Toc71753132" w:history="1">
+          <w:hyperlink w:anchor="_Toc71794301" w:history="1">
             <w:r>
               <w:rPr>
                 <w:rStyle w:val="Hyperlink"/>
@@ -1186,7 +1186,7 @@
                 <w:noProof/>
                 <w:webHidden/>
               </w:rPr>
-              <w:instrText xml:space="preserve"> PAGEREF _Toc71753132 \h </w:instrText>
+              <w:instrText xml:space="preserve"> PAGEREF _Toc71794301 \h </w:instrText>
             </w:r>
             <w:r>
               <w:rPr>
@@ -1229,7 +1229,7 @@
               <w:lang w:val="de-DE" w:eastAsia="de-DE"/>
             </w:rPr>
           </w:pPr>
-          <w:hyperlink w:anchor="_Toc71753133" w:history="1">
+          <w:hyperlink w:anchor="_Toc71794302" w:history="1">
             <w:r>
               <w:rPr>
                 <w:rStyle w:val="Hyperlink"/>
@@ -1257,7 +1257,7 @@
                 <w:noProof/>
                 <w:webHidden/>
               </w:rPr>
-              <w:instrText xml:space="preserve"> PAGEREF _Toc71753133 \h </w:instrText>
+              <w:instrText xml:space="preserve"> PAGEREF _Toc71794302 \h </w:instrText>
             </w:r>
             <w:r>
               <w:rPr>
@@ -1277,7 +1277,7 @@
                 <w:noProof/>
                 <w:webHidden/>
               </w:rPr>
-              <w:t>13</w:t>
+              <w:t>14</w:t>
             </w:r>
             <w:r>
               <w:rPr>
@@ -1300,7 +1300,7 @@
               <w:lang w:val="de-DE" w:eastAsia="de-DE"/>
             </w:rPr>
           </w:pPr>
-          <w:hyperlink w:anchor="_Toc71753134" w:history="1">
+          <w:hyperlink w:anchor="_Toc71794303" w:history="1">
             <w:r>
               <w:rPr>
                 <w:rStyle w:val="Hyperlink"/>
@@ -1327,7 +1327,7 @@
                 <w:noProof/>
                 <w:webHidden/>
               </w:rPr>
-              <w:instrText xml:space="preserve"> PAGEREF _Toc71753134 \h </w:instrText>
+              <w:instrText xml:space="preserve"> PAGEREF _Toc71794303 \h </w:instrText>
             </w:r>
             <w:r>
               <w:rPr>
@@ -1347,7 +1347,7 @@
                 <w:noProof/>
                 <w:webHidden/>
               </w:rPr>
-              <w:t>15</w:t>
+              <w:t>17</w:t>
             </w:r>
             <w:r>
               <w:rPr>
@@ -1370,7 +1370,7 @@
               <w:lang w:val="de-DE" w:eastAsia="de-DE"/>
             </w:rPr>
           </w:pPr>
-          <w:hyperlink w:anchor="_Toc71753135" w:history="1">
+          <w:hyperlink w:anchor="_Toc71794304" w:history="1">
             <w:r>
               <w:rPr>
                 <w:rStyle w:val="Hyperlink"/>
@@ -1397,7 +1397,7 @@
                 <w:noProof/>
                 <w:webHidden/>
               </w:rPr>
-              <w:instrText xml:space="preserve"> PAGEREF _Toc71753135 \h </w:instrText>
+              <w:instrText xml:space="preserve"> PAGEREF _Toc71794304 \h </w:instrText>
             </w:r>
             <w:r>
               <w:rPr>
@@ -1417,7 +1417,7 @@
                 <w:noProof/>
                 <w:webHidden/>
               </w:rPr>
-              <w:t>15</w:t>
+              <w:t>17</w:t>
             </w:r>
             <w:r>
               <w:rPr>
@@ -1440,7 +1440,7 @@
               <w:lang w:val="de-DE" w:eastAsia="de-DE"/>
             </w:rPr>
           </w:pPr>
-          <w:hyperlink w:anchor="_Toc71753136" w:history="1">
+          <w:hyperlink w:anchor="_Toc71794305" w:history="1">
             <w:r>
               <w:rPr>
                 <w:rStyle w:val="Hyperlink"/>
@@ -1467,7 +1467,7 @@
                 <w:noProof/>
                 <w:webHidden/>
               </w:rPr>
-              <w:instrText xml:space="preserve"> PAGEREF _Toc71753136 \h </w:instrText>
+              <w:instrText xml:space="preserve"> PAGEREF _Toc71794305 \h </w:instrText>
             </w:r>
             <w:r>
               <w:rPr>
@@ -1487,7 +1487,7 @@
                 <w:noProof/>
                 <w:webHidden/>
               </w:rPr>
-              <w:t>15</w:t>
+              <w:t>17</w:t>
             </w:r>
             <w:r>
               <w:rPr>
@@ -1664,7 +1664,7 @@
           <w:rFonts w:asciiTheme="minorHAnsi" w:hAnsiTheme="minorHAnsi" w:cstheme="minorHAnsi"/>
         </w:rPr>
       </w:pPr>
-      <w:bookmarkStart w:id="0" w:name="_Toc71753123"/>
+      <w:bookmarkStart w:id="0" w:name="_Toc71794292"/>
       <w:r>
         <w:rPr>
           <w:rFonts w:asciiTheme="minorHAnsi" w:hAnsiTheme="minorHAnsi" w:cstheme="minorHAnsi"/>
@@ -1719,7 +1719,7 @@
           <w:rFonts w:asciiTheme="minorHAnsi" w:hAnsiTheme="minorHAnsi" w:cstheme="minorHAnsi"/>
         </w:rPr>
       </w:pPr>
-      <w:bookmarkStart w:id="1" w:name="_Toc71753124"/>
+      <w:bookmarkStart w:id="1" w:name="_Toc71794293"/>
       <w:r>
         <w:rPr>
           <w:rFonts w:asciiTheme="minorHAnsi" w:hAnsiTheme="minorHAnsi" w:cstheme="minorHAnsi"/>
@@ -1858,10 +1858,11 @@
           <w:rFonts w:asciiTheme="minorHAnsi" w:hAnsiTheme="minorHAnsi" w:cstheme="minorHAnsi"/>
         </w:rPr>
       </w:pPr>
-      <w:bookmarkStart w:id="2" w:name="_Toc71753125"/>
-      <w:r>
-        <w:rPr>
-          <w:rFonts w:cstheme="minorHAnsi"/>
+      <w:bookmarkStart w:id="2" w:name="_Toc71794294"/>
+      <w:r>
+        <w:rPr>
+          <w:rFonts w:cstheme="minorHAnsi"/>
+          <w:noProof/>
         </w:rPr>
         <w:lastRenderedPageBreak/>
         <w:drawing>
@@ -2059,6 +2060,7 @@
       <w:r>
         <w:rPr>
           <w:rFonts w:cstheme="minorHAnsi"/>
+          <w:noProof/>
         </w:rPr>
         <w:lastRenderedPageBreak/>
         <w:drawing>
@@ -2197,7 +2199,7 @@
           <w:rFonts w:asciiTheme="minorHAnsi" w:hAnsiTheme="minorHAnsi" w:cstheme="minorHAnsi"/>
         </w:rPr>
       </w:pPr>
-      <w:bookmarkStart w:id="3" w:name="_Toc71753126"/>
+      <w:bookmarkStart w:id="3" w:name="_Toc71794295"/>
       <w:r>
         <w:rPr>
           <w:rFonts w:asciiTheme="minorHAnsi" w:hAnsiTheme="minorHAnsi" w:cstheme="minorHAnsi"/>
@@ -2249,7 +2251,7 @@
           <w:rFonts w:asciiTheme="minorHAnsi" w:hAnsiTheme="minorHAnsi" w:cstheme="minorHAnsi"/>
         </w:rPr>
       </w:pPr>
-      <w:bookmarkStart w:id="4" w:name="_Toc71753127"/>
+      <w:bookmarkStart w:id="4" w:name="_Toc71794296"/>
       <w:r>
         <w:rPr>
           <w:rFonts w:asciiTheme="minorHAnsi" w:hAnsiTheme="minorHAnsi" w:cstheme="minorHAnsi"/>
@@ -3078,7 +3080,7 @@
           <w:rFonts w:asciiTheme="minorHAnsi" w:hAnsiTheme="minorHAnsi" w:cstheme="minorHAnsi"/>
         </w:rPr>
       </w:pPr>
-      <w:bookmarkStart w:id="5" w:name="_Toc71753128"/>
+      <w:bookmarkStart w:id="5" w:name="_Toc71794297"/>
       <w:r>
         <w:rPr>
           <w:rFonts w:asciiTheme="minorHAnsi" w:hAnsiTheme="minorHAnsi" w:cstheme="minorHAnsi"/>
@@ -3521,7 +3523,7 @@
           <w:rFonts w:asciiTheme="minorHAnsi" w:hAnsiTheme="minorHAnsi" w:cstheme="minorHAnsi"/>
         </w:rPr>
       </w:pPr>
-      <w:bookmarkStart w:id="6" w:name="_Toc71753129"/>
+      <w:bookmarkStart w:id="6" w:name="_Toc71794298"/>
       <w:r>
         <w:rPr>
           <w:rFonts w:asciiTheme="minorHAnsi" w:hAnsiTheme="minorHAnsi" w:cstheme="minorHAnsi"/>
@@ -3816,7 +3818,7 @@
           <w:rFonts w:asciiTheme="minorHAnsi" w:hAnsiTheme="minorHAnsi" w:cstheme="minorHAnsi"/>
         </w:rPr>
       </w:pPr>
-      <w:bookmarkStart w:id="7" w:name="_Toc71753130"/>
+      <w:bookmarkStart w:id="7" w:name="_Toc71794299"/>
       <w:r>
         <w:rPr>
           <w:rFonts w:asciiTheme="minorHAnsi" w:hAnsiTheme="minorHAnsi" w:cstheme="minorHAnsi"/>
@@ -4079,7 +4081,7 @@
           <w:rFonts w:asciiTheme="minorHAnsi" w:hAnsiTheme="minorHAnsi" w:cstheme="minorHAnsi"/>
         </w:rPr>
       </w:pPr>
-      <w:bookmarkStart w:id="8" w:name="_Toc71753131"/>
+      <w:bookmarkStart w:id="8" w:name="_Toc71794300"/>
       <w:r>
         <w:rPr>
           <w:rFonts w:asciiTheme="minorHAnsi" w:hAnsiTheme="minorHAnsi" w:cstheme="minorHAnsi"/>
@@ -5405,7 +5407,7 @@
           <w:rFonts w:asciiTheme="minorHAnsi" w:hAnsiTheme="minorHAnsi" w:cstheme="minorHAnsi"/>
         </w:rPr>
       </w:pPr>
-      <w:bookmarkStart w:id="9" w:name="_Toc71753132"/>
+      <w:bookmarkStart w:id="9" w:name="_Toc71794301"/>
       <w:r>
         <w:rPr>
           <w:rFonts w:asciiTheme="minorHAnsi" w:hAnsiTheme="minorHAnsi" w:cstheme="minorHAnsi"/>
@@ -5847,7 +5849,7 @@
         <w:pStyle w:val="Listenabsatz"/>
         <w:numPr>
           <w:ilvl w:val="0"/>
-          <w:numId w:val="11"/>
+          <w:numId w:val="21"/>
         </w:numPr>
         <w:jc w:val="left"/>
         <w:rPr>
@@ -5870,7 +5872,7 @@
         <w:pStyle w:val="Listenabsatz"/>
         <w:numPr>
           <w:ilvl w:val="0"/>
-          <w:numId w:val="11"/>
+          <w:numId w:val="21"/>
         </w:numPr>
         <w:jc w:val="left"/>
         <w:rPr>
@@ -5893,7 +5895,7 @@
         <w:pStyle w:val="Listenabsatz"/>
         <w:numPr>
           <w:ilvl w:val="0"/>
-          <w:numId w:val="11"/>
+          <w:numId w:val="21"/>
         </w:numPr>
         <w:jc w:val="left"/>
         <w:rPr>
@@ -5916,7 +5918,7 @@
         <w:pStyle w:val="Listenabsatz"/>
         <w:numPr>
           <w:ilvl w:val="0"/>
-          <w:numId w:val="11"/>
+          <w:numId w:val="21"/>
         </w:numPr>
         <w:jc w:val="left"/>
         <w:rPr>
@@ -5939,7 +5941,7 @@
         <w:pStyle w:val="Listenabsatz"/>
         <w:numPr>
           <w:ilvl w:val="0"/>
-          <w:numId w:val="11"/>
+          <w:numId w:val="21"/>
         </w:numPr>
         <w:jc w:val="left"/>
         <w:rPr>
@@ -5962,7 +5964,7 @@
         <w:pStyle w:val="Listenabsatz"/>
         <w:numPr>
           <w:ilvl w:val="0"/>
-          <w:numId w:val="11"/>
+          <w:numId w:val="21"/>
         </w:numPr>
         <w:jc w:val="left"/>
         <w:rPr>
@@ -6102,57 +6104,34 @@
     </w:p>
     <w:p>
       <w:pPr>
-        <w:rPr>
-          <w:rFonts w:cstheme="minorHAnsi"/>
-        </w:rPr>
-      </w:pPr>
-    </w:p>
-    <w:p>
-      <w:pPr>
-        <w:rPr>
-          <w:rFonts w:cstheme="minorHAnsi"/>
-        </w:rPr>
-      </w:pPr>
-    </w:p>
-    <w:p>
-      <w:pPr>
-        <w:pStyle w:val="berschrift2"/>
-        <w:rPr>
-          <w:rFonts w:asciiTheme="minorHAnsi" w:hAnsiTheme="minorHAnsi" w:cstheme="minorHAnsi"/>
-        </w:rPr>
-      </w:pPr>
-      <w:bookmarkStart w:id="11" w:name="_Toc71753133"/>
-      <w:r>
-        <w:rPr>
-          <w:rFonts w:asciiTheme="minorHAnsi" w:hAnsiTheme="minorHAnsi" w:cstheme="minorHAnsi"/>
-        </w:rPr>
-        <w:lastRenderedPageBreak/>
-        <w:t>4.</w:t>
-      </w:r>
-      <w:r>
-        <w:rPr>
-          <w:rFonts w:asciiTheme="minorHAnsi" w:hAnsiTheme="minorHAnsi" w:cstheme="minorHAnsi"/>
-        </w:rPr>
-        <w:t>3</w:t>
-      </w:r>
-      <w:r>
-        <w:rPr>
-          <w:rFonts w:asciiTheme="minorHAnsi" w:hAnsiTheme="minorHAnsi" w:cstheme="minorHAnsi"/>
-        </w:rPr>
-        <w:t xml:space="preserve"> Testfälle </w:t>
-      </w:r>
-      <w:r>
-        <w:rPr>
-          <w:rFonts w:asciiTheme="minorHAnsi" w:hAnsiTheme="minorHAnsi" w:cstheme="minorHAnsi"/>
-        </w:rPr>
-        <w:t>Spielraum</w:t>
-      </w:r>
-      <w:bookmarkEnd w:id="11"/>
-    </w:p>
-    <w:p>
-      <w:pPr>
-        <w:rPr>
-          <w:rFonts w:cstheme="minorHAnsi"/>
+        <w:pStyle w:val="Listenabsatz"/>
+        <w:jc w:val="left"/>
+        <w:rPr>
+          <w:rFonts w:cstheme="minorHAnsi"/>
+          <w:sz w:val="24"/>
+          <w:szCs w:val="24"/>
+        </w:rPr>
+      </w:pPr>
+    </w:p>
+    <w:p>
+      <w:pPr>
+        <w:pStyle w:val="Listenabsatz"/>
+        <w:jc w:val="left"/>
+        <w:rPr>
+          <w:rFonts w:cstheme="minorHAnsi"/>
+          <w:sz w:val="24"/>
+          <w:szCs w:val="24"/>
+        </w:rPr>
+      </w:pPr>
+    </w:p>
+    <w:p>
+      <w:pPr>
+        <w:pStyle w:val="Listenabsatz"/>
+        <w:jc w:val="left"/>
+        <w:rPr>
+          <w:rFonts w:cstheme="minorHAnsi"/>
+          <w:sz w:val="24"/>
+          <w:szCs w:val="24"/>
         </w:rPr>
       </w:pPr>
     </w:p>
@@ -6177,7 +6156,16 @@
           <w:sz w:val="24"/>
           <w:szCs w:val="24"/>
         </w:rPr>
-        <w:t>Use Case: Spielraum erstellen (Erfolg)</w:t>
+        <w:lastRenderedPageBreak/>
+        <w:t xml:space="preserve">Use Case: </w:t>
+      </w:r>
+      <w:r>
+        <w:rPr>
+          <w:rFonts w:cstheme="minorHAnsi"/>
+          <w:sz w:val="24"/>
+          <w:szCs w:val="24"/>
+        </w:rPr>
+        <w:t>Begriffe importieren</w:t>
       </w:r>
     </w:p>
     <w:p>
@@ -6209,24 +6197,17 @@
           <w:sz w:val="24"/>
           <w:szCs w:val="24"/>
         </w:rPr>
-        <w:t>: Der Nutzer ist eingeloggt</w:t>
-      </w:r>
-    </w:p>
-    <w:p>
-      <w:pPr>
-        <w:rPr>
-          <w:rFonts w:cstheme="minorHAnsi"/>
-          <w:sz w:val="24"/>
-          <w:szCs w:val="24"/>
-        </w:rPr>
-      </w:pPr>
-      <w:r>
-        <w:rPr>
-          <w:rFonts w:cstheme="minorHAnsi"/>
-          <w:sz w:val="24"/>
-          <w:szCs w:val="24"/>
-        </w:rPr>
-        <w:t>Aktion:</w:t>
+        <w:t xml:space="preserve">: </w:t>
+      </w:r>
+      <w:r>
+        <w:rPr>
+          <w:rFonts w:cstheme="minorHAnsi"/>
+          <w:b/>
+          <w:bCs/>
+          <w:sz w:val="24"/>
+          <w:szCs w:val="24"/>
+        </w:rPr>
+        <w:t>Ein Nutzer mit Administratorberechtigungen / Spieleverwalterberechtigungen ist eingeloggt und befindet sich im Administratordashboard</w:t>
       </w:r>
     </w:p>
     <w:p>
@@ -6234,22 +6215,138 @@
         <w:pStyle w:val="Listenabsatz"/>
         <w:numPr>
           <w:ilvl w:val="0"/>
-          <w:numId w:val="12"/>
+          <w:numId w:val="22"/>
         </w:numPr>
-        <w:jc w:val="left"/>
-        <w:rPr>
-          <w:rFonts w:cstheme="minorHAnsi"/>
-          <w:sz w:val="24"/>
-          <w:szCs w:val="24"/>
-        </w:rPr>
-      </w:pPr>
-      <w:r>
-        <w:rPr>
-          <w:rFonts w:cstheme="minorHAnsi"/>
-          <w:sz w:val="24"/>
-          <w:szCs w:val="24"/>
-        </w:rPr>
-        <w:t>Der Nutzer klickt auf den Button „Spielraum erstellen“</w:t>
+        <w:rPr>
+          <w:rFonts w:cstheme="minorHAnsi"/>
+          <w:sz w:val="24"/>
+          <w:szCs w:val="24"/>
+        </w:rPr>
+      </w:pPr>
+      <w:r>
+        <w:rPr>
+          <w:rFonts w:cstheme="minorHAnsi"/>
+          <w:sz w:val="24"/>
+          <w:szCs w:val="24"/>
+        </w:rPr>
+        <w:t xml:space="preserve">Der </w:t>
+      </w:r>
+      <w:r>
+        <w:rPr>
+          <w:rFonts w:cstheme="minorHAnsi"/>
+          <w:sz w:val="24"/>
+          <w:szCs w:val="24"/>
+        </w:rPr>
+        <w:t>Nutzer klickt auf den Button „Begriffe-</w:t>
+      </w:r>
+      <w:proofErr w:type="spellStart"/>
+      <w:r>
+        <w:rPr>
+          <w:rFonts w:cstheme="minorHAnsi"/>
+          <w:sz w:val="24"/>
+          <w:szCs w:val="24"/>
+        </w:rPr>
+        <w:t>importer</w:t>
+      </w:r>
+      <w:proofErr w:type="spellEnd"/>
+      <w:r>
+        <w:rPr>
+          <w:rFonts w:cstheme="minorHAnsi"/>
+          <w:sz w:val="24"/>
+          <w:szCs w:val="24"/>
+        </w:rPr>
+        <w:t>“</w:t>
+      </w:r>
+    </w:p>
+    <w:p>
+      <w:pPr>
+        <w:pStyle w:val="Listenabsatz"/>
+        <w:numPr>
+          <w:ilvl w:val="0"/>
+          <w:numId w:val="22"/>
+        </w:numPr>
+        <w:rPr>
+          <w:rFonts w:cstheme="minorHAnsi"/>
+          <w:sz w:val="24"/>
+          <w:szCs w:val="24"/>
+        </w:rPr>
+      </w:pPr>
+      <w:r>
+        <w:rPr>
+          <w:rFonts w:cstheme="minorHAnsi"/>
+          <w:sz w:val="24"/>
+          <w:szCs w:val="24"/>
+        </w:rPr>
+        <w:t xml:space="preserve">Der Nutzer wählt das gewünschte Themengebiet aus und wählt eine lokale Datei </w:t>
+      </w:r>
+      <w:r>
+        <w:rPr>
+          <w:rFonts w:cstheme="minorHAnsi"/>
+          <w:sz w:val="24"/>
+          <w:szCs w:val="24"/>
+        </w:rPr>
+        <w:t>mit Begriffen aus (.</w:t>
+      </w:r>
+      <w:proofErr w:type="spellStart"/>
+      <w:r>
+        <w:rPr>
+          <w:rFonts w:cstheme="minorHAnsi"/>
+          <w:sz w:val="24"/>
+          <w:szCs w:val="24"/>
+        </w:rPr>
+        <w:t>json</w:t>
+      </w:r>
+      <w:proofErr w:type="spellEnd"/>
+      <w:r>
+        <w:rPr>
+          <w:rFonts w:cstheme="minorHAnsi"/>
+          <w:sz w:val="24"/>
+          <w:szCs w:val="24"/>
+        </w:rPr>
+        <w:t xml:space="preserve">) </w:t>
+      </w:r>
+      <w:r>
+        <w:rPr>
+          <w:rFonts w:cstheme="minorHAnsi"/>
+          <w:sz w:val="24"/>
+          <w:szCs w:val="24"/>
+        </w:rPr>
+        <w:sym w:font="Wingdings" w:char="F0E0"/>
+      </w:r>
+      <w:r>
+        <w:rPr>
+          <w:rFonts w:cstheme="minorHAnsi"/>
+          <w:sz w:val="24"/>
+          <w:szCs w:val="24"/>
+        </w:rPr>
+        <w:t xml:space="preserve"> </w:t>
+      </w:r>
+      <w:r>
+        <w:rPr>
+          <w:rFonts w:cstheme="minorHAnsi"/>
+          <w:color w:val="4472C4" w:themeColor="accent1"/>
+          <w:sz w:val="24"/>
+          <w:szCs w:val="24"/>
+        </w:rPr>
+        <w:t>Sie finden eine Beispiel Importdatei</w:t>
+      </w:r>
+      <w:r>
+        <w:rPr>
+          <w:rFonts w:cstheme="minorHAnsi"/>
+          <w:color w:val="4472C4" w:themeColor="accent1"/>
+          <w:sz w:val="24"/>
+          <w:szCs w:val="24"/>
+        </w:rPr>
+        <w:t xml:space="preserve"> im Anhang</w:t>
+      </w:r>
+      <w:r>
+        <w:rPr>
+          <w:rFonts w:cstheme="minorHAnsi"/>
+          <w:color w:val="4472C4" w:themeColor="accent1"/>
+          <w:sz w:val="24"/>
+          <w:szCs w:val="24"/>
+        </w:rPr>
+        <w:t>!</w:t>
       </w:r>
     </w:p>
     <w:p>
@@ -6289,7 +6386,38 @@
           <w:sz w:val="24"/>
           <w:szCs w:val="24"/>
         </w:rPr>
-        <w:t>Der Nutzer befindet sich in einem Menü, in welchem er die gewünschten Einstellungen für das Spiel vornehmen kann</w:t>
+        <w:t>Die Begriffe wurden erfolgreich importiert</w:t>
+      </w:r>
+    </w:p>
+    <w:p>
+      <w:pPr>
+        <w:pStyle w:val="Listenabsatz"/>
+        <w:numPr>
+          <w:ilvl w:val="0"/>
+          <w:numId w:val="8"/>
+        </w:numPr>
+        <w:jc w:val="left"/>
+        <w:rPr>
+          <w:rFonts w:cstheme="minorHAnsi"/>
+          <w:sz w:val="24"/>
+          <w:szCs w:val="24"/>
+        </w:rPr>
+      </w:pPr>
+      <w:r>
+        <w:rPr>
+          <w:rFonts w:cstheme="minorHAnsi"/>
+          <w:sz w:val="24"/>
+          <w:szCs w:val="24"/>
+        </w:rPr>
+        <w:t xml:space="preserve">Die importierten Begriffe sind nun </w:t>
+      </w:r>
+      <w:r>
+        <w:rPr>
+          <w:rFonts w:cstheme="minorHAnsi"/>
+          <w:sz w:val="24"/>
+          <w:szCs w:val="24"/>
+        </w:rPr>
+        <w:t>dem gewählten Themengebiet zugeordnet</w:t>
       </w:r>
     </w:p>
     <w:p>
@@ -6317,10 +6445,190 @@
       <w:pPr>
         <w:rPr>
           <w:rFonts w:cstheme="minorHAnsi"/>
-          <w:sz w:val="24"/>
-          <w:szCs w:val="24"/>
-        </w:rPr>
-      </w:pPr>
+        </w:rPr>
+      </w:pPr>
+    </w:p>
+    <w:p>
+      <w:pPr>
+        <w:rPr>
+          <w:rFonts w:cstheme="minorHAnsi"/>
+        </w:rPr>
+      </w:pPr>
+    </w:p>
+    <w:p>
+      <w:pPr>
+        <w:rPr>
+          <w:rFonts w:cstheme="minorHAnsi"/>
+        </w:rPr>
+      </w:pPr>
+    </w:p>
+    <w:p>
+      <w:pPr>
+        <w:rPr>
+          <w:rFonts w:cstheme="minorHAnsi"/>
+        </w:rPr>
+      </w:pPr>
+    </w:p>
+    <w:p>
+      <w:pPr>
+        <w:rPr>
+          <w:rFonts w:cstheme="minorHAnsi"/>
+        </w:rPr>
+      </w:pPr>
+    </w:p>
+    <w:p>
+      <w:pPr>
+        <w:rPr>
+          <w:rFonts w:cstheme="minorHAnsi"/>
+        </w:rPr>
+      </w:pPr>
+    </w:p>
+    <w:p>
+      <w:pPr>
+        <w:rPr>
+          <w:rFonts w:cstheme="minorHAnsi"/>
+        </w:rPr>
+      </w:pPr>
+    </w:p>
+    <w:p>
+      <w:pPr>
+        <w:rPr>
+          <w:rFonts w:cstheme="minorHAnsi"/>
+        </w:rPr>
+      </w:pPr>
+    </w:p>
+    <w:p>
+      <w:pPr>
+        <w:rPr>
+          <w:rFonts w:cstheme="minorHAnsi"/>
+        </w:rPr>
+      </w:pPr>
+    </w:p>
+    <w:p>
+      <w:pPr>
+        <w:rPr>
+          <w:rFonts w:cstheme="minorHAnsi"/>
+        </w:rPr>
+      </w:pPr>
+    </w:p>
+    <w:p>
+      <w:pPr>
+        <w:rPr>
+          <w:rFonts w:cstheme="minorHAnsi"/>
+        </w:rPr>
+      </w:pPr>
+    </w:p>
+    <w:p>
+      <w:pPr>
+        <w:rPr>
+          <w:rFonts w:cstheme="minorHAnsi"/>
+        </w:rPr>
+      </w:pPr>
+    </w:p>
+    <w:p>
+      <w:pPr>
+        <w:rPr>
+          <w:rFonts w:cstheme="minorHAnsi"/>
+        </w:rPr>
+      </w:pPr>
+    </w:p>
+    <w:p>
+      <w:pPr>
+        <w:rPr>
+          <w:rFonts w:cstheme="minorHAnsi"/>
+        </w:rPr>
+      </w:pPr>
+    </w:p>
+    <w:p>
+      <w:pPr>
+        <w:rPr>
+          <w:rFonts w:cstheme="minorHAnsi"/>
+        </w:rPr>
+      </w:pPr>
+    </w:p>
+    <w:p>
+      <w:pPr>
+        <w:rPr>
+          <w:rFonts w:cstheme="minorHAnsi"/>
+        </w:rPr>
+      </w:pPr>
+    </w:p>
+    <w:p>
+      <w:pPr>
+        <w:rPr>
+          <w:rFonts w:cstheme="minorHAnsi"/>
+        </w:rPr>
+      </w:pPr>
+    </w:p>
+    <w:p>
+      <w:pPr>
+        <w:rPr>
+          <w:rFonts w:cstheme="minorHAnsi"/>
+        </w:rPr>
+      </w:pPr>
+    </w:p>
+    <w:p>
+      <w:pPr>
+        <w:rPr>
+          <w:rFonts w:cstheme="minorHAnsi"/>
+        </w:rPr>
+      </w:pPr>
+    </w:p>
+    <w:p>
+      <w:pPr>
+        <w:rPr>
+          <w:rFonts w:cstheme="minorHAnsi"/>
+        </w:rPr>
+      </w:pPr>
+    </w:p>
+    <w:p>
+      <w:pPr>
+        <w:rPr>
+          <w:rFonts w:cstheme="minorHAnsi"/>
+        </w:rPr>
+      </w:pPr>
+    </w:p>
+    <w:p>
+      <w:pPr>
+        <w:rPr>
+          <w:rFonts w:cstheme="minorHAnsi"/>
+        </w:rPr>
+      </w:pPr>
+    </w:p>
+    <w:p>
+      <w:pPr>
+        <w:pStyle w:val="berschrift2"/>
+        <w:rPr>
+          <w:rFonts w:asciiTheme="minorHAnsi" w:hAnsiTheme="minorHAnsi" w:cstheme="minorHAnsi"/>
+        </w:rPr>
+      </w:pPr>
+      <w:bookmarkStart w:id="11" w:name="_Toc71794302"/>
+      <w:r>
+        <w:rPr>
+          <w:rFonts w:asciiTheme="minorHAnsi" w:hAnsiTheme="minorHAnsi" w:cstheme="minorHAnsi"/>
+        </w:rPr>
+        <w:lastRenderedPageBreak/>
+        <w:t>4.</w:t>
+      </w:r>
+      <w:r>
+        <w:rPr>
+          <w:rFonts w:asciiTheme="minorHAnsi" w:hAnsiTheme="minorHAnsi" w:cstheme="minorHAnsi"/>
+        </w:rPr>
+        <w:t>3</w:t>
+      </w:r>
+      <w:r>
+        <w:rPr>
+          <w:rFonts w:asciiTheme="minorHAnsi" w:hAnsiTheme="minorHAnsi" w:cstheme="minorHAnsi"/>
+        </w:rPr>
+        <w:t xml:space="preserve"> Testfälle </w:t>
+      </w:r>
+      <w:r>
+        <w:rPr>
+          <w:rFonts w:asciiTheme="minorHAnsi" w:hAnsiTheme="minorHAnsi" w:cstheme="minorHAnsi"/>
+        </w:rPr>
+        <w:t>Spielraum</w:t>
+      </w:r>
+      <w:bookmarkEnd w:id="11"/>
     </w:p>
     <w:p>
       <w:pPr>
@@ -6350,7 +6658,7 @@
           <w:sz w:val="24"/>
           <w:szCs w:val="24"/>
         </w:rPr>
-        <w:t>Use Case: Spielraum beitreten (Erfolg)</w:t>
+        <w:t>Use Case: Spielraum erstellen (Erfolg)</w:t>
       </w:r>
     </w:p>
     <w:p>
@@ -6407,7 +6715,7 @@
         <w:pStyle w:val="Listenabsatz"/>
         <w:numPr>
           <w:ilvl w:val="0"/>
-          <w:numId w:val="13"/>
+          <w:numId w:val="12"/>
         </w:numPr>
         <w:jc w:val="left"/>
         <w:rPr>
@@ -6422,7 +6730,7 @@
           <w:sz w:val="24"/>
           <w:szCs w:val="24"/>
         </w:rPr>
-        <w:t>Der Nutzer wählt den gewünschten Spielraum per Mausklick aus</w:t>
+        <w:t>Der Nutzer klickt auf den Button „Spielraum erstellen“</w:t>
       </w:r>
     </w:p>
     <w:p>
@@ -6462,30 +6770,7 @@
           <w:sz w:val="24"/>
           <w:szCs w:val="24"/>
         </w:rPr>
-        <w:t xml:space="preserve">Der Nutzer ist dem gewünschten Spielraum beigetreten </w:t>
-      </w:r>
-    </w:p>
-    <w:p>
-      <w:pPr>
-        <w:pStyle w:val="Listenabsatz"/>
-        <w:numPr>
-          <w:ilvl w:val="0"/>
-          <w:numId w:val="8"/>
-        </w:numPr>
-        <w:jc w:val="left"/>
-        <w:rPr>
-          <w:rFonts w:cstheme="minorHAnsi"/>
-          <w:sz w:val="24"/>
-          <w:szCs w:val="24"/>
-        </w:rPr>
-      </w:pPr>
-      <w:r>
-        <w:rPr>
-          <w:rFonts w:cstheme="minorHAnsi"/>
-          <w:sz w:val="24"/>
-          <w:szCs w:val="24"/>
-        </w:rPr>
-        <w:t>Der Nutzer sieht die Mitglieder des Spielraums</w:t>
+        <w:t>Der Nutzer befindet sich in einem Menü, in welchem er die gewünschten Einstellungen für das Spiel vornehmen kann</w:t>
       </w:r>
     </w:p>
     <w:p>
@@ -6522,8 +6807,6 @@
       <w:pPr>
         <w:rPr>
           <w:rFonts w:cstheme="minorHAnsi"/>
-          <w:sz w:val="24"/>
-          <w:szCs w:val="24"/>
         </w:rPr>
       </w:pPr>
     </w:p>
@@ -6548,7 +6831,7 @@
           <w:sz w:val="24"/>
           <w:szCs w:val="24"/>
         </w:rPr>
-        <w:t>Use Case: Spielraum verlassen (Erfolg)</w:t>
+        <w:t>Use Case: Spielraum beitreten (Erfolg)</w:t>
       </w:r>
     </w:p>
     <w:p>
@@ -6580,7 +6863,7 @@
           <w:sz w:val="24"/>
           <w:szCs w:val="24"/>
         </w:rPr>
-        <w:t>: Der Nutzer befindet sich in einem Spielraum</w:t>
+        <w:t>: Der Nutzer ist eingeloggt</w:t>
       </w:r>
     </w:p>
     <w:p>
@@ -6605,7 +6888,7 @@
         <w:pStyle w:val="Listenabsatz"/>
         <w:numPr>
           <w:ilvl w:val="0"/>
-          <w:numId w:val="15"/>
+          <w:numId w:val="13"/>
         </w:numPr>
         <w:jc w:val="left"/>
         <w:rPr>
@@ -6620,7 +6903,7 @@
           <w:sz w:val="24"/>
           <w:szCs w:val="24"/>
         </w:rPr>
-        <w:t>Der Nutzer klickt auf den Button „Raum verlassen“</w:t>
+        <w:t>Der Nutzer wählt den gewünschten Spielraum per Mausklick aus</w:t>
       </w:r>
     </w:p>
     <w:p>
@@ -6645,7 +6928,7 @@
         <w:pStyle w:val="Listenabsatz"/>
         <w:numPr>
           <w:ilvl w:val="0"/>
-          <w:numId w:val="16"/>
+          <w:numId w:val="8"/>
         </w:numPr>
         <w:jc w:val="left"/>
         <w:rPr>
@@ -6660,7 +6943,30 @@
           <w:sz w:val="24"/>
           <w:szCs w:val="24"/>
         </w:rPr>
-        <w:t>Der Nutzer hat den Raum verlassen</w:t>
+        <w:t xml:space="preserve">Der Nutzer ist dem gewünschten Spielraum beigetreten </w:t>
+      </w:r>
+    </w:p>
+    <w:p>
+      <w:pPr>
+        <w:pStyle w:val="Listenabsatz"/>
+        <w:numPr>
+          <w:ilvl w:val="0"/>
+          <w:numId w:val="8"/>
+        </w:numPr>
+        <w:jc w:val="left"/>
+        <w:rPr>
+          <w:rFonts w:cstheme="minorHAnsi"/>
+          <w:sz w:val="24"/>
+          <w:szCs w:val="24"/>
+        </w:rPr>
+      </w:pPr>
+      <w:r>
+        <w:rPr>
+          <w:rFonts w:cstheme="minorHAnsi"/>
+          <w:sz w:val="24"/>
+          <w:szCs w:val="24"/>
+        </w:rPr>
+        <w:t>Der Nutzer sieht die Mitglieder des Spielraums</w:t>
       </w:r>
     </w:p>
     <w:p>
@@ -6683,6 +6989,15 @@
         </w:rPr>
         <w:t>Abweichungen: _______________________________________________________</w:t>
       </w:r>
+    </w:p>
+    <w:p>
+      <w:pPr>
+        <w:rPr>
+          <w:rFonts w:cstheme="minorHAnsi"/>
+          <w:sz w:val="24"/>
+          <w:szCs w:val="24"/>
+        </w:rPr>
+      </w:pPr>
     </w:p>
     <w:p>
       <w:pPr>
@@ -6714,8 +7029,7 @@
           <w:sz w:val="24"/>
           <w:szCs w:val="24"/>
         </w:rPr>
-        <w:lastRenderedPageBreak/>
-        <w:t>Use Case: Spiel starten (Erfolg)</w:t>
+        <w:t>Use Case: Spielraum verlassen (Erfolg)</w:t>
       </w:r>
     </w:p>
     <w:p>
@@ -6747,7 +7061,7 @@
           <w:sz w:val="24"/>
           <w:szCs w:val="24"/>
         </w:rPr>
-        <w:t xml:space="preserve">: Der Nutzer ist Host eines Spielraums </w:t>
+        <w:t>: Der Nutzer befindet sich in einem Spielraum</w:t>
       </w:r>
     </w:p>
     <w:p>
@@ -6772,7 +7086,7 @@
         <w:pStyle w:val="Listenabsatz"/>
         <w:numPr>
           <w:ilvl w:val="0"/>
-          <w:numId w:val="14"/>
+          <w:numId w:val="15"/>
         </w:numPr>
         <w:jc w:val="left"/>
         <w:rPr>
@@ -6787,7 +7101,7 @@
           <w:sz w:val="24"/>
           <w:szCs w:val="24"/>
         </w:rPr>
-        <w:t>Der Nutzer klickt auf „Spiel starten“</w:t>
+        <w:t>Der Nutzer klickt auf den Button „Raum verlassen“</w:t>
       </w:r>
     </w:p>
     <w:p>
@@ -6812,7 +7126,7 @@
         <w:pStyle w:val="Listenabsatz"/>
         <w:numPr>
           <w:ilvl w:val="0"/>
-          <w:numId w:val="8"/>
+          <w:numId w:val="16"/>
         </w:numPr>
         <w:jc w:val="left"/>
         <w:rPr>
@@ -6827,30 +7141,7 @@
           <w:sz w:val="24"/>
           <w:szCs w:val="24"/>
         </w:rPr>
-        <w:t>Alle Teilnehmer des Spielraums befinden sich nun im Spiel</w:t>
-      </w:r>
-    </w:p>
-    <w:p>
-      <w:pPr>
-        <w:pStyle w:val="Listenabsatz"/>
-        <w:numPr>
-          <w:ilvl w:val="0"/>
-          <w:numId w:val="8"/>
-        </w:numPr>
-        <w:jc w:val="left"/>
-        <w:rPr>
-          <w:rFonts w:cstheme="minorHAnsi"/>
-          <w:sz w:val="24"/>
-          <w:szCs w:val="24"/>
-        </w:rPr>
-      </w:pPr>
-      <w:r>
-        <w:rPr>
-          <w:rFonts w:cstheme="minorHAnsi"/>
-          <w:sz w:val="24"/>
-          <w:szCs w:val="24"/>
-        </w:rPr>
-        <w:t>Das Spiel startet</w:t>
+        <w:t>Der Nutzer hat den Raum verlassen</w:t>
       </w:r>
     </w:p>
     <w:p>
@@ -6873,16 +7164,6 @@
         </w:rPr>
         <w:t>Abweichungen: _______________________________________________________</w:t>
       </w:r>
-    </w:p>
-    <w:p>
-      <w:pPr>
-        <w:jc w:val="left"/>
-        <w:rPr>
-          <w:rFonts w:cstheme="minorHAnsi"/>
-          <w:sz w:val="24"/>
-          <w:szCs w:val="24"/>
-        </w:rPr>
-      </w:pPr>
     </w:p>
     <w:p>
       <w:pPr>
@@ -6914,6 +7195,206 @@
           <w:sz w:val="24"/>
           <w:szCs w:val="24"/>
         </w:rPr>
+        <w:lastRenderedPageBreak/>
+        <w:t>Use Case: Spiel starten (Erfolg)</w:t>
+      </w:r>
+    </w:p>
+    <w:p>
+      <w:pPr>
+        <w:rPr>
+          <w:rFonts w:cstheme="minorHAnsi"/>
+          <w:b/>
+          <w:bCs/>
+          <w:sz w:val="24"/>
+          <w:szCs w:val="24"/>
+        </w:rPr>
+      </w:pPr>
+      <w:r>
+        <w:rPr>
+          <w:rFonts w:cstheme="minorHAnsi"/>
+          <w:b/>
+          <w:bCs/>
+          <w:sz w:val="24"/>
+          <w:szCs w:val="24"/>
+          <w:u w:val="single"/>
+        </w:rPr>
+        <w:t>Ausgangszustand</w:t>
+      </w:r>
+      <w:r>
+        <w:rPr>
+          <w:rFonts w:cstheme="minorHAnsi"/>
+          <w:b/>
+          <w:bCs/>
+          <w:sz w:val="24"/>
+          <w:szCs w:val="24"/>
+        </w:rPr>
+        <w:t xml:space="preserve">: Der Nutzer ist Host eines Spielraums </w:t>
+      </w:r>
+    </w:p>
+    <w:p>
+      <w:pPr>
+        <w:rPr>
+          <w:rFonts w:cstheme="minorHAnsi"/>
+          <w:sz w:val="24"/>
+          <w:szCs w:val="24"/>
+        </w:rPr>
+      </w:pPr>
+      <w:r>
+        <w:rPr>
+          <w:rFonts w:cstheme="minorHAnsi"/>
+          <w:sz w:val="24"/>
+          <w:szCs w:val="24"/>
+        </w:rPr>
+        <w:t>Aktion:</w:t>
+      </w:r>
+    </w:p>
+    <w:p>
+      <w:pPr>
+        <w:pStyle w:val="Listenabsatz"/>
+        <w:numPr>
+          <w:ilvl w:val="0"/>
+          <w:numId w:val="14"/>
+        </w:numPr>
+        <w:jc w:val="left"/>
+        <w:rPr>
+          <w:rFonts w:cstheme="minorHAnsi"/>
+          <w:sz w:val="24"/>
+          <w:szCs w:val="24"/>
+        </w:rPr>
+      </w:pPr>
+      <w:r>
+        <w:rPr>
+          <w:rFonts w:cstheme="minorHAnsi"/>
+          <w:sz w:val="24"/>
+          <w:szCs w:val="24"/>
+        </w:rPr>
+        <w:t>Der Nutzer klickt auf „Spiel starten“</w:t>
+      </w:r>
+    </w:p>
+    <w:p>
+      <w:pPr>
+        <w:rPr>
+          <w:rFonts w:cstheme="minorHAnsi"/>
+          <w:sz w:val="24"/>
+          <w:szCs w:val="24"/>
+        </w:rPr>
+      </w:pPr>
+      <w:r>
+        <w:rPr>
+          <w:rFonts w:cstheme="minorHAnsi"/>
+          <w:sz w:val="24"/>
+          <w:szCs w:val="24"/>
+        </w:rPr>
+        <w:t>Erwarteter Ergebniszustand:</w:t>
+      </w:r>
+    </w:p>
+    <w:p>
+      <w:pPr>
+        <w:pStyle w:val="Listenabsatz"/>
+        <w:numPr>
+          <w:ilvl w:val="0"/>
+          <w:numId w:val="8"/>
+        </w:numPr>
+        <w:jc w:val="left"/>
+        <w:rPr>
+          <w:rFonts w:cstheme="minorHAnsi"/>
+          <w:sz w:val="24"/>
+          <w:szCs w:val="24"/>
+        </w:rPr>
+      </w:pPr>
+      <w:r>
+        <w:rPr>
+          <w:rFonts w:cstheme="minorHAnsi"/>
+          <w:sz w:val="24"/>
+          <w:szCs w:val="24"/>
+        </w:rPr>
+        <w:t>Alle Teilnehmer des Spielraums befinden sich nun im Spiel</w:t>
+      </w:r>
+    </w:p>
+    <w:p>
+      <w:pPr>
+        <w:pStyle w:val="Listenabsatz"/>
+        <w:numPr>
+          <w:ilvl w:val="0"/>
+          <w:numId w:val="8"/>
+        </w:numPr>
+        <w:jc w:val="left"/>
+        <w:rPr>
+          <w:rFonts w:cstheme="minorHAnsi"/>
+          <w:sz w:val="24"/>
+          <w:szCs w:val="24"/>
+        </w:rPr>
+      </w:pPr>
+      <w:r>
+        <w:rPr>
+          <w:rFonts w:cstheme="minorHAnsi"/>
+          <w:sz w:val="24"/>
+          <w:szCs w:val="24"/>
+        </w:rPr>
+        <w:t>Das Spiel startet</w:t>
+      </w:r>
+    </w:p>
+    <w:p>
+      <w:pPr>
+        <w:pBdr>
+          <w:left w:val="single" w:sz="4" w:space="4" w:color="auto"/>
+        </w:pBdr>
+        <w:shd w:val="clear" w:color="auto" w:fill="E7E6E6" w:themeFill="background2"/>
+        <w:rPr>
+          <w:rFonts w:cstheme="minorHAnsi"/>
+          <w:sz w:val="24"/>
+          <w:szCs w:val="24"/>
+        </w:rPr>
+      </w:pPr>
+      <w:r>
+        <w:rPr>
+          <w:rFonts w:cstheme="minorHAnsi"/>
+          <w:sz w:val="24"/>
+          <w:szCs w:val="24"/>
+        </w:rPr>
+        <w:t>Abweichungen: _______________________________________________________</w:t>
+      </w:r>
+    </w:p>
+    <w:p>
+      <w:pPr>
+        <w:jc w:val="left"/>
+        <w:rPr>
+          <w:rFonts w:cstheme="minorHAnsi"/>
+          <w:sz w:val="24"/>
+          <w:szCs w:val="24"/>
+        </w:rPr>
+      </w:pPr>
+    </w:p>
+    <w:p>
+      <w:pPr>
+        <w:rPr>
+          <w:rFonts w:cstheme="minorHAnsi"/>
+          <w:sz w:val="24"/>
+          <w:szCs w:val="24"/>
+        </w:rPr>
+      </w:pPr>
+    </w:p>
+    <w:p>
+      <w:pPr>
+        <w:pBdr>
+          <w:top w:val="single" w:sz="4" w:space="1" w:color="auto"/>
+          <w:left w:val="single" w:sz="4" w:space="4" w:color="auto"/>
+          <w:bottom w:val="single" w:sz="4" w:space="1" w:color="auto"/>
+          <w:right w:val="single" w:sz="4" w:space="4" w:color="auto"/>
+        </w:pBdr>
+        <w:shd w:val="clear" w:color="auto" w:fill="70AD47" w:themeFill="accent6"/>
+        <w:rPr>
+          <w:rFonts w:cstheme="minorHAnsi"/>
+          <w:sz w:val="24"/>
+          <w:szCs w:val="24"/>
+        </w:rPr>
+      </w:pPr>
+      <w:r>
+        <w:rPr>
+          <w:rFonts w:cstheme="minorHAnsi"/>
+          <w:sz w:val="24"/>
+          <w:szCs w:val="24"/>
+        </w:rPr>
         <w:t xml:space="preserve">Use Case: Team auswählen </w:t>
       </w:r>
     </w:p>
@@ -7052,7 +7533,124 @@
     </w:p>
     <w:p>
       <w:pPr>
+        <w:jc w:val="left"/>
+        <w:rPr>
+          <w:rFonts w:cstheme="minorHAnsi"/>
+          <w:sz w:val="24"/>
+          <w:szCs w:val="24"/>
+        </w:rPr>
+      </w:pPr>
+    </w:p>
+    <w:p>
+      <w:pPr>
+        <w:rPr>
+          <w:rFonts w:cstheme="minorHAnsi"/>
+          <w:sz w:val="24"/>
+          <w:szCs w:val="24"/>
+        </w:rPr>
+      </w:pPr>
+    </w:p>
+    <w:p>
+      <w:pPr>
+        <w:pBdr>
+          <w:top w:val="single" w:sz="4" w:space="1" w:color="auto"/>
+          <w:left w:val="single" w:sz="4" w:space="4" w:color="auto"/>
+          <w:bottom w:val="single" w:sz="4" w:space="1" w:color="auto"/>
+          <w:right w:val="single" w:sz="4" w:space="4" w:color="auto"/>
+        </w:pBdr>
+        <w:shd w:val="clear" w:color="auto" w:fill="70AD47" w:themeFill="accent6"/>
+        <w:rPr>
+          <w:rFonts w:cstheme="minorHAnsi"/>
+          <w:sz w:val="24"/>
+          <w:szCs w:val="24"/>
+          <w:lang w:val="de-DE"/>
+        </w:rPr>
+      </w:pPr>
+      <w:r>
+        <w:rPr>
+          <w:rFonts w:cstheme="minorHAnsi"/>
+          <w:sz w:val="24"/>
+          <w:szCs w:val="24"/>
+          <w:lang w:val="de-DE"/>
+        </w:rPr>
+        <w:t xml:space="preserve">Use Case: </w:t>
+      </w:r>
+      <w:r>
+        <w:rPr>
+          <w:rFonts w:cstheme="minorHAnsi"/>
+          <w:sz w:val="24"/>
+          <w:szCs w:val="24"/>
+          <w:lang w:val="de-DE"/>
+        </w:rPr>
+        <w:t>Virtueller Nutzer hinzufügen</w:t>
+      </w:r>
+    </w:p>
+    <w:p>
+      <w:pPr>
+        <w:rPr>
+          <w:rFonts w:cstheme="minorHAnsi"/>
+          <w:b/>
+          <w:bCs/>
+          <w:sz w:val="24"/>
+          <w:szCs w:val="24"/>
+        </w:rPr>
+      </w:pPr>
+      <w:r>
+        <w:rPr>
+          <w:rFonts w:cstheme="minorHAnsi"/>
+          <w:b/>
+          <w:bCs/>
+          <w:sz w:val="24"/>
+          <w:szCs w:val="24"/>
+          <w:u w:val="single"/>
+        </w:rPr>
+        <w:t>Ausgangszustand</w:t>
+      </w:r>
+      <w:r>
+        <w:rPr>
+          <w:rFonts w:cstheme="minorHAnsi"/>
+          <w:b/>
+          <w:bCs/>
+          <w:sz w:val="24"/>
+          <w:szCs w:val="24"/>
+        </w:rPr>
+        <w:t xml:space="preserve">: </w:t>
+      </w:r>
+      <w:r>
+        <w:rPr>
+          <w:rFonts w:cstheme="minorHAnsi"/>
+          <w:b/>
+          <w:bCs/>
+          <w:sz w:val="24"/>
+          <w:szCs w:val="24"/>
+        </w:rPr>
+        <w:t>Ein Nutzer befindet sich im Spielraum</w:t>
+      </w:r>
+    </w:p>
+    <w:p>
+      <w:pPr>
+        <w:rPr>
+          <w:rFonts w:cstheme="minorHAnsi"/>
+          <w:sz w:val="24"/>
+          <w:szCs w:val="24"/>
+        </w:rPr>
+      </w:pPr>
+      <w:r>
+        <w:rPr>
+          <w:rFonts w:cstheme="minorHAnsi"/>
+          <w:sz w:val="24"/>
+          <w:szCs w:val="24"/>
+        </w:rPr>
+        <w:t>Aktion:</w:t>
+      </w:r>
+    </w:p>
+    <w:p>
+      <w:pPr>
         <w:pStyle w:val="Listenabsatz"/>
+        <w:numPr>
+          <w:ilvl w:val="0"/>
+          <w:numId w:val="19"/>
+        </w:numPr>
         <w:jc w:val="left"/>
         <w:rPr>
           <w:rFonts w:cstheme="minorHAnsi"/>
@@ -7060,96 +7658,510 @@
           <w:szCs w:val="24"/>
         </w:rPr>
       </w:pPr>
-    </w:p>
-    <w:p>
-      <w:pPr>
-        <w:rPr>
-          <w:rFonts w:cstheme="minorHAnsi"/>
-          <w:sz w:val="24"/>
-          <w:szCs w:val="24"/>
-        </w:rPr>
-      </w:pPr>
-    </w:p>
-    <w:p>
-      <w:pPr>
-        <w:rPr>
-          <w:rFonts w:cstheme="minorHAnsi"/>
-        </w:rPr>
-      </w:pPr>
-    </w:p>
-    <w:p>
-      <w:pPr>
-        <w:rPr>
-          <w:rFonts w:cstheme="minorHAnsi"/>
-        </w:rPr>
-      </w:pPr>
-    </w:p>
-    <w:p>
-      <w:pPr>
-        <w:rPr>
-          <w:rFonts w:cstheme="minorHAnsi"/>
-        </w:rPr>
-      </w:pPr>
-    </w:p>
-    <w:p>
-      <w:pPr>
-        <w:rPr>
-          <w:rFonts w:cstheme="minorHAnsi"/>
-        </w:rPr>
-      </w:pPr>
-    </w:p>
-    <w:p>
-      <w:pPr>
-        <w:rPr>
-          <w:rFonts w:cstheme="minorHAnsi"/>
-        </w:rPr>
-      </w:pPr>
-    </w:p>
-    <w:p>
-      <w:pPr>
-        <w:rPr>
-          <w:rFonts w:cstheme="minorHAnsi"/>
-        </w:rPr>
-      </w:pPr>
-    </w:p>
-    <w:p>
-      <w:pPr>
-        <w:rPr>
-          <w:rFonts w:cstheme="minorHAnsi"/>
-        </w:rPr>
-      </w:pPr>
-    </w:p>
-    <w:p>
-      <w:pPr>
-        <w:rPr>
-          <w:rFonts w:cstheme="minorHAnsi"/>
-        </w:rPr>
-      </w:pPr>
-    </w:p>
-    <w:p>
-      <w:pPr>
-        <w:rPr>
-          <w:rFonts w:cstheme="minorHAnsi"/>
-        </w:rPr>
-      </w:pPr>
-    </w:p>
-    <w:p>
-      <w:pPr>
-        <w:rPr>
-          <w:rFonts w:cstheme="minorHAnsi"/>
-        </w:rPr>
-      </w:pPr>
-    </w:p>
-    <w:p>
-      <w:pPr>
-        <w:rPr>
-          <w:rFonts w:cstheme="minorHAnsi"/>
-        </w:rPr>
-      </w:pPr>
+      <w:r>
+        <w:rPr>
+          <w:rFonts w:cstheme="minorHAnsi"/>
+          <w:sz w:val="24"/>
+          <w:szCs w:val="24"/>
+        </w:rPr>
+        <w:t>Ein Nutzer klickt auf den Button „Virtuellen Nutzer hinzufügen“</w:t>
+      </w:r>
     </w:p>
     <w:p>
       <w:pPr>
         <w:pStyle w:val="Listenabsatz"/>
+        <w:numPr>
+          <w:ilvl w:val="0"/>
+          <w:numId w:val="19"/>
+        </w:numPr>
+        <w:jc w:val="left"/>
+        <w:rPr>
+          <w:rFonts w:cstheme="minorHAnsi"/>
+          <w:sz w:val="24"/>
+          <w:szCs w:val="24"/>
+        </w:rPr>
+      </w:pPr>
+      <w:r>
+        <w:rPr>
+          <w:rFonts w:cstheme="minorHAnsi"/>
+          <w:sz w:val="24"/>
+          <w:szCs w:val="24"/>
+        </w:rPr>
+        <w:t>Der Nutzer wählt einen Namen für den Virtuellen Benutzer</w:t>
+      </w:r>
+    </w:p>
+    <w:p>
+      <w:pPr>
+        <w:rPr>
+          <w:rFonts w:cstheme="minorHAnsi"/>
+          <w:sz w:val="24"/>
+          <w:szCs w:val="24"/>
+        </w:rPr>
+      </w:pPr>
+      <w:r>
+        <w:rPr>
+          <w:rFonts w:cstheme="minorHAnsi"/>
+          <w:sz w:val="24"/>
+          <w:szCs w:val="24"/>
+        </w:rPr>
+        <w:t>Erwarteter Ergebniszustand:</w:t>
+      </w:r>
+    </w:p>
+    <w:p>
+      <w:pPr>
+        <w:pStyle w:val="Listenabsatz"/>
+        <w:numPr>
+          <w:ilvl w:val="0"/>
+          <w:numId w:val="18"/>
+        </w:numPr>
+        <w:jc w:val="left"/>
+        <w:rPr>
+          <w:rFonts w:cstheme="minorHAnsi"/>
+          <w:sz w:val="24"/>
+          <w:szCs w:val="24"/>
+        </w:rPr>
+      </w:pPr>
+      <w:r>
+        <w:rPr>
+          <w:rFonts w:cstheme="minorHAnsi"/>
+          <w:sz w:val="24"/>
+          <w:szCs w:val="24"/>
+        </w:rPr>
+        <w:t>Ein Virtueller Nutzer wurde erstellt und befindet sich im Spielraum</w:t>
+      </w:r>
+    </w:p>
+    <w:p>
+      <w:pPr>
+        <w:pBdr>
+          <w:left w:val="single" w:sz="4" w:space="4" w:color="auto"/>
+        </w:pBdr>
+        <w:shd w:val="clear" w:color="auto" w:fill="E7E6E6" w:themeFill="background2"/>
+        <w:rPr>
+          <w:rFonts w:cstheme="minorHAnsi"/>
+          <w:sz w:val="24"/>
+          <w:szCs w:val="24"/>
+        </w:rPr>
+      </w:pPr>
+      <w:r>
+        <w:rPr>
+          <w:rFonts w:cstheme="minorHAnsi"/>
+          <w:sz w:val="24"/>
+          <w:szCs w:val="24"/>
+        </w:rPr>
+        <w:t>Abweichungen: _______________________________________________________</w:t>
+      </w:r>
+    </w:p>
+    <w:p>
+      <w:pPr>
+        <w:rPr>
+          <w:rFonts w:cstheme="minorHAnsi"/>
+          <w:sz w:val="24"/>
+          <w:szCs w:val="24"/>
+          <w:lang w:val="en-US"/>
+        </w:rPr>
+      </w:pPr>
+    </w:p>
+    <w:p>
+      <w:pPr>
+        <w:rPr>
+          <w:rFonts w:cstheme="minorHAnsi"/>
+          <w:sz w:val="24"/>
+          <w:szCs w:val="24"/>
+          <w:lang w:val="en-US"/>
+        </w:rPr>
+      </w:pPr>
+    </w:p>
+    <w:p>
+      <w:pPr>
+        <w:rPr>
+          <w:rFonts w:cstheme="minorHAnsi"/>
+          <w:sz w:val="24"/>
+          <w:szCs w:val="24"/>
+          <w:lang w:val="en-US"/>
+        </w:rPr>
+      </w:pPr>
+    </w:p>
+    <w:p>
+      <w:pPr>
+        <w:pBdr>
+          <w:top w:val="single" w:sz="4" w:space="1" w:color="auto"/>
+          <w:left w:val="single" w:sz="4" w:space="4" w:color="auto"/>
+          <w:bottom w:val="single" w:sz="4" w:space="1" w:color="auto"/>
+          <w:right w:val="single" w:sz="4" w:space="4" w:color="auto"/>
+        </w:pBdr>
+        <w:shd w:val="clear" w:color="auto" w:fill="70AD47" w:themeFill="accent6"/>
+        <w:rPr>
+          <w:rFonts w:cstheme="minorHAnsi"/>
+          <w:sz w:val="24"/>
+          <w:szCs w:val="24"/>
+          <w:lang w:val="en-US"/>
+        </w:rPr>
+      </w:pPr>
+      <w:r>
+        <w:rPr>
+          <w:rFonts w:cstheme="minorHAnsi"/>
+          <w:sz w:val="24"/>
+          <w:szCs w:val="24"/>
+          <w:lang w:val="en-US"/>
+        </w:rPr>
+        <w:lastRenderedPageBreak/>
+        <w:t xml:space="preserve">Use Case: </w:t>
+      </w:r>
+      <w:proofErr w:type="spellStart"/>
+      <w:r>
+        <w:rPr>
+          <w:rFonts w:cstheme="minorHAnsi"/>
+          <w:sz w:val="24"/>
+          <w:szCs w:val="24"/>
+          <w:lang w:val="en-US"/>
+        </w:rPr>
+        <w:t>Themengebiet</w:t>
+      </w:r>
+      <w:proofErr w:type="spellEnd"/>
+      <w:r>
+        <w:rPr>
+          <w:rFonts w:cstheme="minorHAnsi"/>
+          <w:sz w:val="24"/>
+          <w:szCs w:val="24"/>
+          <w:lang w:val="en-US"/>
+        </w:rPr>
+        <w:t xml:space="preserve"> </w:t>
+      </w:r>
+      <w:proofErr w:type="spellStart"/>
+      <w:r>
+        <w:rPr>
+          <w:rFonts w:cstheme="minorHAnsi"/>
+          <w:sz w:val="24"/>
+          <w:szCs w:val="24"/>
+          <w:lang w:val="en-US"/>
+        </w:rPr>
+        <w:t>auswählen</w:t>
+      </w:r>
+      <w:proofErr w:type="spellEnd"/>
+    </w:p>
+    <w:p>
+      <w:pPr>
+        <w:rPr>
+          <w:rFonts w:cstheme="minorHAnsi"/>
+          <w:b/>
+          <w:bCs/>
+          <w:sz w:val="24"/>
+          <w:szCs w:val="24"/>
+        </w:rPr>
+      </w:pPr>
+      <w:r>
+        <w:rPr>
+          <w:rFonts w:cstheme="minorHAnsi"/>
+          <w:b/>
+          <w:bCs/>
+          <w:sz w:val="24"/>
+          <w:szCs w:val="24"/>
+          <w:u w:val="single"/>
+        </w:rPr>
+        <w:t>Ausgangszustand</w:t>
+      </w:r>
+      <w:r>
+        <w:rPr>
+          <w:rFonts w:cstheme="minorHAnsi"/>
+          <w:b/>
+          <w:bCs/>
+          <w:sz w:val="24"/>
+          <w:szCs w:val="24"/>
+        </w:rPr>
+        <w:t xml:space="preserve">: </w:t>
+      </w:r>
+      <w:r>
+        <w:rPr>
+          <w:rFonts w:cstheme="minorHAnsi"/>
+          <w:b/>
+          <w:bCs/>
+          <w:sz w:val="24"/>
+          <w:szCs w:val="24"/>
+        </w:rPr>
+        <w:t>Der Nutzer befindet sich im Spielraum und ist Host</w:t>
+      </w:r>
+    </w:p>
+    <w:p>
+      <w:pPr>
+        <w:rPr>
+          <w:rFonts w:cstheme="minorHAnsi"/>
+          <w:sz w:val="24"/>
+          <w:szCs w:val="24"/>
+        </w:rPr>
+      </w:pPr>
+      <w:r>
+        <w:rPr>
+          <w:rFonts w:cstheme="minorHAnsi"/>
+          <w:sz w:val="24"/>
+          <w:szCs w:val="24"/>
+        </w:rPr>
+        <w:t>Aktion:</w:t>
+      </w:r>
+    </w:p>
+    <w:p>
+      <w:pPr>
+        <w:pStyle w:val="Listenabsatz"/>
+        <w:numPr>
+          <w:ilvl w:val="0"/>
+          <w:numId w:val="20"/>
+        </w:numPr>
+        <w:jc w:val="left"/>
+        <w:rPr>
+          <w:rFonts w:cstheme="minorHAnsi"/>
+          <w:sz w:val="24"/>
+          <w:szCs w:val="24"/>
+        </w:rPr>
+      </w:pPr>
+      <w:r>
+        <w:rPr>
+          <w:rFonts w:cstheme="minorHAnsi"/>
+          <w:sz w:val="24"/>
+          <w:szCs w:val="24"/>
+        </w:rPr>
+        <w:t>Der Nutzer klickt auf den Button „Themengebiet auswählen“</w:t>
+      </w:r>
+    </w:p>
+    <w:p>
+      <w:pPr>
+        <w:pStyle w:val="Listenabsatz"/>
+        <w:numPr>
+          <w:ilvl w:val="0"/>
+          <w:numId w:val="20"/>
+        </w:numPr>
+        <w:jc w:val="left"/>
+        <w:rPr>
+          <w:rFonts w:cstheme="minorHAnsi"/>
+          <w:sz w:val="24"/>
+          <w:szCs w:val="24"/>
+        </w:rPr>
+      </w:pPr>
+      <w:r>
+        <w:rPr>
+          <w:rFonts w:cstheme="minorHAnsi"/>
+          <w:sz w:val="24"/>
+          <w:szCs w:val="24"/>
+        </w:rPr>
+        <w:t xml:space="preserve">Der Nutzer wählt eines der aufgelisteten Themengebieten </w:t>
+      </w:r>
+      <w:r>
+        <w:rPr>
+          <w:rFonts w:cstheme="minorHAnsi"/>
+          <w:sz w:val="24"/>
+          <w:szCs w:val="24"/>
+        </w:rPr>
+        <w:t>aus</w:t>
+      </w:r>
+    </w:p>
+    <w:p>
+      <w:pPr>
+        <w:rPr>
+          <w:rFonts w:cstheme="minorHAnsi"/>
+          <w:sz w:val="24"/>
+          <w:szCs w:val="24"/>
+        </w:rPr>
+      </w:pPr>
+      <w:r>
+        <w:rPr>
+          <w:rFonts w:cstheme="minorHAnsi"/>
+          <w:sz w:val="24"/>
+          <w:szCs w:val="24"/>
+        </w:rPr>
+        <w:t>Erwarteter Ergebniszustand:</w:t>
+      </w:r>
+    </w:p>
+    <w:p>
+      <w:pPr>
+        <w:pStyle w:val="Listenabsatz"/>
+        <w:numPr>
+          <w:ilvl w:val="0"/>
+          <w:numId w:val="18"/>
+        </w:numPr>
+        <w:jc w:val="left"/>
+        <w:rPr>
+          <w:rFonts w:cstheme="minorHAnsi"/>
+          <w:sz w:val="24"/>
+          <w:szCs w:val="24"/>
+        </w:rPr>
+      </w:pPr>
+      <w:r>
+        <w:rPr>
+          <w:rFonts w:cstheme="minorHAnsi"/>
+          <w:sz w:val="24"/>
+          <w:szCs w:val="24"/>
+        </w:rPr>
+        <w:t>Das Themengebiet wurde erfolgreich ausgewählt</w:t>
+      </w:r>
+    </w:p>
+    <w:p>
+      <w:pPr>
+        <w:pBdr>
+          <w:left w:val="single" w:sz="4" w:space="4" w:color="auto"/>
+        </w:pBdr>
+        <w:shd w:val="clear" w:color="auto" w:fill="E7E6E6" w:themeFill="background2"/>
+        <w:rPr>
+          <w:rFonts w:cstheme="minorHAnsi"/>
+          <w:sz w:val="24"/>
+          <w:szCs w:val="24"/>
+        </w:rPr>
+      </w:pPr>
+      <w:r>
+        <w:rPr>
+          <w:rFonts w:cstheme="minorHAnsi"/>
+          <w:sz w:val="24"/>
+          <w:szCs w:val="24"/>
+        </w:rPr>
+        <w:t>Abweichungen: _______________________________________________________</w:t>
+      </w:r>
+    </w:p>
+    <w:p>
+      <w:pPr>
+        <w:rPr>
+          <w:rFonts w:cstheme="minorHAnsi"/>
+        </w:rPr>
+      </w:pPr>
+    </w:p>
+    <w:p>
+      <w:pPr>
+        <w:rPr>
+          <w:rFonts w:cstheme="minorHAnsi"/>
+        </w:rPr>
+      </w:pPr>
+    </w:p>
+    <w:p>
+      <w:pPr>
+        <w:rPr>
+          <w:rFonts w:cstheme="minorHAnsi"/>
+        </w:rPr>
+      </w:pPr>
+    </w:p>
+    <w:p>
+      <w:pPr>
+        <w:rPr>
+          <w:rFonts w:cstheme="minorHAnsi"/>
+        </w:rPr>
+      </w:pPr>
+    </w:p>
+    <w:p>
+      <w:pPr>
+        <w:rPr>
+          <w:rFonts w:cstheme="minorHAnsi"/>
+        </w:rPr>
+      </w:pPr>
+    </w:p>
+    <w:p>
+      <w:pPr>
+        <w:rPr>
+          <w:rFonts w:cstheme="minorHAnsi"/>
+        </w:rPr>
+      </w:pPr>
+    </w:p>
+    <w:p>
+      <w:pPr>
+        <w:rPr>
+          <w:rFonts w:cstheme="minorHAnsi"/>
+        </w:rPr>
+      </w:pPr>
+    </w:p>
+    <w:p>
+      <w:pPr>
+        <w:rPr>
+          <w:rFonts w:cstheme="minorHAnsi"/>
+        </w:rPr>
+      </w:pPr>
+    </w:p>
+    <w:p>
+      <w:pPr>
+        <w:rPr>
+          <w:rFonts w:cstheme="minorHAnsi"/>
+        </w:rPr>
+      </w:pPr>
+    </w:p>
+    <w:p>
+      <w:pPr>
+        <w:rPr>
+          <w:rFonts w:cstheme="minorHAnsi"/>
+        </w:rPr>
+      </w:pPr>
+    </w:p>
+    <w:p>
+      <w:pPr>
+        <w:rPr>
+          <w:rFonts w:cstheme="minorHAnsi"/>
+        </w:rPr>
+      </w:pPr>
+    </w:p>
+    <w:p>
+      <w:pPr>
+        <w:rPr>
+          <w:rFonts w:cstheme="minorHAnsi"/>
+        </w:rPr>
+      </w:pPr>
+    </w:p>
+    <w:p>
+      <w:pPr>
+        <w:rPr>
+          <w:rFonts w:cstheme="minorHAnsi"/>
+        </w:rPr>
+      </w:pPr>
+    </w:p>
+    <w:p>
+      <w:pPr>
+        <w:rPr>
+          <w:rFonts w:cstheme="minorHAnsi"/>
+        </w:rPr>
+      </w:pPr>
+    </w:p>
+    <w:p>
+      <w:pPr>
+        <w:rPr>
+          <w:rFonts w:cstheme="minorHAnsi"/>
+        </w:rPr>
+      </w:pPr>
+    </w:p>
+    <w:p>
+      <w:pPr>
+        <w:rPr>
+          <w:rFonts w:cstheme="minorHAnsi"/>
+        </w:rPr>
+      </w:pPr>
+    </w:p>
+    <w:p>
+      <w:pPr>
+        <w:rPr>
+          <w:rFonts w:cstheme="minorHAnsi"/>
+        </w:rPr>
+      </w:pPr>
+    </w:p>
+    <w:p>
+      <w:pPr>
+        <w:rPr>
+          <w:rFonts w:cstheme="minorHAnsi"/>
+        </w:rPr>
+      </w:pPr>
+    </w:p>
+    <w:p>
+      <w:pPr>
+        <w:rPr>
+          <w:rFonts w:cstheme="minorHAnsi"/>
+        </w:rPr>
+      </w:pPr>
+    </w:p>
+    <w:p>
+      <w:pPr>
+        <w:rPr>
+          <w:rFonts w:cstheme="minorHAnsi"/>
+        </w:rPr>
+      </w:pPr>
+    </w:p>
+    <w:p>
+      <w:pPr>
+        <w:rPr>
+          <w:rFonts w:cstheme="minorHAnsi"/>
+        </w:rPr>
+      </w:pPr>
+    </w:p>
+    <w:p>
+      <w:pPr>
         <w:rPr>
           <w:rFonts w:cstheme="minorHAnsi"/>
         </w:rPr>
@@ -7159,7 +8171,7 @@
       <w:pPr>
         <w:pStyle w:val="berschrift1"/>
       </w:pPr>
-      <w:bookmarkStart w:id="12" w:name="_Toc71753134"/>
+      <w:bookmarkStart w:id="12" w:name="_Toc71794303"/>
       <w:r>
         <w:lastRenderedPageBreak/>
         <w:t>5.</w:t>
@@ -7177,7 +8189,7 @@
       <w:pPr>
         <w:pStyle w:val="berschrift2"/>
       </w:pPr>
-      <w:bookmarkStart w:id="13" w:name="_Toc71753135"/>
+      <w:bookmarkStart w:id="13" w:name="_Toc71794304"/>
       <w:r>
         <w:t>5.1 Glossar</w:t>
       </w:r>
@@ -7251,7 +8263,7 @@
       <w:pPr>
         <w:pStyle w:val="berschrift2"/>
       </w:pPr>
-      <w:bookmarkStart w:id="14" w:name="_Toc71753136"/>
+      <w:bookmarkStart w:id="14" w:name="_Toc71794305"/>
       <w:r>
         <w:t>5.2 Referenzierte Dokumente</w:t>
       </w:r>
@@ -7282,43 +8294,138 @@
           <w:i/>
           <w:iCs/>
         </w:rPr>
-        <w:t xml:space="preserve">(-&gt; </w:t>
-      </w:r>
-      <w:proofErr w:type="spellStart"/>
+        <w:t>(</w:t>
+      </w:r>
+      <w:r>
+        <w:sym w:font="Wingdings" w:char="F0E0"/>
+      </w:r>
       <w:r>
         <w:rPr>
           <w:i/>
           <w:iCs/>
         </w:rPr>
-        <w:t>Git</w:t>
-      </w:r>
-      <w:proofErr w:type="spellEnd"/>
+        <w:t xml:space="preserve"> </w:t>
+      </w:r>
+      <w:proofErr w:type="spellStart"/>
       <w:r>
         <w:rPr>
           <w:i/>
           <w:iCs/>
         </w:rPr>
-        <w:t xml:space="preserve">: g6t3 / </w:t>
-      </w:r>
-      <w:proofErr w:type="spellStart"/>
+        <w:t>Git</w:t>
+      </w:r>
+      <w:proofErr w:type="spellEnd"/>
       <w:r>
         <w:rPr>
           <w:i/>
           <w:iCs/>
         </w:rPr>
-        <w:t>documentation</w:t>
-      </w:r>
-      <w:proofErr w:type="spellEnd"/>
+        <w:t xml:space="preserve">: g6t3 / </w:t>
+      </w:r>
+      <w:proofErr w:type="spellStart"/>
       <w:r>
         <w:rPr>
           <w:i/>
           <w:iCs/>
         </w:rPr>
+        <w:t>documentation</w:t>
+      </w:r>
+      <w:proofErr w:type="spellEnd"/>
+      <w:r>
+        <w:rPr>
+          <w:i/>
+          <w:iCs/>
+        </w:rPr>
         <w:t xml:space="preserve"> / 1-Konzeptbeschreibung_Team_g6t3.docx</w:t>
       </w:r>
     </w:p>
-    <w:p/>
-    <w:p/>
+    <w:p>
+      <w:pPr>
+        <w:pStyle w:val="Listenabsatz"/>
+        <w:jc w:val="left"/>
+        <w:rPr>
+          <w:i/>
+          <w:iCs/>
+        </w:rPr>
+      </w:pPr>
+    </w:p>
+    <w:p>
+      <w:pPr>
+        <w:pStyle w:val="Listenabsatz"/>
+        <w:numPr>
+          <w:ilvl w:val="0"/>
+          <w:numId w:val="18"/>
+        </w:numPr>
+        <w:jc w:val="left"/>
+        <w:rPr>
+          <w:i/>
+          <w:iCs/>
+        </w:rPr>
+      </w:pPr>
+      <w:r>
+        <w:t>Begriffe-import Datei</w:t>
+      </w:r>
+      <w:r>
+        <w:br/>
+        <w:t>(</w:t>
+      </w:r>
+      <w:r>
+        <w:sym w:font="Wingdings" w:char="F0E0"/>
+      </w:r>
+      <w:r>
+        <w:t xml:space="preserve"> </w:t>
+      </w:r>
+      <w:proofErr w:type="spellStart"/>
+      <w:r>
+        <w:rPr>
+          <w:i/>
+          <w:iCs/>
+        </w:rPr>
+        <w:t>Git</w:t>
+      </w:r>
+      <w:proofErr w:type="spellEnd"/>
+      <w:r>
+        <w:rPr>
+          <w:i/>
+          <w:iCs/>
+        </w:rPr>
+        <w:t xml:space="preserve">: g6t3 / </w:t>
+      </w:r>
+      <w:proofErr w:type="spellStart"/>
+      <w:r>
+        <w:rPr>
+          <w:i/>
+          <w:iCs/>
+        </w:rPr>
+        <w:t>documentation</w:t>
+      </w:r>
+      <w:proofErr w:type="spellEnd"/>
+      <w:r>
+        <w:rPr>
+          <w:i/>
+          <w:iCs/>
+        </w:rPr>
+        <w:t xml:space="preserve"> / </w:t>
+      </w:r>
+      <w:proofErr w:type="spellStart"/>
+      <w:r>
+        <w:rPr>
+          <w:i/>
+          <w:iCs/>
+        </w:rPr>
+        <w:t>begriffe_</w:t>
+      </w:r>
+      <w:proofErr w:type="gramStart"/>
+      <w:r>
+        <w:rPr>
+          <w:i/>
+          <w:iCs/>
+        </w:rPr>
+        <w:t>import.json</w:t>
+      </w:r>
+      <w:proofErr w:type="spellEnd"/>
+      <w:proofErr w:type="gramEnd"/>
+    </w:p>
     <w:p/>
     <w:p/>
     <w:p/>
@@ -7414,27 +8521,14 @@
       </w:rPr>
       <w:t xml:space="preserve"> von </w:t>
     </w:r>
-    <w:r>
-      <w:fldChar w:fldCharType="begin"/>
-    </w:r>
-    <w:r>
-      <w:instrText>NUMPAGES  \* Arabic  \* MERGEFORMAT</w:instrText>
-    </w:r>
-    <w:r>
-      <w:fldChar w:fldCharType="separate"/>
-    </w:r>
-    <w:r>
-      <w:rPr>
-        <w:lang w:val="de-DE"/>
-      </w:rPr>
-      <w:t>2</w:t>
-    </w:r>
-    <w:r>
-      <w:rPr>
-        <w:lang w:val="de-DE"/>
-      </w:rPr>
-      <w:fldChar w:fldCharType="end"/>
-    </w:r>
+    <w:fldSimple w:instr="NUMPAGES  \* Arabic  \* MERGEFORMAT">
+      <w:r>
+        <w:rPr>
+          <w:lang w:val="de-DE"/>
+        </w:rPr>
+        <w:t>2</w:t>
+      </w:r>
+    </w:fldSimple>
   </w:p>
 </w:ftr>
 </file>
@@ -8203,6 +9297,92 @@
     </w:lvl>
   </w:abstractNum>
   <w:abstractNum w:abstractNumId="8" w15:restartNumberingAfterBreak="0">
+    <w:nsid w:val="268335C0"/>
+    <w:multiLevelType w:val="hybridMultilevel"/>
+    <w:tmpl w:val="5FA83B5A"/>
+    <w:lvl w:ilvl="0" w:tplc="0407000F">
+      <w:start w:val="1"/>
+      <w:numFmt w:val="decimal"/>
+      <w:lvlText w:val="%1."/>
+      <w:lvlJc w:val="left"/>
+      <w:pPr>
+        <w:ind w:left="720" w:hanging="360"/>
+      </w:pPr>
+    </w:lvl>
+    <w:lvl w:ilvl="1" w:tplc="04070019" w:tentative="1">
+      <w:start w:val="1"/>
+      <w:numFmt w:val="lowerLetter"/>
+      <w:lvlText w:val="%2."/>
+      <w:lvlJc w:val="left"/>
+      <w:pPr>
+        <w:ind w:left="1440" w:hanging="360"/>
+      </w:pPr>
+    </w:lvl>
+    <w:lvl w:ilvl="2" w:tplc="0407001B" w:tentative="1">
+      <w:start w:val="1"/>
+      <w:numFmt w:val="lowerRoman"/>
+      <w:lvlText w:val="%3."/>
+      <w:lvlJc w:val="right"/>
+      <w:pPr>
+        <w:ind w:left="2160" w:hanging="180"/>
+      </w:pPr>
+    </w:lvl>
+    <w:lvl w:ilvl="3" w:tplc="0407000F" w:tentative="1">
+      <w:start w:val="1"/>
+      <w:numFmt w:val="decimal"/>
+      <w:lvlText w:val="%4."/>
+      <w:lvlJc w:val="left"/>
+      <w:pPr>
+        <w:ind w:left="2880" w:hanging="360"/>
+      </w:pPr>
+    </w:lvl>
+    <w:lvl w:ilvl="4" w:tplc="04070019" w:tentative="1">
+      <w:start w:val="1"/>
+      <w:numFmt w:val="lowerLetter"/>
+      <w:lvlText w:val="%5."/>
+      <w:lvlJc w:val="left"/>
+      <w:pPr>
+        <w:ind w:left="3600" w:hanging="360"/>
+      </w:pPr>
+    </w:lvl>
+    <w:lvl w:ilvl="5" w:tplc="0407001B" w:tentative="1">
+      <w:start w:val="1"/>
+      <w:numFmt w:val="lowerRoman"/>
+      <w:lvlText w:val="%6."/>
+      <w:lvlJc w:val="right"/>
+      <w:pPr>
+        <w:ind w:left="4320" w:hanging="180"/>
+      </w:pPr>
+    </w:lvl>
+    <w:lvl w:ilvl="6" w:tplc="0407000F" w:tentative="1">
+      <w:start w:val="1"/>
+      <w:numFmt w:val="decimal"/>
+      <w:lvlText w:val="%7."/>
+      <w:lvlJc w:val="left"/>
+      <w:pPr>
+        <w:ind w:left="5040" w:hanging="360"/>
+      </w:pPr>
+    </w:lvl>
+    <w:lvl w:ilvl="7" w:tplc="04070019" w:tentative="1">
+      <w:start w:val="1"/>
+      <w:numFmt w:val="lowerLetter"/>
+      <w:lvlText w:val="%8."/>
+      <w:lvlJc w:val="left"/>
+      <w:pPr>
+        <w:ind w:left="5760" w:hanging="360"/>
+      </w:pPr>
+    </w:lvl>
+    <w:lvl w:ilvl="8" w:tplc="0407001B" w:tentative="1">
+      <w:start w:val="1"/>
+      <w:numFmt w:val="lowerRoman"/>
+      <w:lvlText w:val="%9."/>
+      <w:lvlJc w:val="right"/>
+      <w:pPr>
+        <w:ind w:left="6480" w:hanging="180"/>
+      </w:pPr>
+    </w:lvl>
+  </w:abstractNum>
+  <w:abstractNum w:abstractNumId="9" w15:restartNumberingAfterBreak="0">
     <w:nsid w:val="37382802"/>
     <w:multiLevelType w:val="hybridMultilevel"/>
     <w:tmpl w:val="36D4BBCE"/>
@@ -8315,7 +9495,7 @@
       </w:rPr>
     </w:lvl>
   </w:abstractNum>
-  <w:abstractNum w:abstractNumId="9" w15:restartNumberingAfterBreak="0">
+  <w:abstractNum w:abstractNumId="10" w15:restartNumberingAfterBreak="0">
     <w:nsid w:val="37F97A49"/>
     <w:multiLevelType w:val="hybridMultilevel"/>
     <w:tmpl w:val="1EC25770"/>
@@ -8401,7 +9581,7 @@
       </w:pPr>
     </w:lvl>
   </w:abstractNum>
-  <w:abstractNum w:abstractNumId="10" w15:restartNumberingAfterBreak="0">
+  <w:abstractNum w:abstractNumId="11" w15:restartNumberingAfterBreak="0">
     <w:nsid w:val="3A5D3F68"/>
     <w:multiLevelType w:val="hybridMultilevel"/>
     <w:tmpl w:val="54F47E70"/>
@@ -8490,7 +9670,93 @@
       </w:pPr>
     </w:lvl>
   </w:abstractNum>
-  <w:abstractNum w:abstractNumId="11" w15:restartNumberingAfterBreak="0">
+  <w:abstractNum w:abstractNumId="12" w15:restartNumberingAfterBreak="0">
+    <w:nsid w:val="3F32233E"/>
+    <w:multiLevelType w:val="hybridMultilevel"/>
+    <w:tmpl w:val="7B4A4EE4"/>
+    <w:lvl w:ilvl="0" w:tplc="0407000F">
+      <w:start w:val="1"/>
+      <w:numFmt w:val="decimal"/>
+      <w:lvlText w:val="%1."/>
+      <w:lvlJc w:val="left"/>
+      <w:pPr>
+        <w:ind w:left="720" w:hanging="360"/>
+      </w:pPr>
+    </w:lvl>
+    <w:lvl w:ilvl="1" w:tplc="04070019" w:tentative="1">
+      <w:start w:val="1"/>
+      <w:numFmt w:val="lowerLetter"/>
+      <w:lvlText w:val="%2."/>
+      <w:lvlJc w:val="left"/>
+      <w:pPr>
+        <w:ind w:left="1440" w:hanging="360"/>
+      </w:pPr>
+    </w:lvl>
+    <w:lvl w:ilvl="2" w:tplc="0407001B" w:tentative="1">
+      <w:start w:val="1"/>
+      <w:numFmt w:val="lowerRoman"/>
+      <w:lvlText w:val="%3."/>
+      <w:lvlJc w:val="right"/>
+      <w:pPr>
+        <w:ind w:left="2160" w:hanging="180"/>
+      </w:pPr>
+    </w:lvl>
+    <w:lvl w:ilvl="3" w:tplc="0407000F" w:tentative="1">
+      <w:start w:val="1"/>
+      <w:numFmt w:val="decimal"/>
+      <w:lvlText w:val="%4."/>
+      <w:lvlJc w:val="left"/>
+      <w:pPr>
+        <w:ind w:left="2880" w:hanging="360"/>
+      </w:pPr>
+    </w:lvl>
+    <w:lvl w:ilvl="4" w:tplc="04070019" w:tentative="1">
+      <w:start w:val="1"/>
+      <w:numFmt w:val="lowerLetter"/>
+      <w:lvlText w:val="%5."/>
+      <w:lvlJc w:val="left"/>
+      <w:pPr>
+        <w:ind w:left="3600" w:hanging="360"/>
+      </w:pPr>
+    </w:lvl>
+    <w:lvl w:ilvl="5" w:tplc="0407001B" w:tentative="1">
+      <w:start w:val="1"/>
+      <w:numFmt w:val="lowerRoman"/>
+      <w:lvlText w:val="%6."/>
+      <w:lvlJc w:val="right"/>
+      <w:pPr>
+        <w:ind w:left="4320" w:hanging="180"/>
+      </w:pPr>
+    </w:lvl>
+    <w:lvl w:ilvl="6" w:tplc="0407000F" w:tentative="1">
+      <w:start w:val="1"/>
+      <w:numFmt w:val="decimal"/>
+      <w:lvlText w:val="%7."/>
+      <w:lvlJc w:val="left"/>
+      <w:pPr>
+        <w:ind w:left="5040" w:hanging="360"/>
+      </w:pPr>
+    </w:lvl>
+    <w:lvl w:ilvl="7" w:tplc="04070019" w:tentative="1">
+      <w:start w:val="1"/>
+      <w:numFmt w:val="lowerLetter"/>
+      <w:lvlText w:val="%8."/>
+      <w:lvlJc w:val="left"/>
+      <w:pPr>
+        <w:ind w:left="5760" w:hanging="360"/>
+      </w:pPr>
+    </w:lvl>
+    <w:lvl w:ilvl="8" w:tplc="0407001B" w:tentative="1">
+      <w:start w:val="1"/>
+      <w:numFmt w:val="lowerRoman"/>
+      <w:lvlText w:val="%9."/>
+      <w:lvlJc w:val="right"/>
+      <w:pPr>
+        <w:ind w:left="6480" w:hanging="180"/>
+      </w:pPr>
+    </w:lvl>
+  </w:abstractNum>
+  <w:abstractNum w:abstractNumId="13" w15:restartNumberingAfterBreak="0">
     <w:nsid w:val="41D265B4"/>
     <w:multiLevelType w:val="hybridMultilevel"/>
     <w:tmpl w:val="F42272CE"/>
@@ -8603,7 +9869,7 @@
       </w:rPr>
     </w:lvl>
   </w:abstractNum>
-  <w:abstractNum w:abstractNumId="12" w15:restartNumberingAfterBreak="0">
+  <w:abstractNum w:abstractNumId="14" w15:restartNumberingAfterBreak="0">
     <w:nsid w:val="45B3282C"/>
     <w:multiLevelType w:val="hybridMultilevel"/>
     <w:tmpl w:val="7B4CA508"/>
@@ -8716,7 +9982,7 @@
       </w:rPr>
     </w:lvl>
   </w:abstractNum>
-  <w:abstractNum w:abstractNumId="13" w15:restartNumberingAfterBreak="0">
+  <w:abstractNum w:abstractNumId="15" w15:restartNumberingAfterBreak="0">
     <w:nsid w:val="47CC124F"/>
     <w:multiLevelType w:val="hybridMultilevel"/>
     <w:tmpl w:val="E0ACCFB4"/>
@@ -8802,7 +10068,7 @@
       </w:pPr>
     </w:lvl>
   </w:abstractNum>
-  <w:abstractNum w:abstractNumId="14" w15:restartNumberingAfterBreak="0">
+  <w:abstractNum w:abstractNumId="16" w15:restartNumberingAfterBreak="0">
     <w:nsid w:val="4B1A6B29"/>
     <w:multiLevelType w:val="hybridMultilevel"/>
     <w:tmpl w:val="98E646B2"/>
@@ -8915,10 +10181,10 @@
       </w:rPr>
     </w:lvl>
   </w:abstractNum>
-  <w:abstractNum w:abstractNumId="15" w15:restartNumberingAfterBreak="0">
+  <w:abstractNum w:abstractNumId="17" w15:restartNumberingAfterBreak="0">
     <w:nsid w:val="563620B9"/>
     <w:multiLevelType w:val="hybridMultilevel"/>
-    <w:tmpl w:val="357C5072"/>
+    <w:tmpl w:val="5FA83B5A"/>
     <w:lvl w:ilvl="0" w:tplc="0407000F">
       <w:start w:val="1"/>
       <w:numFmt w:val="decimal"/>
@@ -9001,7 +10267,7 @@
       </w:pPr>
     </w:lvl>
   </w:abstractNum>
-  <w:abstractNum w:abstractNumId="16" w15:restartNumberingAfterBreak="0">
+  <w:abstractNum w:abstractNumId="18" w15:restartNumberingAfterBreak="0">
     <w:nsid w:val="5AC50458"/>
     <w:multiLevelType w:val="hybridMultilevel"/>
     <w:tmpl w:val="81DA2660"/>
@@ -9114,7 +10380,179 @@
       </w:rPr>
     </w:lvl>
   </w:abstractNum>
-  <w:abstractNum w:abstractNumId="17" w15:restartNumberingAfterBreak="0">
+  <w:abstractNum w:abstractNumId="19" w15:restartNumberingAfterBreak="0">
+    <w:nsid w:val="60974658"/>
+    <w:multiLevelType w:val="hybridMultilevel"/>
+    <w:tmpl w:val="C3B20B4C"/>
+    <w:lvl w:ilvl="0" w:tplc="0407000F">
+      <w:start w:val="1"/>
+      <w:numFmt w:val="decimal"/>
+      <w:lvlText w:val="%1."/>
+      <w:lvlJc w:val="left"/>
+      <w:pPr>
+        <w:ind w:left="720" w:hanging="360"/>
+      </w:pPr>
+    </w:lvl>
+    <w:lvl w:ilvl="1" w:tplc="04070019" w:tentative="1">
+      <w:start w:val="1"/>
+      <w:numFmt w:val="lowerLetter"/>
+      <w:lvlText w:val="%2."/>
+      <w:lvlJc w:val="left"/>
+      <w:pPr>
+        <w:ind w:left="1440" w:hanging="360"/>
+      </w:pPr>
+    </w:lvl>
+    <w:lvl w:ilvl="2" w:tplc="0407001B" w:tentative="1">
+      <w:start w:val="1"/>
+      <w:numFmt w:val="lowerRoman"/>
+      <w:lvlText w:val="%3."/>
+      <w:lvlJc w:val="right"/>
+      <w:pPr>
+        <w:ind w:left="2160" w:hanging="180"/>
+      </w:pPr>
+    </w:lvl>
+    <w:lvl w:ilvl="3" w:tplc="0407000F" w:tentative="1">
+      <w:start w:val="1"/>
+      <w:numFmt w:val="decimal"/>
+      <w:lvlText w:val="%4."/>
+      <w:lvlJc w:val="left"/>
+      <w:pPr>
+        <w:ind w:left="2880" w:hanging="360"/>
+      </w:pPr>
+    </w:lvl>
+    <w:lvl w:ilvl="4" w:tplc="04070019" w:tentative="1">
+      <w:start w:val="1"/>
+      <w:numFmt w:val="lowerLetter"/>
+      <w:lvlText w:val="%5."/>
+      <w:lvlJc w:val="left"/>
+      <w:pPr>
+        <w:ind w:left="3600" w:hanging="360"/>
+      </w:pPr>
+    </w:lvl>
+    <w:lvl w:ilvl="5" w:tplc="0407001B" w:tentative="1">
+      <w:start w:val="1"/>
+      <w:numFmt w:val="lowerRoman"/>
+      <w:lvlText w:val="%6."/>
+      <w:lvlJc w:val="right"/>
+      <w:pPr>
+        <w:ind w:left="4320" w:hanging="180"/>
+      </w:pPr>
+    </w:lvl>
+    <w:lvl w:ilvl="6" w:tplc="0407000F" w:tentative="1">
+      <w:start w:val="1"/>
+      <w:numFmt w:val="decimal"/>
+      <w:lvlText w:val="%7."/>
+      <w:lvlJc w:val="left"/>
+      <w:pPr>
+        <w:ind w:left="5040" w:hanging="360"/>
+      </w:pPr>
+    </w:lvl>
+    <w:lvl w:ilvl="7" w:tplc="04070019" w:tentative="1">
+      <w:start w:val="1"/>
+      <w:numFmt w:val="lowerLetter"/>
+      <w:lvlText w:val="%8."/>
+      <w:lvlJc w:val="left"/>
+      <w:pPr>
+        <w:ind w:left="5760" w:hanging="360"/>
+      </w:pPr>
+    </w:lvl>
+    <w:lvl w:ilvl="8" w:tplc="0407001B" w:tentative="1">
+      <w:start w:val="1"/>
+      <w:numFmt w:val="lowerRoman"/>
+      <w:lvlText w:val="%9."/>
+      <w:lvlJc w:val="right"/>
+      <w:pPr>
+        <w:ind w:left="6480" w:hanging="180"/>
+      </w:pPr>
+    </w:lvl>
+  </w:abstractNum>
+  <w:abstractNum w:abstractNumId="20" w15:restartNumberingAfterBreak="0">
+    <w:nsid w:val="675F69A9"/>
+    <w:multiLevelType w:val="hybridMultilevel"/>
+    <w:tmpl w:val="9D0C55B2"/>
+    <w:lvl w:ilvl="0" w:tplc="0407000F">
+      <w:start w:val="1"/>
+      <w:numFmt w:val="decimal"/>
+      <w:lvlText w:val="%1."/>
+      <w:lvlJc w:val="left"/>
+      <w:pPr>
+        <w:ind w:left="720" w:hanging="360"/>
+      </w:pPr>
+    </w:lvl>
+    <w:lvl w:ilvl="1" w:tplc="04070019" w:tentative="1">
+      <w:start w:val="1"/>
+      <w:numFmt w:val="lowerLetter"/>
+      <w:lvlText w:val="%2."/>
+      <w:lvlJc w:val="left"/>
+      <w:pPr>
+        <w:ind w:left="1440" w:hanging="360"/>
+      </w:pPr>
+    </w:lvl>
+    <w:lvl w:ilvl="2" w:tplc="0407001B" w:tentative="1">
+      <w:start w:val="1"/>
+      <w:numFmt w:val="lowerRoman"/>
+      <w:lvlText w:val="%3."/>
+      <w:lvlJc w:val="right"/>
+      <w:pPr>
+        <w:ind w:left="2160" w:hanging="180"/>
+      </w:pPr>
+    </w:lvl>
+    <w:lvl w:ilvl="3" w:tplc="0407000F" w:tentative="1">
+      <w:start w:val="1"/>
+      <w:numFmt w:val="decimal"/>
+      <w:lvlText w:val="%4."/>
+      <w:lvlJc w:val="left"/>
+      <w:pPr>
+        <w:ind w:left="2880" w:hanging="360"/>
+      </w:pPr>
+    </w:lvl>
+    <w:lvl w:ilvl="4" w:tplc="04070019" w:tentative="1">
+      <w:start w:val="1"/>
+      <w:numFmt w:val="lowerLetter"/>
+      <w:lvlText w:val="%5."/>
+      <w:lvlJc w:val="left"/>
+      <w:pPr>
+        <w:ind w:left="3600" w:hanging="360"/>
+      </w:pPr>
+    </w:lvl>
+    <w:lvl w:ilvl="5" w:tplc="0407001B" w:tentative="1">
+      <w:start w:val="1"/>
+      <w:numFmt w:val="lowerRoman"/>
+      <w:lvlText w:val="%6."/>
+      <w:lvlJc w:val="right"/>
+      <w:pPr>
+        <w:ind w:left="4320" w:hanging="180"/>
+      </w:pPr>
+    </w:lvl>
+    <w:lvl w:ilvl="6" w:tplc="0407000F" w:tentative="1">
+      <w:start w:val="1"/>
+      <w:numFmt w:val="decimal"/>
+      <w:lvlText w:val="%7."/>
+      <w:lvlJc w:val="left"/>
+      <w:pPr>
+        <w:ind w:left="5040" w:hanging="360"/>
+      </w:pPr>
+    </w:lvl>
+    <w:lvl w:ilvl="7" w:tplc="04070019" w:tentative="1">
+      <w:start w:val="1"/>
+      <w:numFmt w:val="lowerLetter"/>
+      <w:lvlText w:val="%8."/>
+      <w:lvlJc w:val="left"/>
+      <w:pPr>
+        <w:ind w:left="5760" w:hanging="360"/>
+      </w:pPr>
+    </w:lvl>
+    <w:lvl w:ilvl="8" w:tplc="0407001B" w:tentative="1">
+      <w:start w:val="1"/>
+      <w:numFmt w:val="lowerRoman"/>
+      <w:lvlText w:val="%9."/>
+      <w:lvlJc w:val="right"/>
+      <w:pPr>
+        <w:ind w:left="6480" w:hanging="180"/>
+      </w:pPr>
+    </w:lvl>
+  </w:abstractNum>
+  <w:abstractNum w:abstractNumId="21" w15:restartNumberingAfterBreak="0">
     <w:nsid w:val="73BF3EEF"/>
     <w:multiLevelType w:val="hybridMultilevel"/>
     <w:tmpl w:val="357C5072"/>
@@ -9201,22 +10639,22 @@
     </w:lvl>
   </w:abstractNum>
   <w:num w:numId="1">
+    <w:abstractNumId w:val="11"/>
+  </w:num>
+  <w:num w:numId="2">
+    <w:abstractNumId w:val="18"/>
+  </w:num>
+  <w:num w:numId="3">
     <w:abstractNumId w:val="10"/>
   </w:num>
-  <w:num w:numId="2">
+  <w:num w:numId="4">
     <w:abstractNumId w:val="16"/>
-  </w:num>
-  <w:num w:numId="3">
-    <w:abstractNumId w:val="9"/>
-  </w:num>
-  <w:num w:numId="4">
-    <w:abstractNumId w:val="14"/>
   </w:num>
   <w:num w:numId="5">
     <w:abstractNumId w:val="2"/>
   </w:num>
   <w:num w:numId="6">
-    <w:abstractNumId w:val="11"/>
+    <w:abstractNumId w:val="13"/>
   </w:num>
   <w:num w:numId="7">
     <w:abstractNumId w:val="7"/>
@@ -9234,25 +10672,37 @@
     <w:abstractNumId w:val="5"/>
   </w:num>
   <w:num w:numId="12">
-    <w:abstractNumId w:val="13"/>
+    <w:abstractNumId w:val="15"/>
   </w:num>
   <w:num w:numId="13">
     <w:abstractNumId w:val="4"/>
   </w:num>
   <w:num w:numId="14">
-    <w:abstractNumId w:val="17"/>
+    <w:abstractNumId w:val="21"/>
   </w:num>
   <w:num w:numId="15">
     <w:abstractNumId w:val="0"/>
   </w:num>
   <w:num w:numId="16">
+    <w:abstractNumId w:val="9"/>
+  </w:num>
+  <w:num w:numId="17">
+    <w:abstractNumId w:val="17"/>
+  </w:num>
+  <w:num w:numId="18">
+    <w:abstractNumId w:val="14"/>
+  </w:num>
+  <w:num w:numId="19">
     <w:abstractNumId w:val="8"/>
   </w:num>
-  <w:num w:numId="17">
-    <w:abstractNumId w:val="15"/>
+  <w:num w:numId="20">
+    <w:abstractNumId w:val="12"/>
   </w:num>
-  <w:num w:numId="18">
-    <w:abstractNumId w:val="12"/>
+  <w:num w:numId="21">
+    <w:abstractNumId w:val="19"/>
+  </w:num>
+  <w:num w:numId="22">
+    <w:abstractNumId w:val="20"/>
   </w:num>
 </w:numbering>
 </file>

</xml_diff>

<commit_message>
Update 5-Testdrehbuch pi/cube-setup picture
</commit_message>
<xml_diff>
--- a/documentation/5-Testdrehbuch.docx
+++ b/documentation/5-Testdrehbuch.docx
@@ -452,7 +452,7 @@
           <w:r>
             <w:fldChar w:fldCharType="separate"/>
           </w:r>
-          <w:hyperlink w:anchor="_Toc71794292" w:history="1">
+          <w:hyperlink w:anchor="_Toc71823723" w:history="1">
             <w:r>
               <w:rPr>
                 <w:rStyle w:val="Hyperlink"/>
@@ -496,7 +496,7 @@
                 <w:noProof/>
                 <w:webHidden/>
               </w:rPr>
-              <w:instrText xml:space="preserve"> PAGEREF _Toc71794292 \h </w:instrText>
+              <w:instrText xml:space="preserve"> PAGEREF _Toc71823723 \h </w:instrText>
             </w:r>
             <w:r>
               <w:rPr>
@@ -539,14 +539,30 @@
               <w:lang w:val="de-DE" w:eastAsia="de-DE"/>
             </w:rPr>
           </w:pPr>
-          <w:hyperlink w:anchor="_Toc71794293" w:history="1">
+          <w:hyperlink w:anchor="_Toc71823724" w:history="1">
             <w:r>
               <w:rPr>
                 <w:rStyle w:val="Hyperlink"/>
                 <w:rFonts w:cstheme="minorHAnsi"/>
                 <w:noProof/>
               </w:rPr>
-              <w:t>1.1 Setup Applikation</w:t>
+              <w:t>1.1 Setup A</w:t>
+            </w:r>
+            <w:r>
+              <w:rPr>
+                <w:rStyle w:val="Hyperlink"/>
+                <w:rFonts w:cstheme="minorHAnsi"/>
+                <w:noProof/>
+              </w:rPr>
+              <w:t>p</w:t>
+            </w:r>
+            <w:r>
+              <w:rPr>
+                <w:rStyle w:val="Hyperlink"/>
+                <w:rFonts w:cstheme="minorHAnsi"/>
+                <w:noProof/>
+              </w:rPr>
+              <w:t>plikation</w:t>
             </w:r>
             <w:r>
               <w:rPr>
@@ -567,7 +583,7 @@
                 <w:noProof/>
                 <w:webHidden/>
               </w:rPr>
-              <w:instrText xml:space="preserve"> PAGEREF _Toc71794293 \h </w:instrText>
+              <w:instrText xml:space="preserve"> PAGEREF _Toc71823724 \h </w:instrText>
             </w:r>
             <w:r>
               <w:rPr>
@@ -610,12 +626,13 @@
               <w:lang w:val="de-DE" w:eastAsia="de-DE"/>
             </w:rPr>
           </w:pPr>
-          <w:hyperlink w:anchor="_Toc71794294" w:history="1">
+          <w:hyperlink w:anchor="_Toc71823725" w:history="1">
             <w:r>
               <w:rPr>
                 <w:rStyle w:val="Hyperlink"/>
                 <w:rFonts w:cstheme="minorHAnsi"/>
                 <w:noProof/>
+                <w:lang w:val="en-US"/>
               </w:rPr>
               <w:t>1.2 Setup RaspberryPi / Würfel</w:t>
             </w:r>
@@ -638,7 +655,7 @@
                 <w:noProof/>
                 <w:webHidden/>
               </w:rPr>
-              <w:instrText xml:space="preserve"> PAGEREF _Toc71794294 \h </w:instrText>
+              <w:instrText xml:space="preserve"> PAGEREF _Toc71823725 \h </w:instrText>
             </w:r>
             <w:r>
               <w:rPr>
@@ -682,7 +699,7 @@
               <w:lang w:val="de-DE" w:eastAsia="de-DE"/>
             </w:rPr>
           </w:pPr>
-          <w:hyperlink w:anchor="_Toc71794295" w:history="1">
+          <w:hyperlink w:anchor="_Toc71823726" w:history="1">
             <w:r>
               <w:rPr>
                 <w:rStyle w:val="Hyperlink"/>
@@ -726,7 +743,7 @@
                 <w:noProof/>
                 <w:webHidden/>
               </w:rPr>
-              <w:instrText xml:space="preserve"> PAGEREF _Toc71794295 \h </w:instrText>
+              <w:instrText xml:space="preserve"> PAGEREF _Toc71823726 \h </w:instrText>
             </w:r>
             <w:r>
               <w:rPr>
@@ -769,7 +786,7 @@
               <w:lang w:val="de-DE" w:eastAsia="de-DE"/>
             </w:rPr>
           </w:pPr>
-          <w:hyperlink w:anchor="_Toc71794296" w:history="1">
+          <w:hyperlink w:anchor="_Toc71823727" w:history="1">
             <w:r>
               <w:rPr>
                 <w:rStyle w:val="Hyperlink"/>
@@ -797,7 +814,7 @@
                 <w:noProof/>
                 <w:webHidden/>
               </w:rPr>
-              <w:instrText xml:space="preserve"> PAGEREF _Toc71794296 \h </w:instrText>
+              <w:instrText xml:space="preserve"> PAGEREF _Toc71823727 \h </w:instrText>
             </w:r>
             <w:r>
               <w:rPr>
@@ -840,7 +857,7 @@
               <w:lang w:val="de-DE" w:eastAsia="de-DE"/>
             </w:rPr>
           </w:pPr>
-          <w:hyperlink w:anchor="_Toc71794297" w:history="1">
+          <w:hyperlink w:anchor="_Toc71823728" w:history="1">
             <w:r>
               <w:rPr>
                 <w:rStyle w:val="Hyperlink"/>
@@ -868,7 +885,7 @@
                 <w:noProof/>
                 <w:webHidden/>
               </w:rPr>
-              <w:instrText xml:space="preserve"> PAGEREF _Toc71794297 \h </w:instrText>
+              <w:instrText xml:space="preserve"> PAGEREF _Toc71823728 \h </w:instrText>
             </w:r>
             <w:r>
               <w:rPr>
@@ -912,7 +929,7 @@
               <w:lang w:val="de-DE" w:eastAsia="de-DE"/>
             </w:rPr>
           </w:pPr>
-          <w:hyperlink w:anchor="_Toc71794298" w:history="1">
+          <w:hyperlink w:anchor="_Toc71823729" w:history="1">
             <w:r>
               <w:rPr>
                 <w:rStyle w:val="Hyperlink"/>
@@ -956,7 +973,7 @@
                 <w:noProof/>
                 <w:webHidden/>
               </w:rPr>
-              <w:instrText xml:space="preserve"> PAGEREF _Toc71794298 \h </w:instrText>
+              <w:instrText xml:space="preserve"> PAGEREF _Toc71823729 \h </w:instrText>
             </w:r>
             <w:r>
               <w:rPr>
@@ -1000,7 +1017,7 @@
               <w:lang w:val="de-DE" w:eastAsia="de-DE"/>
             </w:rPr>
           </w:pPr>
-          <w:hyperlink w:anchor="_Toc71794299" w:history="1">
+          <w:hyperlink w:anchor="_Toc71823730" w:history="1">
             <w:r>
               <w:rPr>
                 <w:rStyle w:val="Hyperlink"/>
@@ -1044,7 +1061,7 @@
                 <w:noProof/>
                 <w:webHidden/>
               </w:rPr>
-              <w:instrText xml:space="preserve"> PAGEREF _Toc71794299 \h </w:instrText>
+              <w:instrText xml:space="preserve"> PAGEREF _Toc71823730 \h </w:instrText>
             </w:r>
             <w:r>
               <w:rPr>
@@ -1087,7 +1104,7 @@
               <w:lang w:val="de-DE" w:eastAsia="de-DE"/>
             </w:rPr>
           </w:pPr>
-          <w:hyperlink w:anchor="_Toc71794300" w:history="1">
+          <w:hyperlink w:anchor="_Toc71823731" w:history="1">
             <w:r>
               <w:rPr>
                 <w:rStyle w:val="Hyperlink"/>
@@ -1115,7 +1132,7 @@
                 <w:noProof/>
                 <w:webHidden/>
               </w:rPr>
-              <w:instrText xml:space="preserve"> PAGEREF _Toc71794300 \h </w:instrText>
+              <w:instrText xml:space="preserve"> PAGEREF _Toc71823731 \h </w:instrText>
             </w:r>
             <w:r>
               <w:rPr>
@@ -1158,7 +1175,7 @@
               <w:lang w:val="de-DE" w:eastAsia="de-DE"/>
             </w:rPr>
           </w:pPr>
-          <w:hyperlink w:anchor="_Toc71794301" w:history="1">
+          <w:hyperlink w:anchor="_Toc71823732" w:history="1">
             <w:r>
               <w:rPr>
                 <w:rStyle w:val="Hyperlink"/>
@@ -1186,7 +1203,7 @@
                 <w:noProof/>
                 <w:webHidden/>
               </w:rPr>
-              <w:instrText xml:space="preserve"> PAGEREF _Toc71794301 \h </w:instrText>
+              <w:instrText xml:space="preserve"> PAGEREF _Toc71823732 \h </w:instrText>
             </w:r>
             <w:r>
               <w:rPr>
@@ -1229,7 +1246,7 @@
               <w:lang w:val="de-DE" w:eastAsia="de-DE"/>
             </w:rPr>
           </w:pPr>
-          <w:hyperlink w:anchor="_Toc71794302" w:history="1">
+          <w:hyperlink w:anchor="_Toc71823733" w:history="1">
             <w:r>
               <w:rPr>
                 <w:rStyle w:val="Hyperlink"/>
@@ -1257,7 +1274,7 @@
                 <w:noProof/>
                 <w:webHidden/>
               </w:rPr>
-              <w:instrText xml:space="preserve"> PAGEREF _Toc71794302 \h </w:instrText>
+              <w:instrText xml:space="preserve"> PAGEREF _Toc71823733 \h </w:instrText>
             </w:r>
             <w:r>
               <w:rPr>
@@ -1300,7 +1317,7 @@
               <w:lang w:val="de-DE" w:eastAsia="de-DE"/>
             </w:rPr>
           </w:pPr>
-          <w:hyperlink w:anchor="_Toc71794303" w:history="1">
+          <w:hyperlink w:anchor="_Toc71823734" w:history="1">
             <w:r>
               <w:rPr>
                 <w:rStyle w:val="Hyperlink"/>
@@ -1327,7 +1344,7 @@
                 <w:noProof/>
                 <w:webHidden/>
               </w:rPr>
-              <w:instrText xml:space="preserve"> PAGEREF _Toc71794303 \h </w:instrText>
+              <w:instrText xml:space="preserve"> PAGEREF _Toc71823734 \h </w:instrText>
             </w:r>
             <w:r>
               <w:rPr>
@@ -1370,7 +1387,7 @@
               <w:lang w:val="de-DE" w:eastAsia="de-DE"/>
             </w:rPr>
           </w:pPr>
-          <w:hyperlink w:anchor="_Toc71794304" w:history="1">
+          <w:hyperlink w:anchor="_Toc71823735" w:history="1">
             <w:r>
               <w:rPr>
                 <w:rStyle w:val="Hyperlink"/>
@@ -1397,7 +1414,7 @@
                 <w:noProof/>
                 <w:webHidden/>
               </w:rPr>
-              <w:instrText xml:space="preserve"> PAGEREF _Toc71794304 \h </w:instrText>
+              <w:instrText xml:space="preserve"> PAGEREF _Toc71823735 \h </w:instrText>
             </w:r>
             <w:r>
               <w:rPr>
@@ -1440,7 +1457,7 @@
               <w:lang w:val="de-DE" w:eastAsia="de-DE"/>
             </w:rPr>
           </w:pPr>
-          <w:hyperlink w:anchor="_Toc71794305" w:history="1">
+          <w:hyperlink w:anchor="_Toc71823736" w:history="1">
             <w:r>
               <w:rPr>
                 <w:rStyle w:val="Hyperlink"/>
@@ -1467,7 +1484,7 @@
                 <w:noProof/>
                 <w:webHidden/>
               </w:rPr>
-              <w:instrText xml:space="preserve"> PAGEREF _Toc71794305 \h </w:instrText>
+              <w:instrText xml:space="preserve"> PAGEREF _Toc71823736 \h </w:instrText>
             </w:r>
             <w:r>
               <w:rPr>
@@ -1664,7 +1681,7 @@
           <w:rFonts w:asciiTheme="minorHAnsi" w:hAnsiTheme="minorHAnsi" w:cstheme="minorHAnsi"/>
         </w:rPr>
       </w:pPr>
-      <w:bookmarkStart w:id="0" w:name="_Toc71794292"/>
+      <w:bookmarkStart w:id="0" w:name="_Toc71823723"/>
       <w:r>
         <w:rPr>
           <w:rFonts w:asciiTheme="minorHAnsi" w:hAnsiTheme="minorHAnsi" w:cstheme="minorHAnsi"/>
@@ -1719,7 +1736,7 @@
           <w:rFonts w:asciiTheme="minorHAnsi" w:hAnsiTheme="minorHAnsi" w:cstheme="minorHAnsi"/>
         </w:rPr>
       </w:pPr>
-      <w:bookmarkStart w:id="1" w:name="_Toc71794293"/>
+      <w:bookmarkStart w:id="1" w:name="_Toc71823724"/>
       <w:r>
         <w:rPr>
           <w:rFonts w:asciiTheme="minorHAnsi" w:hAnsiTheme="minorHAnsi" w:cstheme="minorHAnsi"/>
@@ -1856,28 +1873,97 @@
         <w:pStyle w:val="berschrift2"/>
         <w:rPr>
           <w:rFonts w:asciiTheme="minorHAnsi" w:hAnsiTheme="minorHAnsi" w:cstheme="minorHAnsi"/>
-        </w:rPr>
-      </w:pPr>
-      <w:bookmarkStart w:id="2" w:name="_Toc71794294"/>
-      <w:r>
-        <w:rPr>
-          <w:rFonts w:cstheme="minorHAnsi"/>
-          <w:noProof/>
+          <w:lang w:val="en-US"/>
+        </w:rPr>
+      </w:pPr>
+      <w:bookmarkStart w:id="2" w:name="_Toc71823725"/>
+      <w:r>
+        <w:rPr>
+          <w:rFonts w:asciiTheme="minorHAnsi" w:hAnsiTheme="minorHAnsi" w:cstheme="minorHAnsi"/>
+          <w:lang w:val="en-US"/>
         </w:rPr>
         <w:lastRenderedPageBreak/>
+        <w:t>1.</w:t>
+      </w:r>
+      <w:r>
+        <w:rPr>
+          <w:rFonts w:asciiTheme="minorHAnsi" w:hAnsiTheme="minorHAnsi" w:cstheme="minorHAnsi"/>
+          <w:lang w:val="en-US"/>
+        </w:rPr>
+        <w:t>2</w:t>
+      </w:r>
+      <w:r>
+        <w:rPr>
+          <w:rFonts w:asciiTheme="minorHAnsi" w:hAnsiTheme="minorHAnsi" w:cstheme="minorHAnsi"/>
+          <w:lang w:val="en-US"/>
+        </w:rPr>
+        <w:t xml:space="preserve"> </w:t>
+      </w:r>
+      <w:r>
+        <w:rPr>
+          <w:rFonts w:asciiTheme="minorHAnsi" w:hAnsiTheme="minorHAnsi" w:cstheme="minorHAnsi"/>
+          <w:lang w:val="en-US"/>
+        </w:rPr>
+        <w:t>Setup</w:t>
+      </w:r>
+      <w:r>
+        <w:rPr>
+          <w:rFonts w:asciiTheme="minorHAnsi" w:hAnsiTheme="minorHAnsi" w:cstheme="minorHAnsi"/>
+          <w:lang w:val="en-US"/>
+        </w:rPr>
+        <w:t xml:space="preserve"> </w:t>
+      </w:r>
+      <w:proofErr w:type="spellStart"/>
+      <w:r>
+        <w:rPr>
+          <w:rFonts w:asciiTheme="minorHAnsi" w:hAnsiTheme="minorHAnsi" w:cstheme="minorHAnsi"/>
+          <w:lang w:val="en-US"/>
+        </w:rPr>
+        <w:t>RaspberryPi</w:t>
+      </w:r>
+      <w:proofErr w:type="spellEnd"/>
+      <w:r>
+        <w:rPr>
+          <w:rFonts w:asciiTheme="minorHAnsi" w:hAnsiTheme="minorHAnsi" w:cstheme="minorHAnsi"/>
+          <w:lang w:val="en-US"/>
+        </w:rPr>
+        <w:t xml:space="preserve"> / </w:t>
+      </w:r>
+      <w:proofErr w:type="spellStart"/>
+      <w:r>
+        <w:rPr>
+          <w:rFonts w:asciiTheme="minorHAnsi" w:hAnsiTheme="minorHAnsi" w:cstheme="minorHAnsi"/>
+          <w:lang w:val="en-US"/>
+        </w:rPr>
+        <w:t>Würfel</w:t>
+      </w:r>
+      <w:bookmarkEnd w:id="2"/>
+      <w:proofErr w:type="spellEnd"/>
+    </w:p>
+    <w:p>
+      <w:pPr>
+        <w:rPr>
+          <w:rFonts w:cstheme="minorHAnsi"/>
+          <w:lang w:val="en-US"/>
+        </w:rPr>
+      </w:pPr>
+      <w:r>
+        <w:rPr>
+          <w:rFonts w:cstheme="minorHAnsi"/>
+        </w:rPr>
         <w:drawing>
-          <wp:anchor distT="0" distB="0" distL="114300" distR="114300" simplePos="0" relativeHeight="251666432" behindDoc="0" locked="0" layoutInCell="1" allowOverlap="1" wp14:anchorId="4BD19BF5" wp14:editId="002A1A46">
+          <wp:anchor distT="0" distB="0" distL="114300" distR="114300" simplePos="0" relativeHeight="251668480" behindDoc="0" locked="0" layoutInCell="1" allowOverlap="1" wp14:anchorId="47A54857" wp14:editId="2643B6F0">
             <wp:simplePos x="0" y="0"/>
             <wp:positionH relativeFrom="margin">
               <wp:align>center</wp:align>
             </wp:positionH>
             <wp:positionV relativeFrom="paragraph">
-              <wp:posOffset>350495</wp:posOffset>
+              <wp:posOffset>194062</wp:posOffset>
             </wp:positionV>
-            <wp:extent cx="6321425" cy="4615815"/>
-            <wp:effectExtent l="0" t="0" r="3175" b="0"/>
+            <wp:extent cx="6623050" cy="4634230"/>
+            <wp:effectExtent l="0" t="0" r="6350" b="0"/>
             <wp:wrapSquare wrapText="bothSides"/>
-            <wp:docPr id="5" name="Grafik 5"/>
+            <wp:docPr id="2" name="Grafik 2"/>
             <wp:cNvGraphicFramePr>
               <a:graphicFrameLocks xmlns:a="http://schemas.openxmlformats.org/drawingml/2006/main" noChangeAspect="1"/>
             </wp:cNvGraphicFramePr>
@@ -1903,7 +1989,7 @@
                   <pic:spPr>
                     <a:xfrm>
                       <a:off x="0" y="0"/>
-                      <a:ext cx="6321425" cy="4615815"/>
+                      <a:ext cx="6623050" cy="4634230"/>
                     </a:xfrm>
                     <a:prstGeom prst="rect">
                       <a:avLst/>
@@ -1921,161 +2007,60 @@
           </wp:anchor>
         </w:drawing>
       </w:r>
-      <w:r>
-        <w:rPr>
-          <w:rFonts w:asciiTheme="minorHAnsi" w:hAnsiTheme="minorHAnsi" w:cstheme="minorHAnsi"/>
-        </w:rPr>
-        <w:t>1.</w:t>
-      </w:r>
-      <w:r>
-        <w:rPr>
-          <w:rFonts w:asciiTheme="minorHAnsi" w:hAnsiTheme="minorHAnsi" w:cstheme="minorHAnsi"/>
-        </w:rPr>
-        <w:t>2</w:t>
-      </w:r>
-      <w:r>
-        <w:rPr>
-          <w:rFonts w:asciiTheme="minorHAnsi" w:hAnsiTheme="minorHAnsi" w:cstheme="minorHAnsi"/>
-        </w:rPr>
-        <w:t xml:space="preserve"> </w:t>
-      </w:r>
-      <w:r>
-        <w:rPr>
-          <w:rFonts w:asciiTheme="minorHAnsi" w:hAnsiTheme="minorHAnsi" w:cstheme="minorHAnsi"/>
-        </w:rPr>
-        <w:t>Setup</w:t>
-      </w:r>
-      <w:r>
-        <w:rPr>
-          <w:rFonts w:asciiTheme="minorHAnsi" w:hAnsiTheme="minorHAnsi" w:cstheme="minorHAnsi"/>
-        </w:rPr>
-        <w:t xml:space="preserve"> </w:t>
-      </w:r>
-      <w:proofErr w:type="spellStart"/>
-      <w:r>
-        <w:rPr>
-          <w:rFonts w:asciiTheme="minorHAnsi" w:hAnsiTheme="minorHAnsi" w:cstheme="minorHAnsi"/>
-        </w:rPr>
-        <w:t>RaspberryPi</w:t>
-      </w:r>
-      <w:proofErr w:type="spellEnd"/>
-      <w:r>
-        <w:rPr>
-          <w:rFonts w:asciiTheme="minorHAnsi" w:hAnsiTheme="minorHAnsi" w:cstheme="minorHAnsi"/>
-        </w:rPr>
-        <w:t xml:space="preserve"> / Würfel</w:t>
-      </w:r>
-      <w:bookmarkEnd w:id="2"/>
-    </w:p>
-    <w:p>
-      <w:pPr>
-        <w:rPr>
-          <w:rFonts w:cstheme="minorHAnsi"/>
-        </w:rPr>
-      </w:pPr>
-    </w:p>
-    <w:p>
-      <w:pPr>
-        <w:rPr>
-          <w:rFonts w:cstheme="minorHAnsi"/>
-        </w:rPr>
-      </w:pPr>
-    </w:p>
-    <w:p>
-      <w:pPr>
-        <w:rPr>
-          <w:rFonts w:cstheme="minorHAnsi"/>
-        </w:rPr>
-      </w:pPr>
-    </w:p>
-    <w:p>
-      <w:pPr>
-        <w:rPr>
-          <w:rFonts w:cstheme="minorHAnsi"/>
-        </w:rPr>
-      </w:pPr>
-    </w:p>
-    <w:p>
-      <w:pPr>
-        <w:rPr>
-          <w:rFonts w:cstheme="minorHAnsi"/>
-        </w:rPr>
-      </w:pPr>
-    </w:p>
-    <w:p>
-      <w:pPr>
-        <w:rPr>
-          <w:rFonts w:cstheme="minorHAnsi"/>
-        </w:rPr>
-      </w:pPr>
-    </w:p>
-    <w:p>
-      <w:pPr>
-        <w:rPr>
-          <w:rFonts w:cstheme="minorHAnsi"/>
-        </w:rPr>
-      </w:pPr>
-    </w:p>
-    <w:p>
-      <w:pPr>
-        <w:rPr>
-          <w:rFonts w:cstheme="minorHAnsi"/>
-        </w:rPr>
-      </w:pPr>
-    </w:p>
-    <w:p>
-      <w:pPr>
-        <w:rPr>
-          <w:rFonts w:cstheme="minorHAnsi"/>
-        </w:rPr>
-      </w:pPr>
-    </w:p>
-    <w:p>
-      <w:pPr>
-        <w:rPr>
-          <w:rFonts w:cstheme="minorHAnsi"/>
-        </w:rPr>
-      </w:pPr>
-    </w:p>
-    <w:p>
-      <w:pPr>
-        <w:rPr>
-          <w:rFonts w:cstheme="minorHAnsi"/>
-        </w:rPr>
-      </w:pPr>
-    </w:p>
-    <w:p>
-      <w:pPr>
-        <w:rPr>
-          <w:rFonts w:cstheme="minorHAnsi"/>
-        </w:rPr>
-      </w:pPr>
-    </w:p>
-    <w:p>
-      <w:pPr>
-        <w:rPr>
-          <w:rFonts w:cstheme="minorHAnsi"/>
-        </w:rPr>
-      </w:pPr>
-      <w:r>
-        <w:rPr>
-          <w:rFonts w:cstheme="minorHAnsi"/>
-          <w:noProof/>
-        </w:rPr>
+    </w:p>
+    <w:p>
+      <w:pPr>
+        <w:rPr>
+          <w:rFonts w:cstheme="minorHAnsi"/>
+          <w:lang w:val="en-US"/>
+        </w:rPr>
+      </w:pPr>
+    </w:p>
+    <w:p>
+      <w:pPr>
+        <w:rPr>
+          <w:rFonts w:cstheme="minorHAnsi"/>
+          <w:lang w:val="en-US"/>
+        </w:rPr>
+      </w:pPr>
+    </w:p>
+    <w:p>
+      <w:pPr>
+        <w:rPr>
+          <w:rFonts w:cstheme="minorHAnsi"/>
+          <w:lang w:val="en-US"/>
+        </w:rPr>
+      </w:pPr>
+    </w:p>
+    <w:p>
+      <w:pPr>
+        <w:pStyle w:val="Listenabsatz"/>
+        <w:numPr>
+          <w:ilvl w:val="0"/>
+          <w:numId w:val="25"/>
+        </w:numPr>
+        <w:rPr>
+          <w:rFonts w:cstheme="minorHAnsi"/>
+          <w:sz w:val="24"/>
+          <w:szCs w:val="24"/>
+          <w:lang w:val="en-US"/>
+        </w:rPr>
+      </w:pPr>
+      <w:r>
         <w:lastRenderedPageBreak/>
         <w:drawing>
-          <wp:anchor distT="0" distB="0" distL="114300" distR="114300" simplePos="0" relativeHeight="251667456" behindDoc="0" locked="0" layoutInCell="1" allowOverlap="1" wp14:anchorId="370A54AB" wp14:editId="24847625">
+          <wp:anchor distT="0" distB="0" distL="114300" distR="114300" simplePos="0" relativeHeight="251669504" behindDoc="0" locked="0" layoutInCell="1" allowOverlap="1" wp14:anchorId="7682C011" wp14:editId="7CC434F5">
             <wp:simplePos x="0" y="0"/>
             <wp:positionH relativeFrom="margin">
               <wp:align>center</wp:align>
             </wp:positionH>
             <wp:positionV relativeFrom="paragraph">
-              <wp:posOffset>365125</wp:posOffset>
+              <wp:posOffset>6268</wp:posOffset>
             </wp:positionV>
-            <wp:extent cx="6015355" cy="6049645"/>
-            <wp:effectExtent l="0" t="0" r="4445" b="8255"/>
+            <wp:extent cx="6599555" cy="4140200"/>
+            <wp:effectExtent l="0" t="0" r="0" b="0"/>
             <wp:wrapSquare wrapText="bothSides"/>
-            <wp:docPr id="6" name="Grafik 6"/>
+            <wp:docPr id="4" name="Grafik 4"/>
             <wp:cNvGraphicFramePr>
               <a:graphicFrameLocks xmlns:a="http://schemas.openxmlformats.org/drawingml/2006/main" noChangeAspect="1"/>
             </wp:cNvGraphicFramePr>
@@ -2101,7 +2086,7 @@
                   <pic:spPr>
                     <a:xfrm>
                       <a:off x="0" y="0"/>
-                      <a:ext cx="6015355" cy="6049645"/>
+                      <a:ext cx="6599555" cy="4140200"/>
                     </a:xfrm>
                     <a:prstGeom prst="rect">
                       <a:avLst/>
@@ -2122,71 +2107,340 @@
       <w:r>
         <w:rPr>
           <w:rFonts w:cstheme="minorHAnsi"/>
+          <w:sz w:val="24"/>
+          <w:szCs w:val="24"/>
+          <w:lang w:val="en-US"/>
+        </w:rPr>
+        <w:t>At first the connection to the cube is checked. On our cube this fails about 70% of the time. A fix for this is to reset the battery. As the program shows you.</w:t>
+      </w:r>
+      <w:r>
+        <w:rPr>
+          <w:rFonts w:cstheme="minorHAnsi"/>
+          <w:sz w:val="24"/>
+          <w:szCs w:val="24"/>
+          <w:lang w:val="en-US"/>
         </w:rPr>
         <w:br/>
       </w:r>
-      <w:r>
-        <w:rPr>
-          <w:rFonts w:cstheme="minorHAnsi"/>
+    </w:p>
+    <w:p>
+      <w:pPr>
+        <w:pStyle w:val="Listenabsatz"/>
+        <w:numPr>
+          <w:ilvl w:val="0"/>
+          <w:numId w:val="25"/>
+        </w:numPr>
+        <w:rPr>
+          <w:rFonts w:cstheme="minorHAnsi"/>
+          <w:sz w:val="24"/>
+          <w:szCs w:val="24"/>
+          <w:lang w:val="en-US"/>
+        </w:rPr>
+      </w:pPr>
+      <w:r>
+        <w:rPr>
+          <w:rFonts w:cstheme="minorHAnsi"/>
+          <w:sz w:val="24"/>
+          <w:szCs w:val="24"/>
+          <w:lang w:val="en-US"/>
+        </w:rPr>
+        <w:t>Once a connection is established, the calibration starts. For this, you are asked to place the cube in such a manner, that the corresponding facet shows up. (It does not matter, if you always place the cube with the corresponding facet to the table, but keep in mind to always use facet up or facet down)</w:t>
+      </w:r>
+      <w:r>
+        <w:rPr>
+          <w:rFonts w:cstheme="minorHAnsi"/>
+          <w:sz w:val="24"/>
+          <w:szCs w:val="24"/>
+          <w:lang w:val="en-US"/>
         </w:rPr>
         <w:br/>
       </w:r>
     </w:p>
     <w:p>
       <w:pPr>
-        <w:rPr>
-          <w:rFonts w:cstheme="minorHAnsi"/>
-        </w:rPr>
-      </w:pPr>
-    </w:p>
-    <w:p>
-      <w:pPr>
-        <w:rPr>
-          <w:rFonts w:cstheme="minorHAnsi"/>
-        </w:rPr>
-      </w:pPr>
-    </w:p>
-    <w:p>
-      <w:pPr>
-        <w:rPr>
-          <w:rFonts w:cstheme="minorHAnsi"/>
-        </w:rPr>
-      </w:pPr>
-    </w:p>
-    <w:p>
-      <w:pPr>
-        <w:rPr>
-          <w:rFonts w:cstheme="minorHAnsi"/>
-        </w:rPr>
-      </w:pPr>
-    </w:p>
-    <w:p>
-      <w:pPr>
-        <w:rPr>
-          <w:rFonts w:cstheme="minorHAnsi"/>
-        </w:rPr>
-      </w:pPr>
-    </w:p>
-    <w:p>
-      <w:pPr>
-        <w:rPr>
-          <w:rFonts w:cstheme="minorHAnsi"/>
-        </w:rPr>
-      </w:pPr>
-    </w:p>
-    <w:p>
-      <w:pPr>
-        <w:rPr>
-          <w:rFonts w:cstheme="minorHAnsi"/>
-        </w:rPr>
-      </w:pPr>
-    </w:p>
-    <w:p>
-      <w:pPr>
-        <w:rPr>
-          <w:rFonts w:cstheme="minorHAnsi"/>
-        </w:rPr>
-      </w:pPr>
+        <w:pStyle w:val="Listenabsatz"/>
+        <w:numPr>
+          <w:ilvl w:val="0"/>
+          <w:numId w:val="25"/>
+        </w:numPr>
+        <w:rPr>
+          <w:rFonts w:cstheme="minorHAnsi"/>
+          <w:sz w:val="24"/>
+          <w:szCs w:val="24"/>
+          <w:lang w:val="en-US"/>
+        </w:rPr>
+      </w:pPr>
+      <w:r>
+        <w:rPr>
+          <w:rFonts w:cstheme="minorHAnsi"/>
+          <w:sz w:val="24"/>
+          <w:szCs w:val="24"/>
+          <w:lang w:val="en-US"/>
+        </w:rPr>
+        <w:t>With the cube placed for the current calibration step, simply type 'y' into the console of the application.</w:t>
+      </w:r>
+    </w:p>
+    <w:p>
+      <w:pPr>
+        <w:pStyle w:val="StandardWeb"/>
+        <w:numPr>
+          <w:ilvl w:val="0"/>
+          <w:numId w:val="25"/>
+        </w:numPr>
+        <w:rPr>
+          <w:rFonts w:asciiTheme="minorHAnsi" w:hAnsiTheme="minorHAnsi" w:cstheme="minorHAnsi"/>
+          <w:lang w:val="en-US"/>
+        </w:rPr>
+      </w:pPr>
+      <w:r>
+        <w:rPr>
+          <w:rFonts w:asciiTheme="minorHAnsi" w:hAnsiTheme="minorHAnsi" w:cstheme="minorHAnsi"/>
+          <w:lang w:val="en-US"/>
+        </w:rPr>
+        <w:t xml:space="preserve">If you want to skip the calibration and </w:t>
+      </w:r>
+      <w:proofErr w:type="spellStart"/>
+      <w:r>
+        <w:rPr>
+          <w:rFonts w:asciiTheme="minorHAnsi" w:hAnsiTheme="minorHAnsi" w:cstheme="minorHAnsi"/>
+          <w:lang w:val="en-US"/>
+        </w:rPr>
+        <w:t>dont</w:t>
+      </w:r>
+      <w:proofErr w:type="spellEnd"/>
+      <w:r>
+        <w:rPr>
+          <w:rFonts w:asciiTheme="minorHAnsi" w:hAnsiTheme="minorHAnsi" w:cstheme="minorHAnsi"/>
+          <w:lang w:val="en-US"/>
+        </w:rPr>
+        <w:t xml:space="preserve"> care about </w:t>
+      </w:r>
+      <w:proofErr w:type="spellStart"/>
+      <w:r>
+        <w:rPr>
+          <w:rFonts w:asciiTheme="minorHAnsi" w:hAnsiTheme="minorHAnsi" w:cstheme="minorHAnsi"/>
+          <w:lang w:val="en-US"/>
+        </w:rPr>
+        <w:t>corret</w:t>
+      </w:r>
+      <w:proofErr w:type="spellEnd"/>
+      <w:r>
+        <w:rPr>
+          <w:rFonts w:asciiTheme="minorHAnsi" w:hAnsiTheme="minorHAnsi" w:cstheme="minorHAnsi"/>
+          <w:lang w:val="en-US"/>
+        </w:rPr>
+        <w:t xml:space="preserve"> facets, type 'skip'.</w:t>
+      </w:r>
+      <w:r>
+        <w:rPr>
+          <w:rFonts w:asciiTheme="minorHAnsi" w:hAnsiTheme="minorHAnsi" w:cstheme="minorHAnsi"/>
+          <w:lang w:val="en-US"/>
+        </w:rPr>
+        <w:br/>
+      </w:r>
+    </w:p>
+    <w:p>
+      <w:pPr>
+        <w:pStyle w:val="StandardWeb"/>
+        <w:numPr>
+          <w:ilvl w:val="0"/>
+          <w:numId w:val="25"/>
+        </w:numPr>
+        <w:rPr>
+          <w:rFonts w:asciiTheme="minorHAnsi" w:hAnsiTheme="minorHAnsi" w:cstheme="minorHAnsi"/>
+          <w:lang w:val="en-US"/>
+        </w:rPr>
+      </w:pPr>
+      <w:r>
+        <w:rPr>
+          <w:rFonts w:asciiTheme="minorHAnsi" w:hAnsiTheme="minorHAnsi" w:cstheme="minorHAnsi"/>
+          <w:lang w:val="en-US"/>
+        </w:rPr>
+        <w:t>You are now asked for a '</w:t>
+      </w:r>
+      <w:proofErr w:type="spellStart"/>
+      <w:r>
+        <w:rPr>
+          <w:rFonts w:asciiTheme="minorHAnsi" w:hAnsiTheme="minorHAnsi" w:cstheme="minorHAnsi"/>
+          <w:lang w:val="en-US"/>
+        </w:rPr>
+        <w:t>PiName</w:t>
+      </w:r>
+      <w:proofErr w:type="spellEnd"/>
+      <w:r>
+        <w:rPr>
+          <w:rFonts w:asciiTheme="minorHAnsi" w:hAnsiTheme="minorHAnsi" w:cstheme="minorHAnsi"/>
+          <w:lang w:val="en-US"/>
+        </w:rPr>
+        <w:t>' this is the unique identifier of your minicomputer (and thus cube). The default is simply '</w:t>
+      </w:r>
+      <w:proofErr w:type="spellStart"/>
+      <w:r>
+        <w:rPr>
+          <w:rFonts w:asciiTheme="minorHAnsi" w:hAnsiTheme="minorHAnsi" w:cstheme="minorHAnsi"/>
+          <w:lang w:val="en-US"/>
+        </w:rPr>
+        <w:t>piName</w:t>
+      </w:r>
+      <w:proofErr w:type="spellEnd"/>
+      <w:r>
+        <w:rPr>
+          <w:rFonts w:asciiTheme="minorHAnsi" w:hAnsiTheme="minorHAnsi" w:cstheme="minorHAnsi"/>
+          <w:lang w:val="en-US"/>
+        </w:rPr>
+        <w:t>'.</w:t>
+      </w:r>
+      <w:r>
+        <w:rPr>
+          <w:rFonts w:asciiTheme="minorHAnsi" w:hAnsiTheme="minorHAnsi" w:cstheme="minorHAnsi"/>
+          <w:lang w:val="en-US"/>
+        </w:rPr>
+        <w:br/>
+      </w:r>
+    </w:p>
+    <w:p>
+      <w:pPr>
+        <w:pStyle w:val="StandardWeb"/>
+        <w:numPr>
+          <w:ilvl w:val="0"/>
+          <w:numId w:val="25"/>
+        </w:numPr>
+        <w:rPr>
+          <w:rFonts w:asciiTheme="minorHAnsi" w:hAnsiTheme="minorHAnsi" w:cstheme="minorHAnsi"/>
+          <w:lang w:val="en-US"/>
+        </w:rPr>
+      </w:pPr>
+      <w:r>
+        <w:rPr>
+          <w:rFonts w:asciiTheme="minorHAnsi" w:hAnsiTheme="minorHAnsi" w:cstheme="minorHAnsi"/>
+          <w:lang w:val="en-US"/>
+        </w:rPr>
+        <w:t>Now please enter the Ip-Address of your backend</w:t>
+      </w:r>
+      <w:r>
+        <w:rPr>
+          <w:rFonts w:asciiTheme="minorHAnsi" w:hAnsiTheme="minorHAnsi" w:cstheme="minorHAnsi"/>
+          <w:lang w:val="en-US"/>
+        </w:rPr>
+        <w:br/>
+      </w:r>
+    </w:p>
+    <w:p>
+      <w:pPr>
+        <w:pStyle w:val="StandardWeb"/>
+        <w:numPr>
+          <w:ilvl w:val="0"/>
+          <w:numId w:val="25"/>
+        </w:numPr>
+        <w:rPr>
+          <w:rFonts w:asciiTheme="minorHAnsi" w:hAnsiTheme="minorHAnsi" w:cstheme="minorHAnsi"/>
+          <w:lang w:val="en-US"/>
+        </w:rPr>
+      </w:pPr>
+      <w:r>
+        <w:rPr>
+          <w:rFonts w:asciiTheme="minorHAnsi" w:hAnsiTheme="minorHAnsi" w:cstheme="minorHAnsi"/>
+          <w:lang w:val="en-US"/>
+        </w:rPr>
+        <w:t>In the next step you are asked for the port number of your backend application</w:t>
+      </w:r>
+      <w:r>
+        <w:rPr>
+          <w:rFonts w:asciiTheme="minorHAnsi" w:hAnsiTheme="minorHAnsi" w:cstheme="minorHAnsi"/>
+          <w:lang w:val="en-US"/>
+        </w:rPr>
+        <w:br/>
+      </w:r>
+    </w:p>
+    <w:p>
+      <w:pPr>
+        <w:pStyle w:val="StandardWeb"/>
+        <w:numPr>
+          <w:ilvl w:val="0"/>
+          <w:numId w:val="25"/>
+        </w:numPr>
+        <w:rPr>
+          <w:rFonts w:asciiTheme="minorHAnsi" w:hAnsiTheme="minorHAnsi" w:cstheme="minorHAnsi"/>
+          <w:lang w:val="en-US"/>
+        </w:rPr>
+      </w:pPr>
+      <w:r>
+        <w:rPr>
+          <w:rFonts w:asciiTheme="minorHAnsi" w:hAnsiTheme="minorHAnsi" w:cstheme="minorHAnsi"/>
+          <w:lang w:val="en-US"/>
+        </w:rPr>
+        <w:t>You are now connected to the backend. Use the frontend to interact with the cube. It should be visible at the room creation.</w:t>
+      </w:r>
+      <w:r>
+        <w:rPr>
+          <w:rFonts w:asciiTheme="minorHAnsi" w:hAnsiTheme="minorHAnsi" w:cstheme="minorHAnsi"/>
+          <w:lang w:val="en-US"/>
+        </w:rPr>
+        <w:br/>
+      </w:r>
+    </w:p>
+    <w:p>
+      <w:pPr>
+        <w:pStyle w:val="StandardWeb"/>
+        <w:numPr>
+          <w:ilvl w:val="0"/>
+          <w:numId w:val="25"/>
+        </w:numPr>
+        <w:rPr>
+          <w:rFonts w:asciiTheme="minorHAnsi" w:hAnsiTheme="minorHAnsi" w:cstheme="minorHAnsi"/>
+          <w:lang w:val="en-US"/>
+        </w:rPr>
+      </w:pPr>
+      <w:r>
+        <w:rPr>
+          <w:rFonts w:asciiTheme="minorHAnsi" w:hAnsiTheme="minorHAnsi" w:cstheme="minorHAnsi"/>
+          <w:lang w:val="en-US"/>
+        </w:rPr>
+        <w:t xml:space="preserve">If you receive a "timeout exception", please restart the </w:t>
+      </w:r>
+      <w:proofErr w:type="spellStart"/>
+      <w:r>
+        <w:rPr>
+          <w:rFonts w:asciiTheme="minorHAnsi" w:hAnsiTheme="minorHAnsi" w:cstheme="minorHAnsi"/>
+          <w:lang w:val="en-US"/>
+        </w:rPr>
+        <w:t>RaspberryPi</w:t>
+      </w:r>
+      <w:proofErr w:type="spellEnd"/>
+      <w:r>
+        <w:rPr>
+          <w:rFonts w:asciiTheme="minorHAnsi" w:hAnsiTheme="minorHAnsi" w:cstheme="minorHAnsi"/>
+          <w:lang w:val="en-US"/>
+        </w:rPr>
+        <w:t xml:space="preserve">. This seems to be a bug, which (as of now) is only </w:t>
+      </w:r>
+      <w:proofErr w:type="spellStart"/>
+      <w:r>
+        <w:rPr>
+          <w:rFonts w:asciiTheme="minorHAnsi" w:hAnsiTheme="minorHAnsi" w:cstheme="minorHAnsi"/>
+          <w:lang w:val="en-US"/>
+        </w:rPr>
+        <w:t>bypassable</w:t>
+      </w:r>
+      <w:proofErr w:type="spellEnd"/>
+      <w:r>
+        <w:rPr>
+          <w:rFonts w:asciiTheme="minorHAnsi" w:hAnsiTheme="minorHAnsi" w:cstheme="minorHAnsi"/>
+          <w:lang w:val="en-US"/>
+        </w:rPr>
+        <w:t xml:space="preserve"> by restarting the </w:t>
+      </w:r>
+      <w:proofErr w:type="spellStart"/>
+      <w:proofErr w:type="gramStart"/>
+      <w:r>
+        <w:rPr>
+          <w:rFonts w:asciiTheme="minorHAnsi" w:hAnsiTheme="minorHAnsi" w:cstheme="minorHAnsi"/>
+          <w:lang w:val="en-US"/>
+        </w:rPr>
+        <w:t>RaspberryPi</w:t>
+      </w:r>
+      <w:proofErr w:type="spellEnd"/>
+      <w:proofErr w:type="gramEnd"/>
     </w:p>
     <w:p>
       <w:pPr>
@@ -2199,7 +2453,7 @@
           <w:rFonts w:asciiTheme="minorHAnsi" w:hAnsiTheme="minorHAnsi" w:cstheme="minorHAnsi"/>
         </w:rPr>
       </w:pPr>
-      <w:bookmarkStart w:id="3" w:name="_Toc71794295"/>
+      <w:bookmarkStart w:id="3" w:name="_Toc71823726"/>
       <w:r>
         <w:rPr>
           <w:rFonts w:asciiTheme="minorHAnsi" w:hAnsiTheme="minorHAnsi" w:cstheme="minorHAnsi"/>
@@ -2251,7 +2505,7 @@
           <w:rFonts w:asciiTheme="minorHAnsi" w:hAnsiTheme="minorHAnsi" w:cstheme="minorHAnsi"/>
         </w:rPr>
       </w:pPr>
-      <w:bookmarkStart w:id="4" w:name="_Toc71794296"/>
+      <w:bookmarkStart w:id="4" w:name="_Toc71823727"/>
       <w:r>
         <w:rPr>
           <w:rFonts w:asciiTheme="minorHAnsi" w:hAnsiTheme="minorHAnsi" w:cstheme="minorHAnsi"/>
@@ -3080,7 +3334,7 @@
           <w:rFonts w:asciiTheme="minorHAnsi" w:hAnsiTheme="minorHAnsi" w:cstheme="minorHAnsi"/>
         </w:rPr>
       </w:pPr>
-      <w:bookmarkStart w:id="5" w:name="_Toc71794297"/>
+      <w:bookmarkStart w:id="5" w:name="_Toc71823728"/>
       <w:r>
         <w:rPr>
           <w:rFonts w:asciiTheme="minorHAnsi" w:hAnsiTheme="minorHAnsi" w:cstheme="minorHAnsi"/>
@@ -3523,7 +3777,7 @@
           <w:rFonts w:asciiTheme="minorHAnsi" w:hAnsiTheme="minorHAnsi" w:cstheme="minorHAnsi"/>
         </w:rPr>
       </w:pPr>
-      <w:bookmarkStart w:id="6" w:name="_Toc71794298"/>
+      <w:bookmarkStart w:id="6" w:name="_Toc71823729"/>
       <w:r>
         <w:rPr>
           <w:rFonts w:asciiTheme="minorHAnsi" w:hAnsiTheme="minorHAnsi" w:cstheme="minorHAnsi"/>
@@ -3818,7 +4072,7 @@
           <w:rFonts w:asciiTheme="minorHAnsi" w:hAnsiTheme="minorHAnsi" w:cstheme="minorHAnsi"/>
         </w:rPr>
       </w:pPr>
-      <w:bookmarkStart w:id="7" w:name="_Toc71794299"/>
+      <w:bookmarkStart w:id="7" w:name="_Toc71823730"/>
       <w:r>
         <w:rPr>
           <w:rFonts w:asciiTheme="minorHAnsi" w:hAnsiTheme="minorHAnsi" w:cstheme="minorHAnsi"/>
@@ -4081,7 +4335,7 @@
           <w:rFonts w:asciiTheme="minorHAnsi" w:hAnsiTheme="minorHAnsi" w:cstheme="minorHAnsi"/>
         </w:rPr>
       </w:pPr>
-      <w:bookmarkStart w:id="8" w:name="_Toc71794300"/>
+      <w:bookmarkStart w:id="8" w:name="_Toc71823731"/>
       <w:r>
         <w:rPr>
           <w:rFonts w:asciiTheme="minorHAnsi" w:hAnsiTheme="minorHAnsi" w:cstheme="minorHAnsi"/>
@@ -5496,7 +5750,7 @@
           <w:rFonts w:asciiTheme="minorHAnsi" w:hAnsiTheme="minorHAnsi" w:cstheme="minorHAnsi"/>
         </w:rPr>
       </w:pPr>
-      <w:bookmarkStart w:id="9" w:name="_Toc71794301"/>
+      <w:bookmarkStart w:id="9" w:name="_Toc71823732"/>
       <w:r>
         <w:rPr>
           <w:rFonts w:asciiTheme="minorHAnsi" w:hAnsiTheme="minorHAnsi" w:cstheme="minorHAnsi"/>
@@ -6691,7 +6945,7 @@
           <w:rFonts w:asciiTheme="minorHAnsi" w:hAnsiTheme="minorHAnsi" w:cstheme="minorHAnsi"/>
         </w:rPr>
       </w:pPr>
-      <w:bookmarkStart w:id="11" w:name="_Toc71794302"/>
+      <w:bookmarkStart w:id="11" w:name="_Toc71823733"/>
       <w:r>
         <w:rPr>
           <w:rFonts w:asciiTheme="minorHAnsi" w:hAnsiTheme="minorHAnsi" w:cstheme="minorHAnsi"/>
@@ -8371,66 +8625,11 @@
     </w:p>
     <w:p>
       <w:pPr>
-        <w:rPr>
-          <w:rFonts w:cstheme="minorHAnsi"/>
-        </w:rPr>
-      </w:pPr>
-    </w:p>
-    <w:p>
-      <w:pPr>
-        <w:rPr>
-          <w:rFonts w:cstheme="minorHAnsi"/>
-        </w:rPr>
-      </w:pPr>
-    </w:p>
-    <w:p>
-      <w:pPr>
-        <w:rPr>
-          <w:rFonts w:cstheme="minorHAnsi"/>
-        </w:rPr>
-      </w:pPr>
-    </w:p>
-    <w:p>
-      <w:pPr>
-        <w:rPr>
-          <w:rFonts w:cstheme="minorHAnsi"/>
-        </w:rPr>
-      </w:pPr>
-    </w:p>
-    <w:p>
-      <w:pPr>
-        <w:rPr>
-          <w:rFonts w:cstheme="minorHAnsi"/>
-        </w:rPr>
-      </w:pPr>
-    </w:p>
-    <w:p>
-      <w:pPr>
-        <w:rPr>
-          <w:rFonts w:cstheme="minorHAnsi"/>
-        </w:rPr>
-      </w:pPr>
-    </w:p>
-    <w:p>
-      <w:pPr>
-        <w:rPr>
-          <w:rFonts w:cstheme="minorHAnsi"/>
-        </w:rPr>
-      </w:pPr>
-    </w:p>
-    <w:p>
-      <w:pPr>
-        <w:rPr>
-          <w:rFonts w:cstheme="minorHAnsi"/>
-        </w:rPr>
-      </w:pPr>
-    </w:p>
-    <w:p>
-      <w:pPr>
         <w:pStyle w:val="berschrift1"/>
       </w:pPr>
-      <w:bookmarkStart w:id="12" w:name="_Toc71794303"/>
-      <w:r>
+      <w:bookmarkStart w:id="12" w:name="_Toc71823734"/>
+      <w:r>
+        <w:lastRenderedPageBreak/>
         <w:t>5.</w:t>
       </w:r>
       <w:r>
@@ -8446,7 +8645,7 @@
       <w:pPr>
         <w:pStyle w:val="berschrift2"/>
       </w:pPr>
-      <w:bookmarkStart w:id="13" w:name="_Toc71794304"/>
+      <w:bookmarkStart w:id="13" w:name="_Toc71823735"/>
       <w:r>
         <w:t>5.1 Glossar</w:t>
       </w:r>
@@ -8458,10 +8657,16 @@
       </w:r>
     </w:p>
     <w:p>
+      <w:pPr>
+        <w:rPr>
+          <w:lang w:val="en-US"/>
+        </w:rPr>
+      </w:pPr>
       <w:r>
         <w:rPr>
           <w:i/>
           <w:iCs/>
+          <w:lang w:val="en-US"/>
         </w:rPr>
         <w:t>(</w:t>
       </w:r>
@@ -8472,59 +8677,36 @@
         <w:rPr>
           <w:i/>
           <w:iCs/>
-        </w:rPr>
-        <w:t xml:space="preserve"> </w:t>
-      </w:r>
-      <w:proofErr w:type="spellStart"/>
-      <w:r>
-        <w:rPr>
-          <w:i/>
-          <w:iCs/>
-        </w:rPr>
-        <w:t>Git</w:t>
-      </w:r>
-      <w:proofErr w:type="spellEnd"/>
-      <w:r>
-        <w:rPr>
-          <w:i/>
-          <w:iCs/>
-        </w:rPr>
-        <w:t>: g6t3/</w:t>
-      </w:r>
-      <w:proofErr w:type="spellStart"/>
-      <w:r>
-        <w:rPr>
-          <w:i/>
-          <w:iCs/>
-        </w:rPr>
-        <w:t>documentation</w:t>
-      </w:r>
-      <w:proofErr w:type="spellEnd"/>
-      <w:r>
-        <w:rPr>
-          <w:i/>
-          <w:iCs/>
-        </w:rPr>
-        <w:t>/</w:t>
-      </w:r>
-      <w:r>
-        <w:rPr>
-          <w:i/>
-          <w:iCs/>
-        </w:rPr>
-        <w:t>glossary_mapping.md</w:t>
-      </w:r>
-      <w:r>
+          <w:lang w:val="en-US"/>
+        </w:rPr>
+        <w:t xml:space="preserve"> Git: g6t3/documentation/glossary_mapping.md</w:t>
+      </w:r>
+      <w:r>
+        <w:rPr>
+          <w:lang w:val="en-US"/>
+        </w:rPr>
         <w:t>)</w:t>
       </w:r>
     </w:p>
-    <w:p/>
-    <w:p/>
+    <w:p>
+      <w:pPr>
+        <w:rPr>
+          <w:lang w:val="en-US"/>
+        </w:rPr>
+      </w:pPr>
+    </w:p>
+    <w:p>
+      <w:pPr>
+        <w:rPr>
+          <w:lang w:val="en-US"/>
+        </w:rPr>
+      </w:pPr>
+    </w:p>
     <w:p>
       <w:pPr>
         <w:pStyle w:val="berschrift2"/>
       </w:pPr>
-      <w:bookmarkStart w:id="14" w:name="_Toc71794305"/>
+      <w:bookmarkStart w:id="14" w:name="_Toc71823736"/>
       <w:r>
         <w:t>5.2 Referenzierte Dokumente</w:t>
       </w:r>
@@ -8786,14 +8968,27 @@
       </w:rPr>
       <w:t xml:space="preserve"> von </w:t>
     </w:r>
-    <w:fldSimple w:instr="NUMPAGES  \* Arabic  \* MERGEFORMAT">
-      <w:r>
-        <w:rPr>
-          <w:lang w:val="de-DE"/>
-        </w:rPr>
-        <w:t>2</w:t>
-      </w:r>
-    </w:fldSimple>
+    <w:r>
+      <w:fldChar w:fldCharType="begin"/>
+    </w:r>
+    <w:r>
+      <w:instrText>NUMPAGES  \* Arabic  \* MERGEFORMAT</w:instrText>
+    </w:r>
+    <w:r>
+      <w:fldChar w:fldCharType="separate"/>
+    </w:r>
+    <w:r>
+      <w:rPr>
+        <w:lang w:val="de-DE"/>
+      </w:rPr>
+      <w:t>2</w:t>
+    </w:r>
+    <w:r>
+      <w:rPr>
+        <w:lang w:val="de-DE"/>
+      </w:rPr>
+      <w:fldChar w:fldCharType="end"/>
+    </w:r>
   </w:p>
 </w:ftr>
 </file>
@@ -9191,6 +9386,119 @@
     </w:lvl>
   </w:abstractNum>
   <w:abstractNum w:abstractNumId="4" w15:restartNumberingAfterBreak="0">
+    <w:nsid w:val="0BFF5BDA"/>
+    <w:multiLevelType w:val="hybridMultilevel"/>
+    <w:tmpl w:val="FB7085CC"/>
+    <w:lvl w:ilvl="0" w:tplc="04070001">
+      <w:start w:val="1"/>
+      <w:numFmt w:val="bullet"/>
+      <w:lvlText w:val=""/>
+      <w:lvlJc w:val="left"/>
+      <w:pPr>
+        <w:ind w:left="720" w:hanging="360"/>
+      </w:pPr>
+      <w:rPr>
+        <w:rFonts w:ascii="Symbol" w:hAnsi="Symbol" w:hint="default"/>
+      </w:rPr>
+    </w:lvl>
+    <w:lvl w:ilvl="1" w:tplc="04070003" w:tentative="1">
+      <w:start w:val="1"/>
+      <w:numFmt w:val="bullet"/>
+      <w:lvlText w:val="o"/>
+      <w:lvlJc w:val="left"/>
+      <w:pPr>
+        <w:ind w:left="1440" w:hanging="360"/>
+      </w:pPr>
+      <w:rPr>
+        <w:rFonts w:ascii="Courier New" w:hAnsi="Courier New" w:cs="Courier New" w:hint="default"/>
+      </w:rPr>
+    </w:lvl>
+    <w:lvl w:ilvl="2" w:tplc="04070005" w:tentative="1">
+      <w:start w:val="1"/>
+      <w:numFmt w:val="bullet"/>
+      <w:lvlText w:val=""/>
+      <w:lvlJc w:val="left"/>
+      <w:pPr>
+        <w:ind w:left="2160" w:hanging="360"/>
+      </w:pPr>
+      <w:rPr>
+        <w:rFonts w:ascii="Wingdings" w:hAnsi="Wingdings" w:hint="default"/>
+      </w:rPr>
+    </w:lvl>
+    <w:lvl w:ilvl="3" w:tplc="04070001" w:tentative="1">
+      <w:start w:val="1"/>
+      <w:numFmt w:val="bullet"/>
+      <w:lvlText w:val=""/>
+      <w:lvlJc w:val="left"/>
+      <w:pPr>
+        <w:ind w:left="2880" w:hanging="360"/>
+      </w:pPr>
+      <w:rPr>
+        <w:rFonts w:ascii="Symbol" w:hAnsi="Symbol" w:hint="default"/>
+      </w:rPr>
+    </w:lvl>
+    <w:lvl w:ilvl="4" w:tplc="04070003" w:tentative="1">
+      <w:start w:val="1"/>
+      <w:numFmt w:val="bullet"/>
+      <w:lvlText w:val="o"/>
+      <w:lvlJc w:val="left"/>
+      <w:pPr>
+        <w:ind w:left="3600" w:hanging="360"/>
+      </w:pPr>
+      <w:rPr>
+        <w:rFonts w:ascii="Courier New" w:hAnsi="Courier New" w:cs="Courier New" w:hint="default"/>
+      </w:rPr>
+    </w:lvl>
+    <w:lvl w:ilvl="5" w:tplc="04070005" w:tentative="1">
+      <w:start w:val="1"/>
+      <w:numFmt w:val="bullet"/>
+      <w:lvlText w:val=""/>
+      <w:lvlJc w:val="left"/>
+      <w:pPr>
+        <w:ind w:left="4320" w:hanging="360"/>
+      </w:pPr>
+      <w:rPr>
+        <w:rFonts w:ascii="Wingdings" w:hAnsi="Wingdings" w:hint="default"/>
+      </w:rPr>
+    </w:lvl>
+    <w:lvl w:ilvl="6" w:tplc="04070001" w:tentative="1">
+      <w:start w:val="1"/>
+      <w:numFmt w:val="bullet"/>
+      <w:lvlText w:val=""/>
+      <w:lvlJc w:val="left"/>
+      <w:pPr>
+        <w:ind w:left="5040" w:hanging="360"/>
+      </w:pPr>
+      <w:rPr>
+        <w:rFonts w:ascii="Symbol" w:hAnsi="Symbol" w:hint="default"/>
+      </w:rPr>
+    </w:lvl>
+    <w:lvl w:ilvl="7" w:tplc="04070003" w:tentative="1">
+      <w:start w:val="1"/>
+      <w:numFmt w:val="bullet"/>
+      <w:lvlText w:val="o"/>
+      <w:lvlJc w:val="left"/>
+      <w:pPr>
+        <w:ind w:left="5760" w:hanging="360"/>
+      </w:pPr>
+      <w:rPr>
+        <w:rFonts w:ascii="Courier New" w:hAnsi="Courier New" w:cs="Courier New" w:hint="default"/>
+      </w:rPr>
+    </w:lvl>
+    <w:lvl w:ilvl="8" w:tplc="04070005" w:tentative="1">
+      <w:start w:val="1"/>
+      <w:numFmt w:val="bullet"/>
+      <w:lvlText w:val=""/>
+      <w:lvlJc w:val="left"/>
+      <w:pPr>
+        <w:ind w:left="6480" w:hanging="360"/>
+      </w:pPr>
+      <w:rPr>
+        <w:rFonts w:ascii="Wingdings" w:hAnsi="Wingdings" w:hint="default"/>
+      </w:rPr>
+    </w:lvl>
+  </w:abstractNum>
+  <w:abstractNum w:abstractNumId="5" w15:restartNumberingAfterBreak="0">
     <w:nsid w:val="103F7B4C"/>
     <w:multiLevelType w:val="hybridMultilevel"/>
     <w:tmpl w:val="065C4524"/>
@@ -9276,7 +9584,7 @@
       </w:pPr>
     </w:lvl>
   </w:abstractNum>
-  <w:abstractNum w:abstractNumId="5" w15:restartNumberingAfterBreak="0">
+  <w:abstractNum w:abstractNumId="6" w15:restartNumberingAfterBreak="0">
     <w:nsid w:val="183D04A6"/>
     <w:multiLevelType w:val="hybridMultilevel"/>
     <w:tmpl w:val="E0ACCFB4"/>
@@ -9362,7 +9670,7 @@
       </w:pPr>
     </w:lvl>
   </w:abstractNum>
-  <w:abstractNum w:abstractNumId="6" w15:restartNumberingAfterBreak="0">
+  <w:abstractNum w:abstractNumId="7" w15:restartNumberingAfterBreak="0">
     <w:nsid w:val="1FCD3C4D"/>
     <w:multiLevelType w:val="hybridMultilevel"/>
     <w:tmpl w:val="060EB216"/>
@@ -9475,7 +9783,7 @@
       </w:rPr>
     </w:lvl>
   </w:abstractNum>
-  <w:abstractNum w:abstractNumId="7" w15:restartNumberingAfterBreak="0">
+  <w:abstractNum w:abstractNumId="8" w15:restartNumberingAfterBreak="0">
     <w:nsid w:val="212C5A80"/>
     <w:multiLevelType w:val="hybridMultilevel"/>
     <w:tmpl w:val="4FB8A7FE"/>
@@ -9561,7 +9869,7 @@
       </w:pPr>
     </w:lvl>
   </w:abstractNum>
-  <w:abstractNum w:abstractNumId="8" w15:restartNumberingAfterBreak="0">
+  <w:abstractNum w:abstractNumId="9" w15:restartNumberingAfterBreak="0">
     <w:nsid w:val="268335C0"/>
     <w:multiLevelType w:val="hybridMultilevel"/>
     <w:tmpl w:val="5FA83B5A"/>
@@ -9647,7 +9955,7 @@
       </w:pPr>
     </w:lvl>
   </w:abstractNum>
-  <w:abstractNum w:abstractNumId="9" w15:restartNumberingAfterBreak="0">
+  <w:abstractNum w:abstractNumId="10" w15:restartNumberingAfterBreak="0">
     <w:nsid w:val="37382802"/>
     <w:multiLevelType w:val="hybridMultilevel"/>
     <w:tmpl w:val="36D4BBCE"/>
@@ -9760,7 +10068,7 @@
       </w:rPr>
     </w:lvl>
   </w:abstractNum>
-  <w:abstractNum w:abstractNumId="10" w15:restartNumberingAfterBreak="0">
+  <w:abstractNum w:abstractNumId="11" w15:restartNumberingAfterBreak="0">
     <w:nsid w:val="37F97A49"/>
     <w:multiLevelType w:val="hybridMultilevel"/>
     <w:tmpl w:val="1EC25770"/>
@@ -9846,7 +10154,7 @@
       </w:pPr>
     </w:lvl>
   </w:abstractNum>
-  <w:abstractNum w:abstractNumId="11" w15:restartNumberingAfterBreak="0">
+  <w:abstractNum w:abstractNumId="12" w15:restartNumberingAfterBreak="0">
     <w:nsid w:val="3A5D3F68"/>
     <w:multiLevelType w:val="hybridMultilevel"/>
     <w:tmpl w:val="54F47E70"/>
@@ -9935,7 +10243,119 @@
       </w:pPr>
     </w:lvl>
   </w:abstractNum>
-  <w:abstractNum w:abstractNumId="12" w15:restartNumberingAfterBreak="0">
+  <w:abstractNum w:abstractNumId="13" w15:restartNumberingAfterBreak="0">
+    <w:nsid w:val="3B747E16"/>
+    <w:multiLevelType w:val="hybridMultilevel"/>
+    <w:tmpl w:val="6EFC384A"/>
+    <w:lvl w:ilvl="0" w:tplc="DD08122C">
+      <w:numFmt w:val="bullet"/>
+      <w:lvlText w:val=""/>
+      <w:lvlJc w:val="left"/>
+      <w:pPr>
+        <w:ind w:left="720" w:hanging="360"/>
+      </w:pPr>
+      <w:rPr>
+        <w:rFonts w:ascii="Symbol" w:eastAsiaTheme="minorHAnsi" w:hAnsi="Symbol" w:cstheme="minorBidi" w:hint="default"/>
+      </w:rPr>
+    </w:lvl>
+    <w:lvl w:ilvl="1" w:tplc="04070003" w:tentative="1">
+      <w:start w:val="1"/>
+      <w:numFmt w:val="bullet"/>
+      <w:lvlText w:val="o"/>
+      <w:lvlJc w:val="left"/>
+      <w:pPr>
+        <w:ind w:left="1440" w:hanging="360"/>
+      </w:pPr>
+      <w:rPr>
+        <w:rFonts w:ascii="Courier New" w:hAnsi="Courier New" w:cs="Courier New" w:hint="default"/>
+      </w:rPr>
+    </w:lvl>
+    <w:lvl w:ilvl="2" w:tplc="04070005" w:tentative="1">
+      <w:start w:val="1"/>
+      <w:numFmt w:val="bullet"/>
+      <w:lvlText w:val=""/>
+      <w:lvlJc w:val="left"/>
+      <w:pPr>
+        <w:ind w:left="2160" w:hanging="360"/>
+      </w:pPr>
+      <w:rPr>
+        <w:rFonts w:ascii="Wingdings" w:hAnsi="Wingdings" w:hint="default"/>
+      </w:rPr>
+    </w:lvl>
+    <w:lvl w:ilvl="3" w:tplc="04070001" w:tentative="1">
+      <w:start w:val="1"/>
+      <w:numFmt w:val="bullet"/>
+      <w:lvlText w:val=""/>
+      <w:lvlJc w:val="left"/>
+      <w:pPr>
+        <w:ind w:left="2880" w:hanging="360"/>
+      </w:pPr>
+      <w:rPr>
+        <w:rFonts w:ascii="Symbol" w:hAnsi="Symbol" w:hint="default"/>
+      </w:rPr>
+    </w:lvl>
+    <w:lvl w:ilvl="4" w:tplc="04070003" w:tentative="1">
+      <w:start w:val="1"/>
+      <w:numFmt w:val="bullet"/>
+      <w:lvlText w:val="o"/>
+      <w:lvlJc w:val="left"/>
+      <w:pPr>
+        <w:ind w:left="3600" w:hanging="360"/>
+      </w:pPr>
+      <w:rPr>
+        <w:rFonts w:ascii="Courier New" w:hAnsi="Courier New" w:cs="Courier New" w:hint="default"/>
+      </w:rPr>
+    </w:lvl>
+    <w:lvl w:ilvl="5" w:tplc="04070005" w:tentative="1">
+      <w:start w:val="1"/>
+      <w:numFmt w:val="bullet"/>
+      <w:lvlText w:val=""/>
+      <w:lvlJc w:val="left"/>
+      <w:pPr>
+        <w:ind w:left="4320" w:hanging="360"/>
+      </w:pPr>
+      <w:rPr>
+        <w:rFonts w:ascii="Wingdings" w:hAnsi="Wingdings" w:hint="default"/>
+      </w:rPr>
+    </w:lvl>
+    <w:lvl w:ilvl="6" w:tplc="04070001" w:tentative="1">
+      <w:start w:val="1"/>
+      <w:numFmt w:val="bullet"/>
+      <w:lvlText w:val=""/>
+      <w:lvlJc w:val="left"/>
+      <w:pPr>
+        <w:ind w:left="5040" w:hanging="360"/>
+      </w:pPr>
+      <w:rPr>
+        <w:rFonts w:ascii="Symbol" w:hAnsi="Symbol" w:hint="default"/>
+      </w:rPr>
+    </w:lvl>
+    <w:lvl w:ilvl="7" w:tplc="04070003" w:tentative="1">
+      <w:start w:val="1"/>
+      <w:numFmt w:val="bullet"/>
+      <w:lvlText w:val="o"/>
+      <w:lvlJc w:val="left"/>
+      <w:pPr>
+        <w:ind w:left="5760" w:hanging="360"/>
+      </w:pPr>
+      <w:rPr>
+        <w:rFonts w:ascii="Courier New" w:hAnsi="Courier New" w:cs="Courier New" w:hint="default"/>
+      </w:rPr>
+    </w:lvl>
+    <w:lvl w:ilvl="8" w:tplc="04070005" w:tentative="1">
+      <w:start w:val="1"/>
+      <w:numFmt w:val="bullet"/>
+      <w:lvlText w:val=""/>
+      <w:lvlJc w:val="left"/>
+      <w:pPr>
+        <w:ind w:left="6480" w:hanging="360"/>
+      </w:pPr>
+      <w:rPr>
+        <w:rFonts w:ascii="Wingdings" w:hAnsi="Wingdings" w:hint="default"/>
+      </w:rPr>
+    </w:lvl>
+  </w:abstractNum>
+  <w:abstractNum w:abstractNumId="14" w15:restartNumberingAfterBreak="0">
     <w:nsid w:val="3F32233E"/>
     <w:multiLevelType w:val="hybridMultilevel"/>
     <w:tmpl w:val="7B4A4EE4"/>
@@ -10021,7 +10441,7 @@
       </w:pPr>
     </w:lvl>
   </w:abstractNum>
-  <w:abstractNum w:abstractNumId="13" w15:restartNumberingAfterBreak="0">
+  <w:abstractNum w:abstractNumId="15" w15:restartNumberingAfterBreak="0">
     <w:nsid w:val="41D265B4"/>
     <w:multiLevelType w:val="hybridMultilevel"/>
     <w:tmpl w:val="F42272CE"/>
@@ -10134,7 +10554,7 @@
       </w:rPr>
     </w:lvl>
   </w:abstractNum>
-  <w:abstractNum w:abstractNumId="14" w15:restartNumberingAfterBreak="0">
+  <w:abstractNum w:abstractNumId="16" w15:restartNumberingAfterBreak="0">
     <w:nsid w:val="45B3282C"/>
     <w:multiLevelType w:val="hybridMultilevel"/>
     <w:tmpl w:val="7B4CA508"/>
@@ -10247,7 +10667,7 @@
       </w:rPr>
     </w:lvl>
   </w:abstractNum>
-  <w:abstractNum w:abstractNumId="15" w15:restartNumberingAfterBreak="0">
+  <w:abstractNum w:abstractNumId="17" w15:restartNumberingAfterBreak="0">
     <w:nsid w:val="47CC124F"/>
     <w:multiLevelType w:val="hybridMultilevel"/>
     <w:tmpl w:val="E0ACCFB4"/>
@@ -10333,7 +10753,7 @@
       </w:pPr>
     </w:lvl>
   </w:abstractNum>
-  <w:abstractNum w:abstractNumId="16" w15:restartNumberingAfterBreak="0">
+  <w:abstractNum w:abstractNumId="18" w15:restartNumberingAfterBreak="0">
     <w:nsid w:val="4B1A6B29"/>
     <w:multiLevelType w:val="hybridMultilevel"/>
     <w:tmpl w:val="98E646B2"/>
@@ -10446,7 +10866,120 @@
       </w:rPr>
     </w:lvl>
   </w:abstractNum>
-  <w:abstractNum w:abstractNumId="17" w15:restartNumberingAfterBreak="0">
+  <w:abstractNum w:abstractNumId="19" w15:restartNumberingAfterBreak="0">
+    <w:nsid w:val="4E9C04CA"/>
+    <w:multiLevelType w:val="hybridMultilevel"/>
+    <w:tmpl w:val="E1180B42"/>
+    <w:lvl w:ilvl="0" w:tplc="04070001">
+      <w:start w:val="1"/>
+      <w:numFmt w:val="bullet"/>
+      <w:lvlText w:val=""/>
+      <w:lvlJc w:val="left"/>
+      <w:pPr>
+        <w:ind w:left="720" w:hanging="360"/>
+      </w:pPr>
+      <w:rPr>
+        <w:rFonts w:ascii="Symbol" w:hAnsi="Symbol" w:hint="default"/>
+      </w:rPr>
+    </w:lvl>
+    <w:lvl w:ilvl="1" w:tplc="04070003" w:tentative="1">
+      <w:start w:val="1"/>
+      <w:numFmt w:val="bullet"/>
+      <w:lvlText w:val="o"/>
+      <w:lvlJc w:val="left"/>
+      <w:pPr>
+        <w:ind w:left="1440" w:hanging="360"/>
+      </w:pPr>
+      <w:rPr>
+        <w:rFonts w:ascii="Courier New" w:hAnsi="Courier New" w:cs="Courier New" w:hint="default"/>
+      </w:rPr>
+    </w:lvl>
+    <w:lvl w:ilvl="2" w:tplc="04070005" w:tentative="1">
+      <w:start w:val="1"/>
+      <w:numFmt w:val="bullet"/>
+      <w:lvlText w:val=""/>
+      <w:lvlJc w:val="left"/>
+      <w:pPr>
+        <w:ind w:left="2160" w:hanging="360"/>
+      </w:pPr>
+      <w:rPr>
+        <w:rFonts w:ascii="Wingdings" w:hAnsi="Wingdings" w:hint="default"/>
+      </w:rPr>
+    </w:lvl>
+    <w:lvl w:ilvl="3" w:tplc="04070001" w:tentative="1">
+      <w:start w:val="1"/>
+      <w:numFmt w:val="bullet"/>
+      <w:lvlText w:val=""/>
+      <w:lvlJc w:val="left"/>
+      <w:pPr>
+        <w:ind w:left="2880" w:hanging="360"/>
+      </w:pPr>
+      <w:rPr>
+        <w:rFonts w:ascii="Symbol" w:hAnsi="Symbol" w:hint="default"/>
+      </w:rPr>
+    </w:lvl>
+    <w:lvl w:ilvl="4" w:tplc="04070003" w:tentative="1">
+      <w:start w:val="1"/>
+      <w:numFmt w:val="bullet"/>
+      <w:lvlText w:val="o"/>
+      <w:lvlJc w:val="left"/>
+      <w:pPr>
+        <w:ind w:left="3600" w:hanging="360"/>
+      </w:pPr>
+      <w:rPr>
+        <w:rFonts w:ascii="Courier New" w:hAnsi="Courier New" w:cs="Courier New" w:hint="default"/>
+      </w:rPr>
+    </w:lvl>
+    <w:lvl w:ilvl="5" w:tplc="04070005" w:tentative="1">
+      <w:start w:val="1"/>
+      <w:numFmt w:val="bullet"/>
+      <w:lvlText w:val=""/>
+      <w:lvlJc w:val="left"/>
+      <w:pPr>
+        <w:ind w:left="4320" w:hanging="360"/>
+      </w:pPr>
+      <w:rPr>
+        <w:rFonts w:ascii="Wingdings" w:hAnsi="Wingdings" w:hint="default"/>
+      </w:rPr>
+    </w:lvl>
+    <w:lvl w:ilvl="6" w:tplc="04070001" w:tentative="1">
+      <w:start w:val="1"/>
+      <w:numFmt w:val="bullet"/>
+      <w:lvlText w:val=""/>
+      <w:lvlJc w:val="left"/>
+      <w:pPr>
+        <w:ind w:left="5040" w:hanging="360"/>
+      </w:pPr>
+      <w:rPr>
+        <w:rFonts w:ascii="Symbol" w:hAnsi="Symbol" w:hint="default"/>
+      </w:rPr>
+    </w:lvl>
+    <w:lvl w:ilvl="7" w:tplc="04070003" w:tentative="1">
+      <w:start w:val="1"/>
+      <w:numFmt w:val="bullet"/>
+      <w:lvlText w:val="o"/>
+      <w:lvlJc w:val="left"/>
+      <w:pPr>
+        <w:ind w:left="5760" w:hanging="360"/>
+      </w:pPr>
+      <w:rPr>
+        <w:rFonts w:ascii="Courier New" w:hAnsi="Courier New" w:cs="Courier New" w:hint="default"/>
+      </w:rPr>
+    </w:lvl>
+    <w:lvl w:ilvl="8" w:tplc="04070005" w:tentative="1">
+      <w:start w:val="1"/>
+      <w:numFmt w:val="bullet"/>
+      <w:lvlText w:val=""/>
+      <w:lvlJc w:val="left"/>
+      <w:pPr>
+        <w:ind w:left="6480" w:hanging="360"/>
+      </w:pPr>
+      <w:rPr>
+        <w:rFonts w:ascii="Wingdings" w:hAnsi="Wingdings" w:hint="default"/>
+      </w:rPr>
+    </w:lvl>
+  </w:abstractNum>
+  <w:abstractNum w:abstractNumId="20" w15:restartNumberingAfterBreak="0">
     <w:nsid w:val="563620B9"/>
     <w:multiLevelType w:val="hybridMultilevel"/>
     <w:tmpl w:val="5FA83B5A"/>
@@ -10532,7 +11065,7 @@
       </w:pPr>
     </w:lvl>
   </w:abstractNum>
-  <w:abstractNum w:abstractNumId="18" w15:restartNumberingAfterBreak="0">
+  <w:abstractNum w:abstractNumId="21" w15:restartNumberingAfterBreak="0">
     <w:nsid w:val="5AC50458"/>
     <w:multiLevelType w:val="hybridMultilevel"/>
     <w:tmpl w:val="81DA2660"/>
@@ -10645,7 +11178,7 @@
       </w:rPr>
     </w:lvl>
   </w:abstractNum>
-  <w:abstractNum w:abstractNumId="19" w15:restartNumberingAfterBreak="0">
+  <w:abstractNum w:abstractNumId="22" w15:restartNumberingAfterBreak="0">
     <w:nsid w:val="60974658"/>
     <w:multiLevelType w:val="hybridMultilevel"/>
     <w:tmpl w:val="C3B20B4C"/>
@@ -10731,7 +11264,7 @@
       </w:pPr>
     </w:lvl>
   </w:abstractNum>
-  <w:abstractNum w:abstractNumId="20" w15:restartNumberingAfterBreak="0">
+  <w:abstractNum w:abstractNumId="23" w15:restartNumberingAfterBreak="0">
     <w:nsid w:val="675F69A9"/>
     <w:multiLevelType w:val="hybridMultilevel"/>
     <w:tmpl w:val="9D0C55B2"/>
@@ -10817,7 +11350,7 @@
       </w:pPr>
     </w:lvl>
   </w:abstractNum>
-  <w:abstractNum w:abstractNumId="21" w15:restartNumberingAfterBreak="0">
+  <w:abstractNum w:abstractNumId="24" w15:restartNumberingAfterBreak="0">
     <w:nsid w:val="73BF3EEF"/>
     <w:multiLevelType w:val="hybridMultilevel"/>
     <w:tmpl w:val="357C5072"/>
@@ -10904,28 +11437,28 @@
     </w:lvl>
   </w:abstractNum>
   <w:num w:numId="1">
+    <w:abstractNumId w:val="12"/>
+  </w:num>
+  <w:num w:numId="2">
+    <w:abstractNumId w:val="21"/>
+  </w:num>
+  <w:num w:numId="3">
     <w:abstractNumId w:val="11"/>
   </w:num>
-  <w:num w:numId="2">
+  <w:num w:numId="4">
     <w:abstractNumId w:val="18"/>
-  </w:num>
-  <w:num w:numId="3">
-    <w:abstractNumId w:val="10"/>
-  </w:num>
-  <w:num w:numId="4">
-    <w:abstractNumId w:val="16"/>
   </w:num>
   <w:num w:numId="5">
     <w:abstractNumId w:val="2"/>
   </w:num>
   <w:num w:numId="6">
-    <w:abstractNumId w:val="13"/>
+    <w:abstractNumId w:val="15"/>
   </w:num>
   <w:num w:numId="7">
-    <w:abstractNumId w:val="7"/>
+    <w:abstractNumId w:val="8"/>
   </w:num>
   <w:num w:numId="8">
-    <w:abstractNumId w:val="6"/>
+    <w:abstractNumId w:val="7"/>
   </w:num>
   <w:num w:numId="9">
     <w:abstractNumId w:val="1"/>
@@ -10934,40 +11467,49 @@
     <w:abstractNumId w:val="3"/>
   </w:num>
   <w:num w:numId="11">
+    <w:abstractNumId w:val="6"/>
+  </w:num>
+  <w:num w:numId="12">
+    <w:abstractNumId w:val="17"/>
+  </w:num>
+  <w:num w:numId="13">
     <w:abstractNumId w:val="5"/>
   </w:num>
-  <w:num w:numId="12">
-    <w:abstractNumId w:val="15"/>
-  </w:num>
-  <w:num w:numId="13">
-    <w:abstractNumId w:val="4"/>
-  </w:num>
   <w:num w:numId="14">
-    <w:abstractNumId w:val="21"/>
+    <w:abstractNumId w:val="24"/>
   </w:num>
   <w:num w:numId="15">
     <w:abstractNumId w:val="0"/>
   </w:num>
   <w:num w:numId="16">
+    <w:abstractNumId w:val="10"/>
+  </w:num>
+  <w:num w:numId="17">
+    <w:abstractNumId w:val="20"/>
+  </w:num>
+  <w:num w:numId="18">
+    <w:abstractNumId w:val="16"/>
+  </w:num>
+  <w:num w:numId="19">
     <w:abstractNumId w:val="9"/>
   </w:num>
-  <w:num w:numId="17">
-    <w:abstractNumId w:val="17"/>
-  </w:num>
-  <w:num w:numId="18">
+  <w:num w:numId="20">
     <w:abstractNumId w:val="14"/>
   </w:num>
-  <w:num w:numId="19">
-    <w:abstractNumId w:val="8"/>
+  <w:num w:numId="21">
+    <w:abstractNumId w:val="22"/>
   </w:num>
-  <w:num w:numId="20">
-    <w:abstractNumId w:val="12"/>
+  <w:num w:numId="22">
+    <w:abstractNumId w:val="23"/>
   </w:num>
-  <w:num w:numId="21">
+  <w:num w:numId="23">
     <w:abstractNumId w:val="19"/>
   </w:num>
-  <w:num w:numId="22">
-    <w:abstractNumId w:val="20"/>
+  <w:num w:numId="24">
+    <w:abstractNumId w:val="4"/>
+  </w:num>
+  <w:num w:numId="25">
+    <w:abstractNumId w:val="13"/>
   </w:num>
 </w:numbering>
 </file>
@@ -11656,6 +12198,23 @@
       <w:u w:val="single"/>
     </w:rPr>
   </w:style>
+  <w:style w:type="paragraph" w:styleId="StandardWeb">
+    <w:name w:val="Normal (Web)"/>
+    <w:basedOn w:val="Standard"/>
+    <w:uiPriority w:val="99"/>
+    <w:unhideWhenUsed/>
+    <w:rsid w:val="00A71029"/>
+    <w:pPr>
+      <w:spacing w:before="100" w:beforeAutospacing="1" w:after="100" w:afterAutospacing="1" w:line="240" w:lineRule="auto"/>
+      <w:jc w:val="left"/>
+    </w:pPr>
+    <w:rPr>
+      <w:rFonts w:ascii="Times New Roman" w:eastAsia="Times New Roman" w:hAnsi="Times New Roman" w:cs="Times New Roman"/>
+      <w:sz w:val="24"/>
+      <w:szCs w:val="24"/>
+      <w:lang w:val="de-DE" w:eastAsia="de-DE"/>
+    </w:rPr>
+  </w:style>
 </w:styles>
 </file>
 

</xml_diff>

<commit_message>
Update Testdrehbuch, add mock cube
</commit_message>
<xml_diff>
--- a/documentation/5-Testdrehbuch.docx
+++ b/documentation/5-Testdrehbuch.docx
@@ -452,7 +452,7 @@
           <w:r>
             <w:fldChar w:fldCharType="separate"/>
           </w:r>
-          <w:hyperlink w:anchor="_Toc71823723" w:history="1">
+          <w:hyperlink w:anchor="_Toc72053672" w:history="1">
             <w:r>
               <w:rPr>
                 <w:rStyle w:val="Hyperlink"/>
@@ -496,7 +496,7 @@
                 <w:noProof/>
                 <w:webHidden/>
               </w:rPr>
-              <w:instrText xml:space="preserve"> PAGEREF _Toc71823723 \h </w:instrText>
+              <w:instrText xml:space="preserve"> PAGEREF _Toc72053672 \h </w:instrText>
             </w:r>
             <w:r>
               <w:rPr>
@@ -539,30 +539,14 @@
               <w:lang w:val="de-DE" w:eastAsia="de-DE"/>
             </w:rPr>
           </w:pPr>
-          <w:hyperlink w:anchor="_Toc71823724" w:history="1">
+          <w:hyperlink w:anchor="_Toc72053673" w:history="1">
             <w:r>
               <w:rPr>
                 <w:rStyle w:val="Hyperlink"/>
                 <w:rFonts w:cstheme="minorHAnsi"/>
                 <w:noProof/>
               </w:rPr>
-              <w:t>1.1 Setup A</w:t>
-            </w:r>
-            <w:r>
-              <w:rPr>
-                <w:rStyle w:val="Hyperlink"/>
-                <w:rFonts w:cstheme="minorHAnsi"/>
-                <w:noProof/>
-              </w:rPr>
-              <w:t>p</w:t>
-            </w:r>
-            <w:r>
-              <w:rPr>
-                <w:rStyle w:val="Hyperlink"/>
-                <w:rFonts w:cstheme="minorHAnsi"/>
-                <w:noProof/>
-              </w:rPr>
-              <w:t>plikation</w:t>
+              <w:t>1.1 Setup Applikation</w:t>
             </w:r>
             <w:r>
               <w:rPr>
@@ -583,7 +567,7 @@
                 <w:noProof/>
                 <w:webHidden/>
               </w:rPr>
-              <w:instrText xml:space="preserve"> PAGEREF _Toc71823724 \h </w:instrText>
+              <w:instrText xml:space="preserve"> PAGEREF _Toc72053673 \h </w:instrText>
             </w:r>
             <w:r>
               <w:rPr>
@@ -626,7 +610,7 @@
               <w:lang w:val="de-DE" w:eastAsia="de-DE"/>
             </w:rPr>
           </w:pPr>
-          <w:hyperlink w:anchor="_Toc71823725" w:history="1">
+          <w:hyperlink w:anchor="_Toc72053674" w:history="1">
             <w:r>
               <w:rPr>
                 <w:rStyle w:val="Hyperlink"/>
@@ -634,7 +618,25 @@
                 <w:noProof/>
                 <w:lang w:val="en-US"/>
               </w:rPr>
-              <w:t>1.2 Setup RaspberryPi / Würfel</w:t>
+              <w:t>1.2 Setup RaspberryPi /</w:t>
+            </w:r>
+            <w:r>
+              <w:rPr>
+                <w:rStyle w:val="Hyperlink"/>
+                <w:rFonts w:cstheme="minorHAnsi"/>
+                <w:noProof/>
+                <w:lang w:val="en-US"/>
+              </w:rPr>
+              <w:t xml:space="preserve"> </w:t>
+            </w:r>
+            <w:r>
+              <w:rPr>
+                <w:rStyle w:val="Hyperlink"/>
+                <w:rFonts w:cstheme="minorHAnsi"/>
+                <w:noProof/>
+                <w:lang w:val="en-US"/>
+              </w:rPr>
+              <w:t>Würfel</w:t>
             </w:r>
             <w:r>
               <w:rPr>
@@ -655,7 +657,7 @@
                 <w:noProof/>
                 <w:webHidden/>
               </w:rPr>
-              <w:instrText xml:space="preserve"> PAGEREF _Toc71823725 \h </w:instrText>
+              <w:instrText xml:space="preserve"> PAGEREF _Toc72053674 \h </w:instrText>
             </w:r>
             <w:r>
               <w:rPr>
@@ -676,6 +678,114 @@
                 <w:webHidden/>
               </w:rPr>
               <w:t>4</w:t>
+            </w:r>
+            <w:r>
+              <w:rPr>
+                <w:noProof/>
+                <w:webHidden/>
+              </w:rPr>
+              <w:fldChar w:fldCharType="end"/>
+            </w:r>
+          </w:hyperlink>
+        </w:p>
+        <w:p>
+          <w:pPr>
+            <w:pStyle w:val="Verzeichnis2"/>
+            <w:tabs>
+              <w:tab w:val="left" w:pos="880"/>
+              <w:tab w:val="right" w:leader="dot" w:pos="9062"/>
+            </w:tabs>
+            <w:rPr>
+              <w:rFonts w:eastAsiaTheme="minorEastAsia"/>
+              <w:noProof/>
+              <w:lang w:val="de-DE" w:eastAsia="de-DE"/>
+            </w:rPr>
+          </w:pPr>
+          <w:hyperlink w:anchor="_Toc72053675" w:history="1">
+            <w:r>
+              <w:rPr>
+                <w:rStyle w:val="Hyperlink"/>
+                <w:rFonts w:cstheme="minorHAnsi"/>
+                <w:noProof/>
+                <w:lang w:val="en-US"/>
+              </w:rPr>
+              <w:t>1.3</w:t>
+            </w:r>
+            <w:r>
+              <w:rPr>
+                <w:rFonts w:eastAsiaTheme="minorEastAsia"/>
+                <w:noProof/>
+                <w:lang w:val="de-DE" w:eastAsia="de-DE"/>
+              </w:rPr>
+              <w:tab/>
+            </w:r>
+            <w:r>
+              <w:rPr>
+                <w:rStyle w:val="Hyperlink"/>
+                <w:rFonts w:cstheme="minorHAnsi"/>
+                <w:noProof/>
+                <w:lang w:val="en-US"/>
+              </w:rPr>
+              <w:t>How to m</w:t>
+            </w:r>
+            <w:r>
+              <w:rPr>
+                <w:rStyle w:val="Hyperlink"/>
+                <w:rFonts w:cstheme="minorHAnsi"/>
+                <w:noProof/>
+                <w:lang w:val="en-US"/>
+              </w:rPr>
+              <w:t>o</w:t>
+            </w:r>
+            <w:r>
+              <w:rPr>
+                <w:rStyle w:val="Hyperlink"/>
+                <w:rFonts w:cstheme="minorHAnsi"/>
+                <w:noProof/>
+                <w:lang w:val="en-US"/>
+              </w:rPr>
+              <w:t>ck the cube</w:t>
+            </w:r>
+            <w:r>
+              <w:rPr>
+                <w:noProof/>
+                <w:webHidden/>
+              </w:rPr>
+              <w:tab/>
+            </w:r>
+            <w:r>
+              <w:rPr>
+                <w:noProof/>
+                <w:webHidden/>
+              </w:rPr>
+              <w:fldChar w:fldCharType="begin"/>
+            </w:r>
+            <w:r>
+              <w:rPr>
+                <w:noProof/>
+                <w:webHidden/>
+              </w:rPr>
+              <w:instrText xml:space="preserve"> PAGEREF _Toc72053675 \h </w:instrText>
+            </w:r>
+            <w:r>
+              <w:rPr>
+                <w:noProof/>
+                <w:webHidden/>
+              </w:rPr>
+            </w:r>
+            <w:r>
+              <w:rPr>
+                <w:noProof/>
+                <w:webHidden/>
+              </w:rPr>
+              <w:fldChar w:fldCharType="separate"/>
+            </w:r>
+            <w:r>
+              <w:rPr>
+                <w:noProof/>
+                <w:webHidden/>
+              </w:rPr>
+              <w:t>6</w:t>
             </w:r>
             <w:r>
               <w:rPr>
@@ -699,7 +809,7 @@
               <w:lang w:val="de-DE" w:eastAsia="de-DE"/>
             </w:rPr>
           </w:pPr>
-          <w:hyperlink w:anchor="_Toc71823726" w:history="1">
+          <w:hyperlink w:anchor="_Toc72053676" w:history="1">
             <w:r>
               <w:rPr>
                 <w:rStyle w:val="Hyperlink"/>
@@ -743,7 +853,7 @@
                 <w:noProof/>
                 <w:webHidden/>
               </w:rPr>
-              <w:instrText xml:space="preserve"> PAGEREF _Toc71823726 \h </w:instrText>
+              <w:instrText xml:space="preserve"> PAGEREF _Toc72053676 \h </w:instrText>
             </w:r>
             <w:r>
               <w:rPr>
@@ -763,7 +873,7 @@
                 <w:noProof/>
                 <w:webHidden/>
               </w:rPr>
-              <w:t>6</w:t>
+              <w:t>7</w:t>
             </w:r>
             <w:r>
               <w:rPr>
@@ -786,7 +896,7 @@
               <w:lang w:val="de-DE" w:eastAsia="de-DE"/>
             </w:rPr>
           </w:pPr>
-          <w:hyperlink w:anchor="_Toc71823727" w:history="1">
+          <w:hyperlink w:anchor="_Toc72053677" w:history="1">
             <w:r>
               <w:rPr>
                 <w:rStyle w:val="Hyperlink"/>
@@ -814,7 +924,7 @@
                 <w:noProof/>
                 <w:webHidden/>
               </w:rPr>
-              <w:instrText xml:space="preserve"> PAGEREF _Toc71823727 \h </w:instrText>
+              <w:instrText xml:space="preserve"> PAGEREF _Toc72053677 \h </w:instrText>
             </w:r>
             <w:r>
               <w:rPr>
@@ -834,7 +944,7 @@
                 <w:noProof/>
                 <w:webHidden/>
               </w:rPr>
-              <w:t>6</w:t>
+              <w:t>7</w:t>
             </w:r>
             <w:r>
               <w:rPr>
@@ -857,7 +967,7 @@
               <w:lang w:val="de-DE" w:eastAsia="de-DE"/>
             </w:rPr>
           </w:pPr>
-          <w:hyperlink w:anchor="_Toc71823728" w:history="1">
+          <w:hyperlink w:anchor="_Toc72053678" w:history="1">
             <w:r>
               <w:rPr>
                 <w:rStyle w:val="Hyperlink"/>
@@ -885,7 +995,7 @@
                 <w:noProof/>
                 <w:webHidden/>
               </w:rPr>
-              <w:instrText xml:space="preserve"> PAGEREF _Toc71823728 \h </w:instrText>
+              <w:instrText xml:space="preserve"> PAGEREF _Toc72053678 \h </w:instrText>
             </w:r>
             <w:r>
               <w:rPr>
@@ -905,7 +1015,7 @@
                 <w:noProof/>
                 <w:webHidden/>
               </w:rPr>
-              <w:t>7</w:t>
+              <w:t>8</w:t>
             </w:r>
             <w:r>
               <w:rPr>
@@ -929,7 +1039,7 @@
               <w:lang w:val="de-DE" w:eastAsia="de-DE"/>
             </w:rPr>
           </w:pPr>
-          <w:hyperlink w:anchor="_Toc71823729" w:history="1">
+          <w:hyperlink w:anchor="_Toc72053679" w:history="1">
             <w:r>
               <w:rPr>
                 <w:rStyle w:val="Hyperlink"/>
@@ -973,7 +1083,7 @@
                 <w:noProof/>
                 <w:webHidden/>
               </w:rPr>
-              <w:instrText xml:space="preserve"> PAGEREF _Toc71823729 \h </w:instrText>
+              <w:instrText xml:space="preserve"> PAGEREF _Toc72053679 \h </w:instrText>
             </w:r>
             <w:r>
               <w:rPr>
@@ -993,7 +1103,7 @@
                 <w:noProof/>
                 <w:webHidden/>
               </w:rPr>
-              <w:t>8</w:t>
+              <w:t>9</w:t>
             </w:r>
             <w:r>
               <w:rPr>
@@ -1017,7 +1127,7 @@
               <w:lang w:val="de-DE" w:eastAsia="de-DE"/>
             </w:rPr>
           </w:pPr>
-          <w:hyperlink w:anchor="_Toc71823730" w:history="1">
+          <w:hyperlink w:anchor="_Toc72053680" w:history="1">
             <w:r>
               <w:rPr>
                 <w:rStyle w:val="Hyperlink"/>
@@ -1061,7 +1171,7 @@
                 <w:noProof/>
                 <w:webHidden/>
               </w:rPr>
-              <w:instrText xml:space="preserve"> PAGEREF _Toc71823730 \h </w:instrText>
+              <w:instrText xml:space="preserve"> PAGEREF _Toc72053680 \h </w:instrText>
             </w:r>
             <w:r>
               <w:rPr>
@@ -1081,7 +1191,7 @@
                 <w:noProof/>
                 <w:webHidden/>
               </w:rPr>
-              <w:t>9</w:t>
+              <w:t>10</w:t>
             </w:r>
             <w:r>
               <w:rPr>
@@ -1104,7 +1214,7 @@
               <w:lang w:val="de-DE" w:eastAsia="de-DE"/>
             </w:rPr>
           </w:pPr>
-          <w:hyperlink w:anchor="_Toc71823731" w:history="1">
+          <w:hyperlink w:anchor="_Toc72053681" w:history="1">
             <w:r>
               <w:rPr>
                 <w:rStyle w:val="Hyperlink"/>
@@ -1132,7 +1242,7 @@
                 <w:noProof/>
                 <w:webHidden/>
               </w:rPr>
-              <w:instrText xml:space="preserve"> PAGEREF _Toc71823731 \h </w:instrText>
+              <w:instrText xml:space="preserve"> PAGEREF _Toc72053681 \h </w:instrText>
             </w:r>
             <w:r>
               <w:rPr>
@@ -1152,7 +1262,7 @@
                 <w:noProof/>
                 <w:webHidden/>
               </w:rPr>
-              <w:t>9</w:t>
+              <w:t>10</w:t>
             </w:r>
             <w:r>
               <w:rPr>
@@ -1175,7 +1285,7 @@
               <w:lang w:val="de-DE" w:eastAsia="de-DE"/>
             </w:rPr>
           </w:pPr>
-          <w:hyperlink w:anchor="_Toc71823732" w:history="1">
+          <w:hyperlink w:anchor="_Toc72053682" w:history="1">
             <w:r>
               <w:rPr>
                 <w:rStyle w:val="Hyperlink"/>
@@ -1203,7 +1313,7 @@
                 <w:noProof/>
                 <w:webHidden/>
               </w:rPr>
-              <w:instrText xml:space="preserve"> PAGEREF _Toc71823732 \h </w:instrText>
+              <w:instrText xml:space="preserve"> PAGEREF _Toc72053682 \h </w:instrText>
             </w:r>
             <w:r>
               <w:rPr>
@@ -1223,7 +1333,7 @@
                 <w:noProof/>
                 <w:webHidden/>
               </w:rPr>
-              <w:t>12</w:t>
+              <w:t>13</w:t>
             </w:r>
             <w:r>
               <w:rPr>
@@ -1246,7 +1356,7 @@
               <w:lang w:val="de-DE" w:eastAsia="de-DE"/>
             </w:rPr>
           </w:pPr>
-          <w:hyperlink w:anchor="_Toc71823733" w:history="1">
+          <w:hyperlink w:anchor="_Toc72053683" w:history="1">
             <w:r>
               <w:rPr>
                 <w:rStyle w:val="Hyperlink"/>
@@ -1274,7 +1384,7 @@
                 <w:noProof/>
                 <w:webHidden/>
               </w:rPr>
-              <w:instrText xml:space="preserve"> PAGEREF _Toc71823733 \h </w:instrText>
+              <w:instrText xml:space="preserve"> PAGEREF _Toc72053683 \h </w:instrText>
             </w:r>
             <w:r>
               <w:rPr>
@@ -1294,7 +1404,7 @@
                 <w:noProof/>
                 <w:webHidden/>
               </w:rPr>
-              <w:t>14</w:t>
+              <w:t>15</w:t>
             </w:r>
             <w:r>
               <w:rPr>
@@ -1317,7 +1427,7 @@
               <w:lang w:val="de-DE" w:eastAsia="de-DE"/>
             </w:rPr>
           </w:pPr>
-          <w:hyperlink w:anchor="_Toc71823734" w:history="1">
+          <w:hyperlink w:anchor="_Toc72053684" w:history="1">
             <w:r>
               <w:rPr>
                 <w:rStyle w:val="Hyperlink"/>
@@ -1344,7 +1454,7 @@
                 <w:noProof/>
                 <w:webHidden/>
               </w:rPr>
-              <w:instrText xml:space="preserve"> PAGEREF _Toc71823734 \h </w:instrText>
+              <w:instrText xml:space="preserve"> PAGEREF _Toc72053684 \h </w:instrText>
             </w:r>
             <w:r>
               <w:rPr>
@@ -1364,7 +1474,7 @@
                 <w:noProof/>
                 <w:webHidden/>
               </w:rPr>
-              <w:t>17</w:t>
+              <w:t>18</w:t>
             </w:r>
             <w:r>
               <w:rPr>
@@ -1387,7 +1497,7 @@
               <w:lang w:val="de-DE" w:eastAsia="de-DE"/>
             </w:rPr>
           </w:pPr>
-          <w:hyperlink w:anchor="_Toc71823735" w:history="1">
+          <w:hyperlink w:anchor="_Toc72053685" w:history="1">
             <w:r>
               <w:rPr>
                 <w:rStyle w:val="Hyperlink"/>
@@ -1414,7 +1524,7 @@
                 <w:noProof/>
                 <w:webHidden/>
               </w:rPr>
-              <w:instrText xml:space="preserve"> PAGEREF _Toc71823735 \h </w:instrText>
+              <w:instrText xml:space="preserve"> PAGEREF _Toc72053685 \h </w:instrText>
             </w:r>
             <w:r>
               <w:rPr>
@@ -1434,7 +1544,7 @@
                 <w:noProof/>
                 <w:webHidden/>
               </w:rPr>
-              <w:t>17</w:t>
+              <w:t>18</w:t>
             </w:r>
             <w:r>
               <w:rPr>
@@ -1457,7 +1567,7 @@
               <w:lang w:val="de-DE" w:eastAsia="de-DE"/>
             </w:rPr>
           </w:pPr>
-          <w:hyperlink w:anchor="_Toc71823736" w:history="1">
+          <w:hyperlink w:anchor="_Toc72053686" w:history="1">
             <w:r>
               <w:rPr>
                 <w:rStyle w:val="Hyperlink"/>
@@ -1484,7 +1594,7 @@
                 <w:noProof/>
                 <w:webHidden/>
               </w:rPr>
-              <w:instrText xml:space="preserve"> PAGEREF _Toc71823736 \h </w:instrText>
+              <w:instrText xml:space="preserve"> PAGEREF _Toc72053686 \h </w:instrText>
             </w:r>
             <w:r>
               <w:rPr>
@@ -1504,7 +1614,7 @@
                 <w:noProof/>
                 <w:webHidden/>
               </w:rPr>
-              <w:t>17</w:t>
+              <w:t>18</w:t>
             </w:r>
             <w:r>
               <w:rPr>
@@ -1681,12 +1791,11 @@
           <w:rFonts w:asciiTheme="minorHAnsi" w:hAnsiTheme="minorHAnsi" w:cstheme="minorHAnsi"/>
         </w:rPr>
       </w:pPr>
-      <w:bookmarkStart w:id="0" w:name="_Toc71823723"/>
+      <w:bookmarkStart w:id="0" w:name="_Toc72053672"/>
       <w:r>
         <w:rPr>
           <w:rFonts w:asciiTheme="minorHAnsi" w:hAnsiTheme="minorHAnsi" w:cstheme="minorHAnsi"/>
         </w:rPr>
-        <w:lastRenderedPageBreak/>
         <w:t>Ausführung der Applikation</w:t>
       </w:r>
       <w:bookmarkEnd w:id="0"/>
@@ -1736,7 +1845,7 @@
           <w:rFonts w:asciiTheme="minorHAnsi" w:hAnsiTheme="minorHAnsi" w:cstheme="minorHAnsi"/>
         </w:rPr>
       </w:pPr>
-      <w:bookmarkStart w:id="1" w:name="_Toc71823724"/>
+      <w:bookmarkStart w:id="1" w:name="_Toc72053673"/>
       <w:r>
         <w:rPr>
           <w:rFonts w:asciiTheme="minorHAnsi" w:hAnsiTheme="minorHAnsi" w:cstheme="minorHAnsi"/>
@@ -1876,13 +1985,12 @@
           <w:lang w:val="en-US"/>
         </w:rPr>
       </w:pPr>
-      <w:bookmarkStart w:id="2" w:name="_Toc71823725"/>
+      <w:bookmarkStart w:id="2" w:name="_Toc72053674"/>
       <w:r>
         <w:rPr>
           <w:rFonts w:asciiTheme="minorHAnsi" w:hAnsiTheme="minorHAnsi" w:cstheme="minorHAnsi"/>
           <w:lang w:val="en-US"/>
         </w:rPr>
-        <w:lastRenderedPageBreak/>
         <w:t>1.</w:t>
       </w:r>
       <w:r>
@@ -1950,6 +2058,7 @@
       <w:r>
         <w:rPr>
           <w:rFonts w:cstheme="minorHAnsi"/>
+          <w:noProof/>
         </w:rPr>
         <w:drawing>
           <wp:anchor distT="0" distB="0" distL="114300" distR="114300" simplePos="0" relativeHeight="251668480" behindDoc="0" locked="0" layoutInCell="1" allowOverlap="1" wp14:anchorId="47A54857" wp14:editId="2643B6F0">
@@ -2047,6 +2156,9 @@
         </w:rPr>
       </w:pPr>
       <w:r>
+        <w:rPr>
+          <w:noProof/>
+        </w:rPr>
         <w:lastRenderedPageBreak/>
         <w:drawing>
           <wp:anchor distT="0" distB="0" distL="114300" distR="114300" simplePos="0" relativeHeight="251669504" behindDoc="0" locked="0" layoutInCell="1" allowOverlap="1" wp14:anchorId="7682C011" wp14:editId="7CC434F5">
@@ -2444,6 +2556,668 @@
     </w:p>
     <w:p>
       <w:pPr>
+        <w:pStyle w:val="berschrift2"/>
+        <w:numPr>
+          <w:ilvl w:val="1"/>
+          <w:numId w:val="1"/>
+        </w:numPr>
+        <w:rPr>
+          <w:rFonts w:asciiTheme="minorHAnsi" w:hAnsiTheme="minorHAnsi" w:cstheme="minorHAnsi"/>
+          <w:lang w:val="en-US"/>
+        </w:rPr>
+      </w:pPr>
+      <w:bookmarkStart w:id="3" w:name="_Toc72053675"/>
+      <w:r>
+        <w:rPr>
+          <w:rFonts w:asciiTheme="minorHAnsi" w:hAnsiTheme="minorHAnsi" w:cstheme="minorHAnsi"/>
+          <w:lang w:val="en-US"/>
+        </w:rPr>
+        <w:lastRenderedPageBreak/>
+        <w:t>How to mock the cube</w:t>
+      </w:r>
+      <w:bookmarkEnd w:id="3"/>
+    </w:p>
+    <w:p>
+      <w:pPr>
+        <w:rPr>
+          <w:lang w:val="en-US"/>
+        </w:rPr>
+      </w:pPr>
+    </w:p>
+    <w:p>
+      <w:pPr>
+        <w:rPr>
+          <w:rFonts w:cstheme="minorHAnsi"/>
+          <w:sz w:val="24"/>
+          <w:szCs w:val="24"/>
+          <w:lang w:val="en-US"/>
+        </w:rPr>
+      </w:pPr>
+      <w:r>
+        <w:rPr>
+          <w:rFonts w:cstheme="minorHAnsi"/>
+          <w:sz w:val="24"/>
+          <w:szCs w:val="24"/>
+          <w:lang w:val="en-US"/>
+        </w:rPr>
+        <w:t xml:space="preserve">We implemented a feature, which allows everyone to use / simulate the cube, since not every member of the team has a physical cube at home. </w:t>
+      </w:r>
+    </w:p>
+    <w:p>
+      <w:pPr>
+        <w:rPr>
+          <w:rFonts w:cstheme="minorHAnsi"/>
+          <w:b/>
+          <w:bCs/>
+          <w:sz w:val="24"/>
+          <w:szCs w:val="24"/>
+          <w:lang w:val="en-US"/>
+        </w:rPr>
+      </w:pPr>
+      <w:r>
+        <w:rPr>
+          <w:rFonts w:cstheme="minorHAnsi"/>
+          <w:sz w:val="24"/>
+          <w:szCs w:val="24"/>
+          <w:lang w:val="en-US"/>
+        </w:rPr>
+        <w:br/>
+      </w:r>
+      <w:r>
+        <w:rPr>
+          <w:rFonts w:cstheme="minorHAnsi"/>
+          <w:b/>
+          <w:bCs/>
+          <w:sz w:val="24"/>
+          <w:szCs w:val="24"/>
+          <w:lang w:val="en-US"/>
+        </w:rPr>
+        <w:t xml:space="preserve">How to do it </w:t>
+      </w:r>
+      <w:r>
+        <w:rPr>
+          <w:rFonts w:cstheme="minorHAnsi"/>
+          <w:b/>
+          <w:bCs/>
+          <w:sz w:val="24"/>
+          <w:szCs w:val="24"/>
+          <w:lang w:val="en-US"/>
+        </w:rPr>
+        <w:t>(</w:t>
+      </w:r>
+      <w:r>
+        <w:rPr>
+          <w:b/>
+          <w:bCs/>
+          <w:lang w:val="en-US"/>
+        </w:rPr>
+        <w:t xml:space="preserve">Using </w:t>
+      </w:r>
+      <w:proofErr w:type="gramStart"/>
+      <w:r>
+        <w:rPr>
+          <w:b/>
+          <w:bCs/>
+          <w:lang w:val="en-US"/>
+        </w:rPr>
+        <w:t>e.g</w:t>
+      </w:r>
+      <w:r>
+        <w:rPr>
+          <w:b/>
+          <w:bCs/>
+          <w:lang w:val="en-US"/>
+        </w:rPr>
+        <w:t>.</w:t>
+      </w:r>
+      <w:proofErr w:type="gramEnd"/>
+      <w:r>
+        <w:rPr>
+          <w:b/>
+          <w:bCs/>
+          <w:lang w:val="en-US"/>
+        </w:rPr>
+        <w:t xml:space="preserve"> Postman</w:t>
+      </w:r>
+      <w:r>
+        <w:rPr>
+          <w:b/>
+          <w:bCs/>
+          <w:lang w:val="en-US"/>
+        </w:rPr>
+        <w:t>)</w:t>
+      </w:r>
+      <w:r>
+        <w:rPr>
+          <w:rFonts w:cstheme="minorHAnsi"/>
+          <w:b/>
+          <w:bCs/>
+          <w:sz w:val="24"/>
+          <w:szCs w:val="24"/>
+          <w:lang w:val="en-US"/>
+        </w:rPr>
+        <w:t>:</w:t>
+      </w:r>
+    </w:p>
+    <w:p>
+      <w:pPr>
+        <w:pStyle w:val="Aufzhlungszeichen"/>
+        <w:rPr>
+          <w:lang w:val="en-US"/>
+        </w:rPr>
+      </w:pPr>
+      <w:r>
+        <w:rPr>
+          <w:lang w:val="en-US"/>
+        </w:rPr>
+        <w:t xml:space="preserve">Send a POST to </w:t>
+      </w:r>
+      <w:r>
+        <w:rPr>
+          <w:rFonts w:ascii="Arial" w:hAnsi="Arial" w:cs="Arial"/>
+          <w:b/>
+          <w:bCs/>
+          <w:lang w:val="en-US"/>
+        </w:rPr>
+        <w:t>localhost:8080/</w:t>
+      </w:r>
+      <w:proofErr w:type="spellStart"/>
+      <w:r>
+        <w:rPr>
+          <w:rFonts w:ascii="Arial" w:hAnsi="Arial" w:cs="Arial"/>
+          <w:b/>
+          <w:bCs/>
+          <w:lang w:val="en-US"/>
+        </w:rPr>
+        <w:t>api</w:t>
+      </w:r>
+      <w:proofErr w:type="spellEnd"/>
+      <w:r>
+        <w:rPr>
+          <w:rFonts w:ascii="Arial" w:hAnsi="Arial" w:cs="Arial"/>
+          <w:b/>
+          <w:bCs/>
+          <w:lang w:val="en-US"/>
+        </w:rPr>
+        <w:t>/rooms/{</w:t>
+      </w:r>
+      <w:proofErr w:type="spellStart"/>
+      <w:r>
+        <w:rPr>
+          <w:rFonts w:ascii="Arial" w:hAnsi="Arial" w:cs="Arial"/>
+          <w:b/>
+          <w:bCs/>
+          <w:lang w:val="en-US"/>
+        </w:rPr>
+        <w:t>game_id</w:t>
+      </w:r>
+      <w:proofErr w:type="spellEnd"/>
+      <w:r>
+        <w:rPr>
+          <w:rFonts w:ascii="Arial" w:hAnsi="Arial" w:cs="Arial"/>
+          <w:b/>
+          <w:bCs/>
+          <w:lang w:val="en-US"/>
+        </w:rPr>
+        <w:t>}/</w:t>
+      </w:r>
+      <w:proofErr w:type="spellStart"/>
+      <w:r>
+        <w:rPr>
+          <w:rFonts w:ascii="Arial" w:hAnsi="Arial" w:cs="Arial"/>
+          <w:b/>
+          <w:bCs/>
+          <w:lang w:val="en-US"/>
+        </w:rPr>
+        <w:t>connect_</w:t>
+      </w:r>
+      <w:proofErr w:type="gramStart"/>
+      <w:r>
+        <w:rPr>
+          <w:rFonts w:ascii="Arial" w:hAnsi="Arial" w:cs="Arial"/>
+          <w:b/>
+          <w:bCs/>
+          <w:lang w:val="en-US"/>
+        </w:rPr>
+        <w:t>pi</w:t>
+      </w:r>
+      <w:proofErr w:type="spellEnd"/>
+      <w:proofErr w:type="gramEnd"/>
+    </w:p>
+    <w:p>
+      <w:pPr>
+        <w:pStyle w:val="Aufzhlungszeichen"/>
+        <w:numPr>
+          <w:ilvl w:val="0"/>
+          <w:numId w:val="0"/>
+        </w:numPr>
+        <w:ind w:left="360"/>
+        <w:jc w:val="left"/>
+        <w:rPr>
+          <w:lang w:val="en-US"/>
+        </w:rPr>
+      </w:pPr>
+      <w:r>
+        <w:rPr>
+          <w:rFonts w:cstheme="minorHAnsi"/>
+          <w:lang w:val="en-US"/>
+        </w:rPr>
+        <w:t>Here, you need an admin Token as authentication</w:t>
+      </w:r>
+      <w:r>
+        <w:rPr>
+          <w:rFonts w:cstheme="minorHAnsi"/>
+          <w:lang w:val="en-US"/>
+        </w:rPr>
+        <w:t>!</w:t>
+      </w:r>
+    </w:p>
+    <w:p>
+      <w:pPr>
+        <w:pStyle w:val="Aufzhlungszeichen"/>
+        <w:numPr>
+          <w:ilvl w:val="0"/>
+          <w:numId w:val="0"/>
+        </w:numPr>
+        <w:ind w:left="360"/>
+        <w:rPr>
+          <w:rFonts w:cstheme="minorHAnsi"/>
+          <w:sz w:val="24"/>
+          <w:szCs w:val="24"/>
+          <w:lang w:val="en-US"/>
+        </w:rPr>
+      </w:pPr>
+      <w:r>
+        <w:rPr>
+          <w:lang w:val="en-US"/>
+        </w:rPr>
+        <w:drawing>
+          <wp:anchor distT="0" distB="0" distL="114300" distR="114300" simplePos="0" relativeHeight="251670528" behindDoc="0" locked="0" layoutInCell="1" allowOverlap="1" wp14:anchorId="35C51362" wp14:editId="4808CEAE">
+            <wp:simplePos x="0" y="0"/>
+            <wp:positionH relativeFrom="column">
+              <wp:posOffset>204749</wp:posOffset>
+            </wp:positionH>
+            <wp:positionV relativeFrom="paragraph">
+              <wp:posOffset>210871</wp:posOffset>
+            </wp:positionV>
+            <wp:extent cx="1933575" cy="714375"/>
+            <wp:effectExtent l="0" t="0" r="9525" b="9525"/>
+            <wp:wrapSquare wrapText="bothSides"/>
+            <wp:docPr id="3" name="Grafik 3"/>
+            <wp:cNvGraphicFramePr>
+              <a:graphicFrameLocks xmlns:a="http://schemas.openxmlformats.org/drawingml/2006/main" noChangeAspect="1"/>
+            </wp:cNvGraphicFramePr>
+            <a:graphic xmlns:a="http://schemas.openxmlformats.org/drawingml/2006/main">
+              <a:graphicData uri="http://schemas.openxmlformats.org/drawingml/2006/picture">
+                <pic:pic xmlns:pic="http://schemas.openxmlformats.org/drawingml/2006/picture">
+                  <pic:nvPicPr>
+                    <pic:cNvPr id="1" name=""/>
+                    <pic:cNvPicPr/>
+                  </pic:nvPicPr>
+                  <pic:blipFill>
+                    <a:blip r:embed="rId11">
+                      <a:extLst>
+                        <a:ext uri="{28A0092B-C50C-407E-A947-70E740481C1C}">
+                          <a14:useLocalDpi xmlns:a14="http://schemas.microsoft.com/office/drawing/2010/main" val="0"/>
+                        </a:ext>
+                      </a:extLst>
+                    </a:blip>
+                    <a:stretch>
+                      <a:fillRect/>
+                    </a:stretch>
+                  </pic:blipFill>
+                  <pic:spPr>
+                    <a:xfrm>
+                      <a:off x="0" y="0"/>
+                      <a:ext cx="1933575" cy="714375"/>
+                    </a:xfrm>
+                    <a:prstGeom prst="rect">
+                      <a:avLst/>
+                    </a:prstGeom>
+                  </pic:spPr>
+                </pic:pic>
+              </a:graphicData>
+            </a:graphic>
+            <wp14:sizeRelH relativeFrom="page">
+              <wp14:pctWidth>0</wp14:pctWidth>
+            </wp14:sizeRelH>
+            <wp14:sizeRelV relativeFrom="page">
+              <wp14:pctHeight>0</wp14:pctHeight>
+            </wp14:sizeRelV>
+          </wp:anchor>
+        </w:drawing>
+      </w:r>
+      <w:r>
+        <w:rPr>
+          <w:lang w:val="en-US"/>
+        </w:rPr>
+        <w:t xml:space="preserve">Body: </w:t>
+      </w:r>
+      <w:r>
+        <w:rPr>
+          <w:lang w:val="en-US"/>
+        </w:rPr>
+        <w:br/>
+      </w:r>
+      <w:r>
+        <w:rPr>
+          <w:rFonts w:cstheme="minorHAnsi"/>
+          <w:sz w:val="24"/>
+          <w:szCs w:val="24"/>
+          <w:lang w:val="en-US"/>
+        </w:rPr>
+        <w:t>Where “</w:t>
+      </w:r>
+      <w:proofErr w:type="spellStart"/>
+      <w:r>
+        <w:rPr>
+          <w:rFonts w:cstheme="minorHAnsi"/>
+          <w:sz w:val="24"/>
+          <w:szCs w:val="24"/>
+          <w:lang w:val="en-US"/>
+        </w:rPr>
+        <w:t>testPi</w:t>
+      </w:r>
+      <w:proofErr w:type="spellEnd"/>
+      <w:r>
+        <w:rPr>
+          <w:rFonts w:cstheme="minorHAnsi"/>
+          <w:sz w:val="24"/>
+          <w:szCs w:val="24"/>
+          <w:lang w:val="en-US"/>
+        </w:rPr>
+        <w:t>” is just the name you want to set for the pi (ANY String). Now the Pi is successfully connected (mocked).</w:t>
+      </w:r>
+    </w:p>
+    <w:p>
+      <w:pPr>
+        <w:pStyle w:val="StandardWeb"/>
+        <w:rPr>
+          <w:rFonts w:asciiTheme="minorHAnsi" w:hAnsiTheme="minorHAnsi" w:cstheme="minorHAnsi"/>
+          <w:lang w:val="en-US"/>
+        </w:rPr>
+      </w:pPr>
+    </w:p>
+    <w:p>
+      <w:pPr>
+        <w:pStyle w:val="StandardWeb"/>
+        <w:numPr>
+          <w:ilvl w:val="0"/>
+          <w:numId w:val="27"/>
+        </w:numPr>
+        <w:rPr>
+          <w:rFonts w:asciiTheme="minorHAnsi" w:hAnsiTheme="minorHAnsi" w:cstheme="minorHAnsi"/>
+          <w:lang w:val="en-US"/>
+        </w:rPr>
+      </w:pPr>
+      <w:r>
+        <w:rPr>
+          <w:rFonts w:asciiTheme="minorHAnsi" w:hAnsiTheme="minorHAnsi" w:cstheme="minorHAnsi"/>
+          <w:lang w:val="en-US"/>
+        </w:rPr>
+        <w:t xml:space="preserve">Send a POST to </w:t>
+      </w:r>
+      <w:r>
+        <w:rPr>
+          <w:rFonts w:ascii="Arial" w:hAnsi="Arial" w:cs="Arial"/>
+          <w:b/>
+          <w:bCs/>
+          <w:lang w:val="en-US"/>
+        </w:rPr>
+        <w:t>localhost:8080/</w:t>
+      </w:r>
+      <w:proofErr w:type="spellStart"/>
+      <w:r>
+        <w:rPr>
+          <w:rFonts w:ascii="Arial" w:hAnsi="Arial" w:cs="Arial"/>
+          <w:b/>
+          <w:bCs/>
+          <w:lang w:val="en-US"/>
+        </w:rPr>
+        <w:t>api</w:t>
+      </w:r>
+      <w:proofErr w:type="spellEnd"/>
+      <w:r>
+        <w:rPr>
+          <w:rFonts w:ascii="Arial" w:hAnsi="Arial" w:cs="Arial"/>
+          <w:b/>
+          <w:bCs/>
+          <w:lang w:val="en-US"/>
+        </w:rPr>
+        <w:t>/rooms/{</w:t>
+      </w:r>
+      <w:proofErr w:type="spellStart"/>
+      <w:r>
+        <w:rPr>
+          <w:rFonts w:ascii="Arial" w:hAnsi="Arial" w:cs="Arial"/>
+          <w:b/>
+          <w:bCs/>
+          <w:lang w:val="en-US"/>
+        </w:rPr>
+        <w:t>game</w:t>
+      </w:r>
+      <w:r>
+        <w:rPr>
+          <w:rFonts w:ascii="Arial" w:hAnsi="Arial" w:cs="Arial"/>
+          <w:b/>
+          <w:bCs/>
+          <w:lang w:val="en-US"/>
+        </w:rPr>
+        <w:t>_id</w:t>
+      </w:r>
+      <w:proofErr w:type="spellEnd"/>
+      <w:r>
+        <w:rPr>
+          <w:rFonts w:ascii="Arial" w:hAnsi="Arial" w:cs="Arial"/>
+          <w:b/>
+          <w:bCs/>
+          <w:lang w:val="en-US"/>
+        </w:rPr>
+        <w:t>}/</w:t>
+      </w:r>
+      <w:proofErr w:type="spellStart"/>
+      <w:r>
+        <w:rPr>
+          <w:rFonts w:ascii="Arial" w:hAnsi="Arial" w:cs="Arial"/>
+          <w:b/>
+          <w:bCs/>
+          <w:lang w:val="en-US"/>
+        </w:rPr>
+        <w:t>mockCubeUpdate</w:t>
+      </w:r>
+      <w:proofErr w:type="spellEnd"/>
+      <w:r>
+        <w:rPr>
+          <w:rFonts w:asciiTheme="minorHAnsi" w:hAnsiTheme="minorHAnsi" w:cstheme="minorHAnsi"/>
+          <w:b/>
+          <w:bCs/>
+          <w:lang w:val="en-US"/>
+        </w:rPr>
+        <w:br/>
+      </w:r>
+      <w:r>
+        <w:rPr>
+          <w:rFonts w:asciiTheme="minorHAnsi" w:hAnsiTheme="minorHAnsi" w:cstheme="minorHAnsi"/>
+          <w:lang w:val="en-US"/>
+        </w:rPr>
+        <w:t xml:space="preserve">Here, you </w:t>
+      </w:r>
+      <w:r>
+        <w:rPr>
+          <w:rFonts w:asciiTheme="minorHAnsi" w:hAnsiTheme="minorHAnsi" w:cstheme="minorHAnsi"/>
+          <w:lang w:val="en-US"/>
+        </w:rPr>
+        <w:t xml:space="preserve">also </w:t>
+      </w:r>
+      <w:r>
+        <w:rPr>
+          <w:rFonts w:asciiTheme="minorHAnsi" w:hAnsiTheme="minorHAnsi" w:cstheme="minorHAnsi"/>
+          <w:lang w:val="en-US"/>
+        </w:rPr>
+        <w:t>need an admin Token as authentication</w:t>
+      </w:r>
+      <w:r>
+        <w:rPr>
+          <w:rFonts w:asciiTheme="minorHAnsi" w:hAnsiTheme="minorHAnsi" w:cstheme="minorHAnsi"/>
+          <w:lang w:val="en-US"/>
+        </w:rPr>
+        <w:t>!</w:t>
+      </w:r>
+      <w:r>
+        <w:rPr>
+          <w:rFonts w:asciiTheme="minorHAnsi" w:hAnsiTheme="minorHAnsi" w:cstheme="minorHAnsi"/>
+          <w:lang w:val="en-US"/>
+        </w:rPr>
+        <w:br/>
+      </w:r>
+      <w:r>
+        <w:rPr>
+          <w:rFonts w:asciiTheme="minorHAnsi" w:hAnsiTheme="minorHAnsi" w:cstheme="minorHAnsi"/>
+          <w:lang w:val="en-US"/>
+        </w:rPr>
+        <w:t>No body needed</w:t>
+      </w:r>
+      <w:r>
+        <w:rPr>
+          <w:rFonts w:asciiTheme="minorHAnsi" w:hAnsiTheme="minorHAnsi" w:cstheme="minorHAnsi"/>
+          <w:lang w:val="en-US"/>
+        </w:rPr>
+        <w:t>.</w:t>
+      </w:r>
+      <w:r>
+        <w:rPr>
+          <w:rFonts w:asciiTheme="minorHAnsi" w:hAnsiTheme="minorHAnsi" w:cstheme="minorHAnsi"/>
+          <w:lang w:val="en-US"/>
+        </w:rPr>
+        <w:br/>
+      </w:r>
+    </w:p>
+    <w:p>
+      <w:pPr>
+        <w:pStyle w:val="StandardWeb"/>
+        <w:rPr>
+          <w:rFonts w:asciiTheme="minorHAnsi" w:hAnsiTheme="minorHAnsi" w:cstheme="minorHAnsi"/>
+          <w:lang w:val="en-US"/>
+        </w:rPr>
+      </w:pPr>
+      <w:r>
+        <w:rPr>
+          <w:rFonts w:asciiTheme="minorHAnsi" w:hAnsiTheme="minorHAnsi" w:cstheme="minorHAnsi"/>
+          <w:lang w:val="en-US"/>
+        </w:rPr>
+        <w:t>Now, every time you need to “Roll the dice”, you can simply mock it!</w:t>
+      </w:r>
+    </w:p>
+    <w:p>
+      <w:pPr>
+        <w:pStyle w:val="StandardWeb"/>
+        <w:rPr>
+          <w:rFonts w:asciiTheme="minorHAnsi" w:hAnsiTheme="minorHAnsi" w:cstheme="minorHAnsi"/>
+          <w:lang w:val="en-US"/>
+        </w:rPr>
+      </w:pPr>
+    </w:p>
+    <w:p>
+      <w:pPr>
+        <w:pStyle w:val="StandardWeb"/>
+        <w:rPr>
+          <w:rFonts w:asciiTheme="minorHAnsi" w:hAnsiTheme="minorHAnsi" w:cstheme="minorHAnsi"/>
+          <w:lang w:val="en-US"/>
+        </w:rPr>
+      </w:pPr>
+    </w:p>
+    <w:p>
+      <w:pPr>
+        <w:pStyle w:val="StandardWeb"/>
+        <w:rPr>
+          <w:rFonts w:asciiTheme="minorHAnsi" w:hAnsiTheme="minorHAnsi" w:cstheme="minorHAnsi"/>
+          <w:lang w:val="en-US"/>
+        </w:rPr>
+      </w:pPr>
+    </w:p>
+    <w:p>
+      <w:pPr>
+        <w:pStyle w:val="StandardWeb"/>
+        <w:rPr>
+          <w:rFonts w:asciiTheme="minorHAnsi" w:hAnsiTheme="minorHAnsi" w:cstheme="minorHAnsi"/>
+          <w:lang w:val="en-US"/>
+        </w:rPr>
+      </w:pPr>
+    </w:p>
+    <w:p>
+      <w:pPr>
+        <w:pStyle w:val="StandardWeb"/>
+        <w:rPr>
+          <w:rFonts w:asciiTheme="minorHAnsi" w:hAnsiTheme="minorHAnsi" w:cstheme="minorHAnsi"/>
+          <w:lang w:val="en-US"/>
+        </w:rPr>
+      </w:pPr>
+    </w:p>
+    <w:p>
+      <w:pPr>
+        <w:pStyle w:val="StandardWeb"/>
+        <w:rPr>
+          <w:rFonts w:asciiTheme="minorHAnsi" w:hAnsiTheme="minorHAnsi" w:cstheme="minorHAnsi"/>
+          <w:lang w:val="en-US"/>
+        </w:rPr>
+      </w:pPr>
+    </w:p>
+    <w:p>
+      <w:pPr>
+        <w:pStyle w:val="StandardWeb"/>
+        <w:rPr>
+          <w:rFonts w:asciiTheme="minorHAnsi" w:hAnsiTheme="minorHAnsi" w:cstheme="minorHAnsi"/>
+          <w:lang w:val="en-US"/>
+        </w:rPr>
+      </w:pPr>
+    </w:p>
+    <w:p>
+      <w:pPr>
+        <w:pStyle w:val="StandardWeb"/>
+        <w:rPr>
+          <w:rFonts w:asciiTheme="minorHAnsi" w:hAnsiTheme="minorHAnsi" w:cstheme="minorHAnsi"/>
+          <w:lang w:val="en-US"/>
+        </w:rPr>
+      </w:pPr>
+    </w:p>
+    <w:p>
+      <w:pPr>
+        <w:pStyle w:val="StandardWeb"/>
+        <w:rPr>
+          <w:rFonts w:asciiTheme="minorHAnsi" w:hAnsiTheme="minorHAnsi" w:cstheme="minorHAnsi"/>
+          <w:lang w:val="en-US"/>
+        </w:rPr>
+      </w:pPr>
+    </w:p>
+    <w:p>
+      <w:pPr>
+        <w:pStyle w:val="StandardWeb"/>
+        <w:rPr>
+          <w:rFonts w:asciiTheme="minorHAnsi" w:hAnsiTheme="minorHAnsi" w:cstheme="minorHAnsi"/>
+          <w:lang w:val="en-US"/>
+        </w:rPr>
+      </w:pPr>
+    </w:p>
+    <w:p>
+      <w:pPr>
+        <w:pStyle w:val="StandardWeb"/>
+        <w:rPr>
+          <w:rFonts w:asciiTheme="minorHAnsi" w:hAnsiTheme="minorHAnsi" w:cstheme="minorHAnsi"/>
+          <w:lang w:val="en-US"/>
+        </w:rPr>
+      </w:pPr>
+    </w:p>
+    <w:p>
+      <w:pPr>
+        <w:pStyle w:val="StandardWeb"/>
+        <w:rPr>
+          <w:rFonts w:asciiTheme="minorHAnsi" w:hAnsiTheme="minorHAnsi" w:cstheme="minorHAnsi"/>
+          <w:lang w:val="en-US"/>
+        </w:rPr>
+      </w:pPr>
+    </w:p>
+    <w:p>
+      <w:pPr>
         <w:pStyle w:val="berschrift1"/>
         <w:numPr>
           <w:ilvl w:val="0"/>
@@ -2453,7 +3227,7 @@
           <w:rFonts w:asciiTheme="minorHAnsi" w:hAnsiTheme="minorHAnsi" w:cstheme="minorHAnsi"/>
         </w:rPr>
       </w:pPr>
-      <w:bookmarkStart w:id="3" w:name="_Toc71823726"/>
+      <w:bookmarkStart w:id="4" w:name="_Toc72053676"/>
       <w:r>
         <w:rPr>
           <w:rFonts w:asciiTheme="minorHAnsi" w:hAnsiTheme="minorHAnsi" w:cstheme="minorHAnsi"/>
@@ -2461,7 +3235,7 @@
         <w:lastRenderedPageBreak/>
         <w:t>Testdaten</w:t>
       </w:r>
-      <w:bookmarkEnd w:id="3"/>
+      <w:bookmarkEnd w:id="4"/>
     </w:p>
     <w:p>
       <w:pPr>
@@ -2505,14 +3279,14 @@
           <w:rFonts w:asciiTheme="minorHAnsi" w:hAnsiTheme="minorHAnsi" w:cstheme="minorHAnsi"/>
         </w:rPr>
       </w:pPr>
-      <w:bookmarkStart w:id="4" w:name="_Toc71823727"/>
+      <w:bookmarkStart w:id="5" w:name="_Toc72053677"/>
       <w:r>
         <w:rPr>
           <w:rFonts w:asciiTheme="minorHAnsi" w:hAnsiTheme="minorHAnsi" w:cstheme="minorHAnsi"/>
         </w:rPr>
         <w:t>2.1 Benutzer</w:t>
       </w:r>
-      <w:bookmarkEnd w:id="4"/>
+      <w:bookmarkEnd w:id="5"/>
     </w:p>
     <w:p>
       <w:pPr>
@@ -3334,7 +4108,7 @@
           <w:rFonts w:asciiTheme="minorHAnsi" w:hAnsiTheme="minorHAnsi" w:cstheme="minorHAnsi"/>
         </w:rPr>
       </w:pPr>
-      <w:bookmarkStart w:id="5" w:name="_Toc71823728"/>
+      <w:bookmarkStart w:id="6" w:name="_Toc72053678"/>
       <w:r>
         <w:rPr>
           <w:rFonts w:asciiTheme="minorHAnsi" w:hAnsiTheme="minorHAnsi" w:cstheme="minorHAnsi"/>
@@ -3342,7 +4116,7 @@
         <w:lastRenderedPageBreak/>
         <w:t>2.2 Themengebiete / Begriffe</w:t>
       </w:r>
-      <w:bookmarkEnd w:id="5"/>
+      <w:bookmarkEnd w:id="6"/>
     </w:p>
     <w:p>
       <w:pPr>
@@ -3777,7 +4551,7 @@
           <w:rFonts w:asciiTheme="minorHAnsi" w:hAnsiTheme="minorHAnsi" w:cstheme="minorHAnsi"/>
         </w:rPr>
       </w:pPr>
-      <w:bookmarkStart w:id="6" w:name="_Toc71823729"/>
+      <w:bookmarkStart w:id="7" w:name="_Toc72053679"/>
       <w:r>
         <w:rPr>
           <w:rFonts w:asciiTheme="minorHAnsi" w:hAnsiTheme="minorHAnsi" w:cstheme="minorHAnsi"/>
@@ -3785,7 +4559,7 @@
         <w:lastRenderedPageBreak/>
         <w:t>Testprotokoll</w:t>
       </w:r>
-      <w:bookmarkEnd w:id="6"/>
+      <w:bookmarkEnd w:id="7"/>
     </w:p>
     <w:p>
       <w:pPr>
@@ -4072,7 +4846,7 @@
           <w:rFonts w:asciiTheme="minorHAnsi" w:hAnsiTheme="minorHAnsi" w:cstheme="minorHAnsi"/>
         </w:rPr>
       </w:pPr>
-      <w:bookmarkStart w:id="7" w:name="_Toc71823730"/>
+      <w:bookmarkStart w:id="8" w:name="_Toc72053680"/>
       <w:r>
         <w:rPr>
           <w:rFonts w:asciiTheme="minorHAnsi" w:hAnsiTheme="minorHAnsi" w:cstheme="minorHAnsi"/>
@@ -4080,7 +4854,7 @@
         <w:lastRenderedPageBreak/>
         <w:t>Testfälle</w:t>
       </w:r>
-      <w:bookmarkEnd w:id="7"/>
+      <w:bookmarkEnd w:id="8"/>
     </w:p>
     <w:p>
       <w:pPr>
@@ -4335,14 +5109,14 @@
           <w:rFonts w:asciiTheme="minorHAnsi" w:hAnsiTheme="minorHAnsi" w:cstheme="minorHAnsi"/>
         </w:rPr>
       </w:pPr>
-      <w:bookmarkStart w:id="8" w:name="_Toc71823731"/>
+      <w:bookmarkStart w:id="9" w:name="_Toc72053681"/>
       <w:r>
         <w:rPr>
           <w:rFonts w:asciiTheme="minorHAnsi" w:hAnsiTheme="minorHAnsi" w:cstheme="minorHAnsi"/>
         </w:rPr>
         <w:t>4.1 Testfälle Registrierung / Login / Logout</w:t>
       </w:r>
-      <w:bookmarkEnd w:id="8"/>
+      <w:bookmarkEnd w:id="9"/>
     </w:p>
     <w:p>
       <w:pPr>
@@ -5750,7 +6524,7 @@
           <w:rFonts w:asciiTheme="minorHAnsi" w:hAnsiTheme="minorHAnsi" w:cstheme="minorHAnsi"/>
         </w:rPr>
       </w:pPr>
-      <w:bookmarkStart w:id="9" w:name="_Toc71823732"/>
+      <w:bookmarkStart w:id="10" w:name="_Toc72053682"/>
       <w:r>
         <w:rPr>
           <w:rFonts w:asciiTheme="minorHAnsi" w:hAnsiTheme="minorHAnsi" w:cstheme="minorHAnsi"/>
@@ -5770,7 +6544,7 @@
         </w:rPr>
         <w:t xml:space="preserve"> Testfälle Themengebiete / Begriffe</w:t>
       </w:r>
-      <w:bookmarkEnd w:id="9"/>
+      <w:bookmarkEnd w:id="10"/>
     </w:p>
     <w:p>
       <w:pPr>
@@ -6423,7 +7197,7 @@
           <w:szCs w:val="24"/>
         </w:rPr>
       </w:pPr>
-      <w:bookmarkStart w:id="10" w:name="_Hlk71728711"/>
+      <w:bookmarkStart w:id="11" w:name="_Hlk71728711"/>
       <w:r>
         <w:rPr>
           <w:rFonts w:cstheme="minorHAnsi"/>
@@ -6433,7 +7207,7 @@
         <w:t>Abweichungen: _______________________________________________________</w:t>
       </w:r>
     </w:p>
-    <w:bookmarkEnd w:id="10"/>
+    <w:bookmarkEnd w:id="11"/>
     <w:p>
       <w:pPr>
         <w:pStyle w:val="Listenabsatz"/>
@@ -6945,7 +7719,7 @@
           <w:rFonts w:asciiTheme="minorHAnsi" w:hAnsiTheme="minorHAnsi" w:cstheme="minorHAnsi"/>
         </w:rPr>
       </w:pPr>
-      <w:bookmarkStart w:id="11" w:name="_Toc71823733"/>
+      <w:bookmarkStart w:id="12" w:name="_Toc72053683"/>
       <w:r>
         <w:rPr>
           <w:rFonts w:asciiTheme="minorHAnsi" w:hAnsiTheme="minorHAnsi" w:cstheme="minorHAnsi"/>
@@ -6971,7 +7745,7 @@
         </w:rPr>
         <w:t>Spielraum</w:t>
       </w:r>
-      <w:bookmarkEnd w:id="11"/>
+      <w:bookmarkEnd w:id="12"/>
     </w:p>
     <w:p>
       <w:pPr>
@@ -8627,7 +9401,7 @@
       <w:pPr>
         <w:pStyle w:val="berschrift1"/>
       </w:pPr>
-      <w:bookmarkStart w:id="12" w:name="_Toc71823734"/>
+      <w:bookmarkStart w:id="13" w:name="_Toc72053684"/>
       <w:r>
         <w:lastRenderedPageBreak/>
         <w:t>5.</w:t>
@@ -8638,18 +9412,18 @@
       <w:r>
         <w:t>Anhang</w:t>
       </w:r>
-      <w:bookmarkEnd w:id="12"/>
+      <w:bookmarkEnd w:id="13"/>
     </w:p>
     <w:p/>
     <w:p>
       <w:pPr>
         <w:pStyle w:val="berschrift2"/>
       </w:pPr>
-      <w:bookmarkStart w:id="13" w:name="_Toc71823735"/>
+      <w:bookmarkStart w:id="14" w:name="_Toc72053685"/>
       <w:r>
         <w:t>5.1 Glossar</w:t>
       </w:r>
-      <w:bookmarkEnd w:id="13"/>
+      <w:bookmarkEnd w:id="14"/>
     </w:p>
     <w:p>
       <w:r>
@@ -8706,11 +9480,11 @@
       <w:pPr>
         <w:pStyle w:val="berschrift2"/>
       </w:pPr>
-      <w:bookmarkStart w:id="14" w:name="_Toc71823736"/>
+      <w:bookmarkStart w:id="15" w:name="_Toc72053686"/>
       <w:r>
         <w:t>5.2 Referenzierte Dokumente</w:t>
       </w:r>
-      <w:bookmarkEnd w:id="14"/>
+      <w:bookmarkEnd w:id="15"/>
     </w:p>
     <w:p/>
     <w:p>
@@ -8878,8 +9652,8 @@
     <w:p/>
     <w:p/>
     <w:sectPr>
-      <w:headerReference w:type="default" r:id="rId11"/>
-      <w:footerReference w:type="default" r:id="rId12"/>
+      <w:headerReference w:type="default" r:id="rId12"/>
+      <w:footerReference w:type="default" r:id="rId13"/>
       <w:pgSz w:w="11906" w:h="16838"/>
       <w:pgMar w:top="1417" w:right="1417" w:bottom="1134" w:left="1417" w:header="708" w:footer="708" w:gutter="0"/>
       <w:cols w:space="708"/>
@@ -8968,27 +9742,14 @@
       </w:rPr>
       <w:t xml:space="preserve"> von </w:t>
     </w:r>
-    <w:r>
-      <w:fldChar w:fldCharType="begin"/>
-    </w:r>
-    <w:r>
-      <w:instrText>NUMPAGES  \* Arabic  \* MERGEFORMAT</w:instrText>
-    </w:r>
-    <w:r>
-      <w:fldChar w:fldCharType="separate"/>
-    </w:r>
-    <w:r>
-      <w:rPr>
-        <w:lang w:val="de-DE"/>
-      </w:rPr>
-      <w:t>2</w:t>
-    </w:r>
-    <w:r>
-      <w:rPr>
-        <w:lang w:val="de-DE"/>
-      </w:rPr>
-      <w:fldChar w:fldCharType="end"/>
-    </w:r>
+    <w:fldSimple w:instr="NUMPAGES  \* Arabic  \* MERGEFORMAT">
+      <w:r>
+        <w:rPr>
+          <w:lang w:val="de-DE"/>
+        </w:rPr>
+        <w:t>2</w:t>
+      </w:r>
+    </w:fldSimple>
   </w:p>
 </w:ftr>
 </file>
@@ -9042,6 +9803,27 @@
 <file path=word/numbering.xml><?xml version="1.0" encoding="utf-8"?>
 <w:numbering xmlns:wpc="http://schemas.microsoft.com/office/word/2010/wordprocessingCanvas" xmlns:cx="http://schemas.microsoft.com/office/drawing/2014/chartex" xmlns:cx1="http://schemas.microsoft.com/office/drawing/2015/9/8/chartex" xmlns:cx2="http://schemas.microsoft.com/office/drawing/2015/10/21/chartex" xmlns:cx3="http://schemas.microsoft.com/office/drawing/2016/5/9/chartex" xmlns:cx4="http://schemas.microsoft.com/office/drawing/2016/5/10/chartex" xmlns:cx5="http://schemas.microsoft.com/office/drawing/2016/5/11/chartex" xmlns:cx6="http://schemas.microsoft.com/office/drawing/2016/5/12/chartex" xmlns:cx7="http://schemas.microsoft.com/office/drawing/2016/5/13/chartex" xmlns:cx8="http://schemas.microsoft.com/office/drawing/2016/5/14/chartex" xmlns:mc="http://schemas.openxmlformats.org/markup-compatibility/2006" xmlns:aink="http://schemas.microsoft.com/office/drawing/2016/ink" xmlns:am3d="http://schemas.microsoft.com/office/drawing/2017/model3d" xmlns:o="urn:schemas-microsoft-com:office:office" xmlns:r="http://schemas.openxmlformats.org/officeDocument/2006/relationships" xmlns:m="http://schemas.openxmlformats.org/officeDocument/2006/math" xmlns:v="urn:schemas-microsoft-com:vml" xmlns:wp14="http://schemas.microsoft.com/office/word/2010/wordprocessingDrawing" xmlns:wp="http://schemas.openxmlformats.org/drawingml/2006/wordprocessingDrawing" xmlns:w10="urn:schemas-microsoft-com:office:word" xmlns:w="http://schemas.openxmlformats.org/wordprocessingml/2006/main" xmlns:w14="http://schemas.microsoft.com/office/word/2010/wordml" xmlns:w15="http://schemas.microsoft.com/office/word/2012/wordml" xmlns:w16cex="http://schemas.microsoft.com/office/word/2018/wordml/cex" xmlns:w16cid="http://schemas.microsoft.com/office/word/2016/wordml/cid" xmlns:w16="http://schemas.microsoft.com/office/word/2018/wordml" xmlns:w16sdtdh="http://schemas.microsoft.com/office/word/2020/wordml/sdtdatahash" xmlns:w16se="http://schemas.microsoft.com/office/word/2015/wordml/symex" xmlns:wpg="http://schemas.microsoft.com/office/word/2010/wordprocessingGroup" xmlns:wpi="http://schemas.microsoft.com/office/word/2010/wordprocessingInk" xmlns:wne="http://schemas.microsoft.com/office/word/2006/wordml" xmlns:wps="http://schemas.microsoft.com/office/word/2010/wordprocessingShape" mc:Ignorable="w14 w15 w16se w16cid w16 w16cex w16sdtdh wp14">
   <w:abstractNum w:abstractNumId="0" w15:restartNumberingAfterBreak="0">
+    <w:nsid w:val="FFFFFF89"/>
+    <w:multiLevelType w:val="singleLevel"/>
+    <w:tmpl w:val="82E4E0A6"/>
+    <w:lvl w:ilvl="0">
+      <w:start w:val="1"/>
+      <w:numFmt w:val="bullet"/>
+      <w:pStyle w:val="Aufzhlungszeichen"/>
+      <w:lvlText w:val=""/>
+      <w:lvlJc w:val="left"/>
+      <w:pPr>
+        <w:tabs>
+          <w:tab w:val="num" w:pos="360"/>
+        </w:tabs>
+        <w:ind w:left="360" w:hanging="360"/>
+      </w:pPr>
+      <w:rPr>
+        <w:rFonts w:ascii="Symbol" w:hAnsi="Symbol" w:hint="default"/>
+      </w:rPr>
+    </w:lvl>
+  </w:abstractNum>
+  <w:abstractNum w:abstractNumId="1" w15:restartNumberingAfterBreak="0">
     <w:nsid w:val="03063EE7"/>
     <w:multiLevelType w:val="hybridMultilevel"/>
     <w:tmpl w:val="065C4524"/>
@@ -9127,7 +9909,7 @@
       </w:pPr>
     </w:lvl>
   </w:abstractNum>
-  <w:abstractNum w:abstractNumId="1" w15:restartNumberingAfterBreak="0">
+  <w:abstractNum w:abstractNumId="2" w15:restartNumberingAfterBreak="0">
     <w:nsid w:val="086B0F4B"/>
     <w:multiLevelType w:val="hybridMultilevel"/>
     <w:tmpl w:val="E0ACCFB4"/>
@@ -9213,7 +9995,7 @@
       </w:pPr>
     </w:lvl>
   </w:abstractNum>
-  <w:abstractNum w:abstractNumId="2" w15:restartNumberingAfterBreak="0">
+  <w:abstractNum w:abstractNumId="3" w15:restartNumberingAfterBreak="0">
     <w:nsid w:val="08E13F8B"/>
     <w:multiLevelType w:val="hybridMultilevel"/>
     <w:tmpl w:val="0AD85638"/>
@@ -9299,7 +10081,7 @@
       </w:pPr>
     </w:lvl>
   </w:abstractNum>
-  <w:abstractNum w:abstractNumId="3" w15:restartNumberingAfterBreak="0">
+  <w:abstractNum w:abstractNumId="4" w15:restartNumberingAfterBreak="0">
     <w:nsid w:val="09F9482B"/>
     <w:multiLevelType w:val="hybridMultilevel"/>
     <w:tmpl w:val="ABD6D15A"/>
@@ -9385,7 +10167,7 @@
       </w:pPr>
     </w:lvl>
   </w:abstractNum>
-  <w:abstractNum w:abstractNumId="4" w15:restartNumberingAfterBreak="0">
+  <w:abstractNum w:abstractNumId="5" w15:restartNumberingAfterBreak="0">
     <w:nsid w:val="0BFF5BDA"/>
     <w:multiLevelType w:val="hybridMultilevel"/>
     <w:tmpl w:val="FB7085CC"/>
@@ -9498,7 +10280,7 @@
       </w:rPr>
     </w:lvl>
   </w:abstractNum>
-  <w:abstractNum w:abstractNumId="5" w15:restartNumberingAfterBreak="0">
+  <w:abstractNum w:abstractNumId="6" w15:restartNumberingAfterBreak="0">
     <w:nsid w:val="103F7B4C"/>
     <w:multiLevelType w:val="hybridMultilevel"/>
     <w:tmpl w:val="065C4524"/>
@@ -9584,7 +10366,7 @@
       </w:pPr>
     </w:lvl>
   </w:abstractNum>
-  <w:abstractNum w:abstractNumId="6" w15:restartNumberingAfterBreak="0">
+  <w:abstractNum w:abstractNumId="7" w15:restartNumberingAfterBreak="0">
     <w:nsid w:val="183D04A6"/>
     <w:multiLevelType w:val="hybridMultilevel"/>
     <w:tmpl w:val="E0ACCFB4"/>
@@ -9670,7 +10452,7 @@
       </w:pPr>
     </w:lvl>
   </w:abstractNum>
-  <w:abstractNum w:abstractNumId="7" w15:restartNumberingAfterBreak="0">
+  <w:abstractNum w:abstractNumId="8" w15:restartNumberingAfterBreak="0">
     <w:nsid w:val="1FCD3C4D"/>
     <w:multiLevelType w:val="hybridMultilevel"/>
     <w:tmpl w:val="060EB216"/>
@@ -9783,7 +10565,7 @@
       </w:rPr>
     </w:lvl>
   </w:abstractNum>
-  <w:abstractNum w:abstractNumId="8" w15:restartNumberingAfterBreak="0">
+  <w:abstractNum w:abstractNumId="9" w15:restartNumberingAfterBreak="0">
     <w:nsid w:val="212C5A80"/>
     <w:multiLevelType w:val="hybridMultilevel"/>
     <w:tmpl w:val="4FB8A7FE"/>
@@ -9869,7 +10651,7 @@
       </w:pPr>
     </w:lvl>
   </w:abstractNum>
-  <w:abstractNum w:abstractNumId="9" w15:restartNumberingAfterBreak="0">
+  <w:abstractNum w:abstractNumId="10" w15:restartNumberingAfterBreak="0">
     <w:nsid w:val="268335C0"/>
     <w:multiLevelType w:val="hybridMultilevel"/>
     <w:tmpl w:val="5FA83B5A"/>
@@ -9955,7 +10737,120 @@
       </w:pPr>
     </w:lvl>
   </w:abstractNum>
-  <w:abstractNum w:abstractNumId="10" w15:restartNumberingAfterBreak="0">
+  <w:abstractNum w:abstractNumId="11" w15:restartNumberingAfterBreak="0">
+    <w:nsid w:val="336F7201"/>
+    <w:multiLevelType w:val="hybridMultilevel"/>
+    <w:tmpl w:val="DAA45F20"/>
+    <w:lvl w:ilvl="0" w:tplc="04070001">
+      <w:start w:val="1"/>
+      <w:numFmt w:val="bullet"/>
+      <w:lvlText w:val=""/>
+      <w:lvlJc w:val="left"/>
+      <w:pPr>
+        <w:ind w:left="360" w:hanging="360"/>
+      </w:pPr>
+      <w:rPr>
+        <w:rFonts w:ascii="Symbol" w:hAnsi="Symbol" w:hint="default"/>
+      </w:rPr>
+    </w:lvl>
+    <w:lvl w:ilvl="1" w:tplc="04070003" w:tentative="1">
+      <w:start w:val="1"/>
+      <w:numFmt w:val="bullet"/>
+      <w:lvlText w:val="o"/>
+      <w:lvlJc w:val="left"/>
+      <w:pPr>
+        <w:ind w:left="1080" w:hanging="360"/>
+      </w:pPr>
+      <w:rPr>
+        <w:rFonts w:ascii="Courier New" w:hAnsi="Courier New" w:cs="Courier New" w:hint="default"/>
+      </w:rPr>
+    </w:lvl>
+    <w:lvl w:ilvl="2" w:tplc="04070005" w:tentative="1">
+      <w:start w:val="1"/>
+      <w:numFmt w:val="bullet"/>
+      <w:lvlText w:val=""/>
+      <w:lvlJc w:val="left"/>
+      <w:pPr>
+        <w:ind w:left="1800" w:hanging="360"/>
+      </w:pPr>
+      <w:rPr>
+        <w:rFonts w:ascii="Wingdings" w:hAnsi="Wingdings" w:hint="default"/>
+      </w:rPr>
+    </w:lvl>
+    <w:lvl w:ilvl="3" w:tplc="04070001" w:tentative="1">
+      <w:start w:val="1"/>
+      <w:numFmt w:val="bullet"/>
+      <w:lvlText w:val=""/>
+      <w:lvlJc w:val="left"/>
+      <w:pPr>
+        <w:ind w:left="2520" w:hanging="360"/>
+      </w:pPr>
+      <w:rPr>
+        <w:rFonts w:ascii="Symbol" w:hAnsi="Symbol" w:hint="default"/>
+      </w:rPr>
+    </w:lvl>
+    <w:lvl w:ilvl="4" w:tplc="04070003" w:tentative="1">
+      <w:start w:val="1"/>
+      <w:numFmt w:val="bullet"/>
+      <w:lvlText w:val="o"/>
+      <w:lvlJc w:val="left"/>
+      <w:pPr>
+        <w:ind w:left="3240" w:hanging="360"/>
+      </w:pPr>
+      <w:rPr>
+        <w:rFonts w:ascii="Courier New" w:hAnsi="Courier New" w:cs="Courier New" w:hint="default"/>
+      </w:rPr>
+    </w:lvl>
+    <w:lvl w:ilvl="5" w:tplc="04070005" w:tentative="1">
+      <w:start w:val="1"/>
+      <w:numFmt w:val="bullet"/>
+      <w:lvlText w:val=""/>
+      <w:lvlJc w:val="left"/>
+      <w:pPr>
+        <w:ind w:left="3960" w:hanging="360"/>
+      </w:pPr>
+      <w:rPr>
+        <w:rFonts w:ascii="Wingdings" w:hAnsi="Wingdings" w:hint="default"/>
+      </w:rPr>
+    </w:lvl>
+    <w:lvl w:ilvl="6" w:tplc="04070001" w:tentative="1">
+      <w:start w:val="1"/>
+      <w:numFmt w:val="bullet"/>
+      <w:lvlText w:val=""/>
+      <w:lvlJc w:val="left"/>
+      <w:pPr>
+        <w:ind w:left="4680" w:hanging="360"/>
+      </w:pPr>
+      <w:rPr>
+        <w:rFonts w:ascii="Symbol" w:hAnsi="Symbol" w:hint="default"/>
+      </w:rPr>
+    </w:lvl>
+    <w:lvl w:ilvl="7" w:tplc="04070003" w:tentative="1">
+      <w:start w:val="1"/>
+      <w:numFmt w:val="bullet"/>
+      <w:lvlText w:val="o"/>
+      <w:lvlJc w:val="left"/>
+      <w:pPr>
+        <w:ind w:left="5400" w:hanging="360"/>
+      </w:pPr>
+      <w:rPr>
+        <w:rFonts w:ascii="Courier New" w:hAnsi="Courier New" w:cs="Courier New" w:hint="default"/>
+      </w:rPr>
+    </w:lvl>
+    <w:lvl w:ilvl="8" w:tplc="04070005" w:tentative="1">
+      <w:start w:val="1"/>
+      <w:numFmt w:val="bullet"/>
+      <w:lvlText w:val=""/>
+      <w:lvlJc w:val="left"/>
+      <w:pPr>
+        <w:ind w:left="6120" w:hanging="360"/>
+      </w:pPr>
+      <w:rPr>
+        <w:rFonts w:ascii="Wingdings" w:hAnsi="Wingdings" w:hint="default"/>
+      </w:rPr>
+    </w:lvl>
+  </w:abstractNum>
+  <w:abstractNum w:abstractNumId="12" w15:restartNumberingAfterBreak="0">
     <w:nsid w:val="37382802"/>
     <w:multiLevelType w:val="hybridMultilevel"/>
     <w:tmpl w:val="36D4BBCE"/>
@@ -10068,7 +10963,7 @@
       </w:rPr>
     </w:lvl>
   </w:abstractNum>
-  <w:abstractNum w:abstractNumId="11" w15:restartNumberingAfterBreak="0">
+  <w:abstractNum w:abstractNumId="13" w15:restartNumberingAfterBreak="0">
     <w:nsid w:val="37F97A49"/>
     <w:multiLevelType w:val="hybridMultilevel"/>
     <w:tmpl w:val="1EC25770"/>
@@ -10154,11 +11049,11 @@
       </w:pPr>
     </w:lvl>
   </w:abstractNum>
-  <w:abstractNum w:abstractNumId="12" w15:restartNumberingAfterBreak="0">
+  <w:abstractNum w:abstractNumId="14" w15:restartNumberingAfterBreak="0">
     <w:nsid w:val="3A5D3F68"/>
-    <w:multiLevelType w:val="hybridMultilevel"/>
-    <w:tmpl w:val="54F47E70"/>
-    <w:lvl w:ilvl="0" w:tplc="0407000F">
+    <w:multiLevelType w:val="multilevel"/>
+    <w:tmpl w:val="0ABACD44"/>
+    <w:lvl w:ilvl="0">
       <w:start w:val="1"/>
       <w:numFmt w:val="decimal"/>
       <w:lvlText w:val="%1."/>
@@ -10170,80 +11065,112 @@
         <w:rFonts w:hint="default"/>
       </w:rPr>
     </w:lvl>
-    <w:lvl w:ilvl="1" w:tplc="04070019" w:tentative="1">
-      <w:start w:val="1"/>
-      <w:numFmt w:val="lowerLetter"/>
-      <w:lvlText w:val="%2."/>
-      <w:lvlJc w:val="left"/>
-      <w:pPr>
-        <w:ind w:left="1440" w:hanging="360"/>
-      </w:pPr>
-    </w:lvl>
-    <w:lvl w:ilvl="2" w:tplc="0407001B" w:tentative="1">
-      <w:start w:val="1"/>
-      <w:numFmt w:val="lowerRoman"/>
-      <w:lvlText w:val="%3."/>
-      <w:lvlJc w:val="right"/>
-      <w:pPr>
-        <w:ind w:left="2160" w:hanging="180"/>
-      </w:pPr>
-    </w:lvl>
-    <w:lvl w:ilvl="3" w:tplc="0407000F" w:tentative="1">
-      <w:start w:val="1"/>
+    <w:lvl w:ilvl="1">
+      <w:start w:val="3"/>
       <w:numFmt w:val="decimal"/>
-      <w:lvlText w:val="%4."/>
-      <w:lvlJc w:val="left"/>
-      <w:pPr>
-        <w:ind w:left="2880" w:hanging="360"/>
-      </w:pPr>
-    </w:lvl>
-    <w:lvl w:ilvl="4" w:tplc="04070019" w:tentative="1">
-      <w:start w:val="1"/>
-      <w:numFmt w:val="lowerLetter"/>
-      <w:lvlText w:val="%5."/>
-      <w:lvlJc w:val="left"/>
-      <w:pPr>
-        <w:ind w:left="3600" w:hanging="360"/>
-      </w:pPr>
-    </w:lvl>
-    <w:lvl w:ilvl="5" w:tplc="0407001B" w:tentative="1">
-      <w:start w:val="1"/>
-      <w:numFmt w:val="lowerRoman"/>
-      <w:lvlText w:val="%6."/>
-      <w:lvlJc w:val="right"/>
-      <w:pPr>
-        <w:ind w:left="4320" w:hanging="180"/>
-      </w:pPr>
-    </w:lvl>
-    <w:lvl w:ilvl="6" w:tplc="0407000F" w:tentative="1">
+      <w:isLgl/>
+      <w:lvlText w:val="%1.%2"/>
+      <w:lvlJc w:val="left"/>
+      <w:pPr>
+        <w:ind w:left="750" w:hanging="390"/>
+      </w:pPr>
+      <w:rPr>
+        <w:rFonts w:hint="default"/>
+      </w:rPr>
+    </w:lvl>
+    <w:lvl w:ilvl="2">
       <w:start w:val="1"/>
       <w:numFmt w:val="decimal"/>
-      <w:lvlText w:val="%7."/>
-      <w:lvlJc w:val="left"/>
-      <w:pPr>
-        <w:ind w:left="5040" w:hanging="360"/>
-      </w:pPr>
-    </w:lvl>
-    <w:lvl w:ilvl="7" w:tplc="04070019" w:tentative="1">
-      <w:start w:val="1"/>
-      <w:numFmt w:val="lowerLetter"/>
-      <w:lvlText w:val="%8."/>
-      <w:lvlJc w:val="left"/>
-      <w:pPr>
-        <w:ind w:left="5760" w:hanging="360"/>
-      </w:pPr>
-    </w:lvl>
-    <w:lvl w:ilvl="8" w:tplc="0407001B" w:tentative="1">
-      <w:start w:val="1"/>
-      <w:numFmt w:val="lowerRoman"/>
-      <w:lvlText w:val="%9."/>
-      <w:lvlJc w:val="right"/>
-      <w:pPr>
-        <w:ind w:left="6480" w:hanging="180"/>
-      </w:pPr>
+      <w:isLgl/>
+      <w:lvlText w:val="%1.%2.%3"/>
+      <w:lvlJc w:val="left"/>
+      <w:pPr>
+        <w:ind w:left="1080" w:hanging="720"/>
+      </w:pPr>
+      <w:rPr>
+        <w:rFonts w:hint="default"/>
+      </w:rPr>
+    </w:lvl>
+    <w:lvl w:ilvl="3">
+      <w:start w:val="1"/>
+      <w:numFmt w:val="decimal"/>
+      <w:isLgl/>
+      <w:lvlText w:val="%1.%2.%3.%4"/>
+      <w:lvlJc w:val="left"/>
+      <w:pPr>
+        <w:ind w:left="1080" w:hanging="720"/>
+      </w:pPr>
+      <w:rPr>
+        <w:rFonts w:hint="default"/>
+      </w:rPr>
+    </w:lvl>
+    <w:lvl w:ilvl="4">
+      <w:start w:val="1"/>
+      <w:numFmt w:val="decimal"/>
+      <w:isLgl/>
+      <w:lvlText w:val="%1.%2.%3.%4.%5"/>
+      <w:lvlJc w:val="left"/>
+      <w:pPr>
+        <w:ind w:left="1440" w:hanging="1080"/>
+      </w:pPr>
+      <w:rPr>
+        <w:rFonts w:hint="default"/>
+      </w:rPr>
+    </w:lvl>
+    <w:lvl w:ilvl="5">
+      <w:start w:val="1"/>
+      <w:numFmt w:val="decimal"/>
+      <w:isLgl/>
+      <w:lvlText w:val="%1.%2.%3.%4.%5.%6"/>
+      <w:lvlJc w:val="left"/>
+      <w:pPr>
+        <w:ind w:left="1440" w:hanging="1080"/>
+      </w:pPr>
+      <w:rPr>
+        <w:rFonts w:hint="default"/>
+      </w:rPr>
+    </w:lvl>
+    <w:lvl w:ilvl="6">
+      <w:start w:val="1"/>
+      <w:numFmt w:val="decimal"/>
+      <w:isLgl/>
+      <w:lvlText w:val="%1.%2.%3.%4.%5.%6.%7"/>
+      <w:lvlJc w:val="left"/>
+      <w:pPr>
+        <w:ind w:left="1800" w:hanging="1440"/>
+      </w:pPr>
+      <w:rPr>
+        <w:rFonts w:hint="default"/>
+      </w:rPr>
+    </w:lvl>
+    <w:lvl w:ilvl="7">
+      <w:start w:val="1"/>
+      <w:numFmt w:val="decimal"/>
+      <w:isLgl/>
+      <w:lvlText w:val="%1.%2.%3.%4.%5.%6.%7.%8"/>
+      <w:lvlJc w:val="left"/>
+      <w:pPr>
+        <w:ind w:left="1800" w:hanging="1440"/>
+      </w:pPr>
+      <w:rPr>
+        <w:rFonts w:hint="default"/>
+      </w:rPr>
+    </w:lvl>
+    <w:lvl w:ilvl="8">
+      <w:start w:val="1"/>
+      <w:numFmt w:val="decimal"/>
+      <w:isLgl/>
+      <w:lvlText w:val="%1.%2.%3.%4.%5.%6.%7.%8.%9"/>
+      <w:lvlJc w:val="left"/>
+      <w:pPr>
+        <w:ind w:left="1800" w:hanging="1440"/>
+      </w:pPr>
+      <w:rPr>
+        <w:rFonts w:hint="default"/>
+      </w:rPr>
     </w:lvl>
   </w:abstractNum>
-  <w:abstractNum w:abstractNumId="13" w15:restartNumberingAfterBreak="0">
+  <w:abstractNum w:abstractNumId="15" w15:restartNumberingAfterBreak="0">
     <w:nsid w:val="3B747E16"/>
     <w:multiLevelType w:val="hybridMultilevel"/>
     <w:tmpl w:val="6EFC384A"/>
@@ -10355,7 +11282,7 @@
       </w:rPr>
     </w:lvl>
   </w:abstractNum>
-  <w:abstractNum w:abstractNumId="14" w15:restartNumberingAfterBreak="0">
+  <w:abstractNum w:abstractNumId="16" w15:restartNumberingAfterBreak="0">
     <w:nsid w:val="3F32233E"/>
     <w:multiLevelType w:val="hybridMultilevel"/>
     <w:tmpl w:val="7B4A4EE4"/>
@@ -10441,7 +11368,7 @@
       </w:pPr>
     </w:lvl>
   </w:abstractNum>
-  <w:abstractNum w:abstractNumId="15" w15:restartNumberingAfterBreak="0">
+  <w:abstractNum w:abstractNumId="17" w15:restartNumberingAfterBreak="0">
     <w:nsid w:val="41D265B4"/>
     <w:multiLevelType w:val="hybridMultilevel"/>
     <w:tmpl w:val="F42272CE"/>
@@ -10554,7 +11481,7 @@
       </w:rPr>
     </w:lvl>
   </w:abstractNum>
-  <w:abstractNum w:abstractNumId="16" w15:restartNumberingAfterBreak="0">
+  <w:abstractNum w:abstractNumId="18" w15:restartNumberingAfterBreak="0">
     <w:nsid w:val="45B3282C"/>
     <w:multiLevelType w:val="hybridMultilevel"/>
     <w:tmpl w:val="7B4CA508"/>
@@ -10667,7 +11594,7 @@
       </w:rPr>
     </w:lvl>
   </w:abstractNum>
-  <w:abstractNum w:abstractNumId="17" w15:restartNumberingAfterBreak="0">
+  <w:abstractNum w:abstractNumId="19" w15:restartNumberingAfterBreak="0">
     <w:nsid w:val="47CC124F"/>
     <w:multiLevelType w:val="hybridMultilevel"/>
     <w:tmpl w:val="E0ACCFB4"/>
@@ -10753,7 +11680,7 @@
       </w:pPr>
     </w:lvl>
   </w:abstractNum>
-  <w:abstractNum w:abstractNumId="18" w15:restartNumberingAfterBreak="0">
+  <w:abstractNum w:abstractNumId="20" w15:restartNumberingAfterBreak="0">
     <w:nsid w:val="4B1A6B29"/>
     <w:multiLevelType w:val="hybridMultilevel"/>
     <w:tmpl w:val="98E646B2"/>
@@ -10866,7 +11793,7 @@
       </w:rPr>
     </w:lvl>
   </w:abstractNum>
-  <w:abstractNum w:abstractNumId="19" w15:restartNumberingAfterBreak="0">
+  <w:abstractNum w:abstractNumId="21" w15:restartNumberingAfterBreak="0">
     <w:nsid w:val="4E9C04CA"/>
     <w:multiLevelType w:val="hybridMultilevel"/>
     <w:tmpl w:val="E1180B42"/>
@@ -10979,7 +11906,7 @@
       </w:rPr>
     </w:lvl>
   </w:abstractNum>
-  <w:abstractNum w:abstractNumId="20" w15:restartNumberingAfterBreak="0">
+  <w:abstractNum w:abstractNumId="22" w15:restartNumberingAfterBreak="0">
     <w:nsid w:val="563620B9"/>
     <w:multiLevelType w:val="hybridMultilevel"/>
     <w:tmpl w:val="5FA83B5A"/>
@@ -11065,7 +11992,7 @@
       </w:pPr>
     </w:lvl>
   </w:abstractNum>
-  <w:abstractNum w:abstractNumId="21" w15:restartNumberingAfterBreak="0">
+  <w:abstractNum w:abstractNumId="23" w15:restartNumberingAfterBreak="0">
     <w:nsid w:val="5AC50458"/>
     <w:multiLevelType w:val="hybridMultilevel"/>
     <w:tmpl w:val="81DA2660"/>
@@ -11178,7 +12105,7 @@
       </w:rPr>
     </w:lvl>
   </w:abstractNum>
-  <w:abstractNum w:abstractNumId="22" w15:restartNumberingAfterBreak="0">
+  <w:abstractNum w:abstractNumId="24" w15:restartNumberingAfterBreak="0">
     <w:nsid w:val="60974658"/>
     <w:multiLevelType w:val="hybridMultilevel"/>
     <w:tmpl w:val="C3B20B4C"/>
@@ -11264,7 +12191,7 @@
       </w:pPr>
     </w:lvl>
   </w:abstractNum>
-  <w:abstractNum w:abstractNumId="23" w15:restartNumberingAfterBreak="0">
+  <w:abstractNum w:abstractNumId="25" w15:restartNumberingAfterBreak="0">
     <w:nsid w:val="675F69A9"/>
     <w:multiLevelType w:val="hybridMultilevel"/>
     <w:tmpl w:val="9D0C55B2"/>
@@ -11350,7 +12277,7 @@
       </w:pPr>
     </w:lvl>
   </w:abstractNum>
-  <w:abstractNum w:abstractNumId="24" w15:restartNumberingAfterBreak="0">
+  <w:abstractNum w:abstractNumId="26" w15:restartNumberingAfterBreak="0">
     <w:nsid w:val="73BF3EEF"/>
     <w:multiLevelType w:val="hybridMultilevel"/>
     <w:tmpl w:val="357C5072"/>
@@ -11437,79 +12364,85 @@
     </w:lvl>
   </w:abstractNum>
   <w:num w:numId="1">
+    <w:abstractNumId w:val="14"/>
+  </w:num>
+  <w:num w:numId="2">
+    <w:abstractNumId w:val="23"/>
+  </w:num>
+  <w:num w:numId="3">
+    <w:abstractNumId w:val="13"/>
+  </w:num>
+  <w:num w:numId="4">
+    <w:abstractNumId w:val="20"/>
+  </w:num>
+  <w:num w:numId="5">
+    <w:abstractNumId w:val="3"/>
+  </w:num>
+  <w:num w:numId="6">
+    <w:abstractNumId w:val="17"/>
+  </w:num>
+  <w:num w:numId="7">
+    <w:abstractNumId w:val="9"/>
+  </w:num>
+  <w:num w:numId="8">
+    <w:abstractNumId w:val="8"/>
+  </w:num>
+  <w:num w:numId="9">
+    <w:abstractNumId w:val="2"/>
+  </w:num>
+  <w:num w:numId="10">
+    <w:abstractNumId w:val="4"/>
+  </w:num>
+  <w:num w:numId="11">
+    <w:abstractNumId w:val="7"/>
+  </w:num>
+  <w:num w:numId="12">
+    <w:abstractNumId w:val="19"/>
+  </w:num>
+  <w:num w:numId="13">
+    <w:abstractNumId w:val="6"/>
+  </w:num>
+  <w:num w:numId="14">
+    <w:abstractNumId w:val="26"/>
+  </w:num>
+  <w:num w:numId="15">
+    <w:abstractNumId w:val="1"/>
+  </w:num>
+  <w:num w:numId="16">
     <w:abstractNumId w:val="12"/>
   </w:num>
-  <w:num w:numId="2">
+  <w:num w:numId="17">
+    <w:abstractNumId w:val="22"/>
+  </w:num>
+  <w:num w:numId="18">
+    <w:abstractNumId w:val="18"/>
+  </w:num>
+  <w:num w:numId="19">
+    <w:abstractNumId w:val="10"/>
+  </w:num>
+  <w:num w:numId="20">
+    <w:abstractNumId w:val="16"/>
+  </w:num>
+  <w:num w:numId="21">
+    <w:abstractNumId w:val="24"/>
+  </w:num>
+  <w:num w:numId="22">
+    <w:abstractNumId w:val="25"/>
+  </w:num>
+  <w:num w:numId="23">
     <w:abstractNumId w:val="21"/>
   </w:num>
-  <w:num w:numId="3">
-    <w:abstractNumId w:val="11"/>
+  <w:num w:numId="24">
+    <w:abstractNumId w:val="5"/>
   </w:num>
-  <w:num w:numId="4">
-    <w:abstractNumId w:val="18"/>
-  </w:num>
-  <w:num w:numId="5">
-    <w:abstractNumId w:val="2"/>
-  </w:num>
-  <w:num w:numId="6">
+  <w:num w:numId="25">
     <w:abstractNumId w:val="15"/>
   </w:num>
-  <w:num w:numId="7">
-    <w:abstractNumId w:val="8"/>
-  </w:num>
-  <w:num w:numId="8">
-    <w:abstractNumId w:val="7"/>
-  </w:num>
-  <w:num w:numId="9">
-    <w:abstractNumId w:val="1"/>
-  </w:num>
-  <w:num w:numId="10">
-    <w:abstractNumId w:val="3"/>
-  </w:num>
-  <w:num w:numId="11">
-    <w:abstractNumId w:val="6"/>
-  </w:num>
-  <w:num w:numId="12">
-    <w:abstractNumId w:val="17"/>
-  </w:num>
-  <w:num w:numId="13">
-    <w:abstractNumId w:val="5"/>
-  </w:num>
-  <w:num w:numId="14">
-    <w:abstractNumId w:val="24"/>
-  </w:num>
-  <w:num w:numId="15">
+  <w:num w:numId="26">
     <w:abstractNumId w:val="0"/>
   </w:num>
-  <w:num w:numId="16">
-    <w:abstractNumId w:val="10"/>
-  </w:num>
-  <w:num w:numId="17">
-    <w:abstractNumId w:val="20"/>
-  </w:num>
-  <w:num w:numId="18">
-    <w:abstractNumId w:val="16"/>
-  </w:num>
-  <w:num w:numId="19">
-    <w:abstractNumId w:val="9"/>
-  </w:num>
-  <w:num w:numId="20">
-    <w:abstractNumId w:val="14"/>
-  </w:num>
-  <w:num w:numId="21">
-    <w:abstractNumId w:val="22"/>
-  </w:num>
-  <w:num w:numId="22">
-    <w:abstractNumId w:val="23"/>
-  </w:num>
-  <w:num w:numId="23">
-    <w:abstractNumId w:val="19"/>
-  </w:num>
-  <w:num w:numId="24">
-    <w:abstractNumId w:val="4"/>
-  </w:num>
-  <w:num w:numId="25">
-    <w:abstractNumId w:val="13"/>
+  <w:num w:numId="27">
+    <w:abstractNumId w:val="11"/>
   </w:num>
 </w:numbering>
 </file>
@@ -12215,6 +13148,19 @@
       <w:lang w:val="de-DE" w:eastAsia="de-DE"/>
     </w:rPr>
   </w:style>
+  <w:style w:type="paragraph" w:styleId="Aufzhlungszeichen">
+    <w:name w:val="List Bullet"/>
+    <w:basedOn w:val="Standard"/>
+    <w:uiPriority w:val="99"/>
+    <w:unhideWhenUsed/>
+    <w:rsid w:val="00EA3D94"/>
+    <w:pPr>
+      <w:numPr>
+        <w:numId w:val="26"/>
+      </w:numPr>
+      <w:contextualSpacing/>
+    </w:pPr>
+  </w:style>
 </w:styles>
 </file>
 

</xml_diff>

<commit_message>
Update project setup instructions
</commit_message>
<xml_diff>
--- a/documentation/5-Testdrehbuch.docx
+++ b/documentation/5-Testdrehbuch.docx
@@ -452,7 +452,7 @@
           <w:r>
             <w:fldChar w:fldCharType="separate"/>
           </w:r>
-          <w:hyperlink w:anchor="_Toc72053672" w:history="1">
+          <w:hyperlink w:anchor="_Toc72055238" w:history="1">
             <w:r>
               <w:rPr>
                 <w:rStyle w:val="Hyperlink"/>
@@ -496,7 +496,7 @@
                 <w:noProof/>
                 <w:webHidden/>
               </w:rPr>
-              <w:instrText xml:space="preserve"> PAGEREF _Toc72053672 \h </w:instrText>
+              <w:instrText xml:space="preserve"> PAGEREF _Toc72055238 \h </w:instrText>
             </w:r>
             <w:r>
               <w:rPr>
@@ -539,7 +539,7 @@
               <w:lang w:val="de-DE" w:eastAsia="de-DE"/>
             </w:rPr>
           </w:pPr>
-          <w:hyperlink w:anchor="_Toc72053673" w:history="1">
+          <w:hyperlink w:anchor="_Toc72055239" w:history="1">
             <w:r>
               <w:rPr>
                 <w:rStyle w:val="Hyperlink"/>
@@ -567,7 +567,7 @@
                 <w:noProof/>
                 <w:webHidden/>
               </w:rPr>
-              <w:instrText xml:space="preserve"> PAGEREF _Toc72053673 \h </w:instrText>
+              <w:instrText xml:space="preserve"> PAGEREF _Toc72055239 \h </w:instrText>
             </w:r>
             <w:r>
               <w:rPr>
@@ -610,7 +610,7 @@
               <w:lang w:val="de-DE" w:eastAsia="de-DE"/>
             </w:rPr>
           </w:pPr>
-          <w:hyperlink w:anchor="_Toc72053674" w:history="1">
+          <w:hyperlink w:anchor="_Toc72055240" w:history="1">
             <w:r>
               <w:rPr>
                 <w:rStyle w:val="Hyperlink"/>
@@ -618,25 +618,7 @@
                 <w:noProof/>
                 <w:lang w:val="en-US"/>
               </w:rPr>
-              <w:t>1.2 Setup RaspberryPi /</w:t>
-            </w:r>
-            <w:r>
-              <w:rPr>
-                <w:rStyle w:val="Hyperlink"/>
-                <w:rFonts w:cstheme="minorHAnsi"/>
-                <w:noProof/>
-                <w:lang w:val="en-US"/>
-              </w:rPr>
-              <w:t xml:space="preserve"> </w:t>
-            </w:r>
-            <w:r>
-              <w:rPr>
-                <w:rStyle w:val="Hyperlink"/>
-                <w:rFonts w:cstheme="minorHAnsi"/>
-                <w:noProof/>
-                <w:lang w:val="en-US"/>
-              </w:rPr>
-              <w:t>Würfel</w:t>
+              <w:t>1.2 Setup RaspberryPi / Würfel</w:t>
             </w:r>
             <w:r>
               <w:rPr>
@@ -657,7 +639,7 @@
                 <w:noProof/>
                 <w:webHidden/>
               </w:rPr>
-              <w:instrText xml:space="preserve"> PAGEREF _Toc72053674 \h </w:instrText>
+              <w:instrText xml:space="preserve"> PAGEREF _Toc72055240 \h </w:instrText>
             </w:r>
             <w:r>
               <w:rPr>
@@ -701,7 +683,7 @@
               <w:lang w:val="de-DE" w:eastAsia="de-DE"/>
             </w:rPr>
           </w:pPr>
-          <w:hyperlink w:anchor="_Toc72053675" w:history="1">
+          <w:hyperlink w:anchor="_Toc72055241" w:history="1">
             <w:r>
               <w:rPr>
                 <w:rStyle w:val="Hyperlink"/>
@@ -726,25 +708,7 @@
                 <w:noProof/>
                 <w:lang w:val="en-US"/>
               </w:rPr>
-              <w:t>How to m</w:t>
-            </w:r>
-            <w:r>
-              <w:rPr>
-                <w:rStyle w:val="Hyperlink"/>
-                <w:rFonts w:cstheme="minorHAnsi"/>
-                <w:noProof/>
-                <w:lang w:val="en-US"/>
-              </w:rPr>
-              <w:t>o</w:t>
-            </w:r>
-            <w:r>
-              <w:rPr>
-                <w:rStyle w:val="Hyperlink"/>
-                <w:rFonts w:cstheme="minorHAnsi"/>
-                <w:noProof/>
-                <w:lang w:val="en-US"/>
-              </w:rPr>
-              <w:t>ck the cube</w:t>
+              <w:t>How to mock the cube</w:t>
             </w:r>
             <w:r>
               <w:rPr>
@@ -765,7 +729,7 @@
                 <w:noProof/>
                 <w:webHidden/>
               </w:rPr>
-              <w:instrText xml:space="preserve"> PAGEREF _Toc72053675 \h </w:instrText>
+              <w:instrText xml:space="preserve"> PAGEREF _Toc72055241 \h </w:instrText>
             </w:r>
             <w:r>
               <w:rPr>
@@ -809,7 +773,7 @@
               <w:lang w:val="de-DE" w:eastAsia="de-DE"/>
             </w:rPr>
           </w:pPr>
-          <w:hyperlink w:anchor="_Toc72053676" w:history="1">
+          <w:hyperlink w:anchor="_Toc72055242" w:history="1">
             <w:r>
               <w:rPr>
                 <w:rStyle w:val="Hyperlink"/>
@@ -853,7 +817,7 @@
                 <w:noProof/>
                 <w:webHidden/>
               </w:rPr>
-              <w:instrText xml:space="preserve"> PAGEREF _Toc72053676 \h </w:instrText>
+              <w:instrText xml:space="preserve"> PAGEREF _Toc72055242 \h </w:instrText>
             </w:r>
             <w:r>
               <w:rPr>
@@ -896,7 +860,7 @@
               <w:lang w:val="de-DE" w:eastAsia="de-DE"/>
             </w:rPr>
           </w:pPr>
-          <w:hyperlink w:anchor="_Toc72053677" w:history="1">
+          <w:hyperlink w:anchor="_Toc72055243" w:history="1">
             <w:r>
               <w:rPr>
                 <w:rStyle w:val="Hyperlink"/>
@@ -924,7 +888,7 @@
                 <w:noProof/>
                 <w:webHidden/>
               </w:rPr>
-              <w:instrText xml:space="preserve"> PAGEREF _Toc72053677 \h </w:instrText>
+              <w:instrText xml:space="preserve"> PAGEREF _Toc72055243 \h </w:instrText>
             </w:r>
             <w:r>
               <w:rPr>
@@ -967,7 +931,7 @@
               <w:lang w:val="de-DE" w:eastAsia="de-DE"/>
             </w:rPr>
           </w:pPr>
-          <w:hyperlink w:anchor="_Toc72053678" w:history="1">
+          <w:hyperlink w:anchor="_Toc72055244" w:history="1">
             <w:r>
               <w:rPr>
                 <w:rStyle w:val="Hyperlink"/>
@@ -995,7 +959,7 @@
                 <w:noProof/>
                 <w:webHidden/>
               </w:rPr>
-              <w:instrText xml:space="preserve"> PAGEREF _Toc72053678 \h </w:instrText>
+              <w:instrText xml:space="preserve"> PAGEREF _Toc72055244 \h </w:instrText>
             </w:r>
             <w:r>
               <w:rPr>
@@ -1039,7 +1003,7 @@
               <w:lang w:val="de-DE" w:eastAsia="de-DE"/>
             </w:rPr>
           </w:pPr>
-          <w:hyperlink w:anchor="_Toc72053679" w:history="1">
+          <w:hyperlink w:anchor="_Toc72055245" w:history="1">
             <w:r>
               <w:rPr>
                 <w:rStyle w:val="Hyperlink"/>
@@ -1083,7 +1047,7 @@
                 <w:noProof/>
                 <w:webHidden/>
               </w:rPr>
-              <w:instrText xml:space="preserve"> PAGEREF _Toc72053679 \h </w:instrText>
+              <w:instrText xml:space="preserve"> PAGEREF _Toc72055245 \h </w:instrText>
             </w:r>
             <w:r>
               <w:rPr>
@@ -1127,7 +1091,7 @@
               <w:lang w:val="de-DE" w:eastAsia="de-DE"/>
             </w:rPr>
           </w:pPr>
-          <w:hyperlink w:anchor="_Toc72053680" w:history="1">
+          <w:hyperlink w:anchor="_Toc72055246" w:history="1">
             <w:r>
               <w:rPr>
                 <w:rStyle w:val="Hyperlink"/>
@@ -1171,7 +1135,7 @@
                 <w:noProof/>
                 <w:webHidden/>
               </w:rPr>
-              <w:instrText xml:space="preserve"> PAGEREF _Toc72053680 \h </w:instrText>
+              <w:instrText xml:space="preserve"> PAGEREF _Toc72055246 \h </w:instrText>
             </w:r>
             <w:r>
               <w:rPr>
@@ -1214,7 +1178,7 @@
               <w:lang w:val="de-DE" w:eastAsia="de-DE"/>
             </w:rPr>
           </w:pPr>
-          <w:hyperlink w:anchor="_Toc72053681" w:history="1">
+          <w:hyperlink w:anchor="_Toc72055247" w:history="1">
             <w:r>
               <w:rPr>
                 <w:rStyle w:val="Hyperlink"/>
@@ -1242,7 +1206,7 @@
                 <w:noProof/>
                 <w:webHidden/>
               </w:rPr>
-              <w:instrText xml:space="preserve"> PAGEREF _Toc72053681 \h </w:instrText>
+              <w:instrText xml:space="preserve"> PAGEREF _Toc72055247 \h </w:instrText>
             </w:r>
             <w:r>
               <w:rPr>
@@ -1285,7 +1249,7 @@
               <w:lang w:val="de-DE" w:eastAsia="de-DE"/>
             </w:rPr>
           </w:pPr>
-          <w:hyperlink w:anchor="_Toc72053682" w:history="1">
+          <w:hyperlink w:anchor="_Toc72055248" w:history="1">
             <w:r>
               <w:rPr>
                 <w:rStyle w:val="Hyperlink"/>
@@ -1313,7 +1277,7 @@
                 <w:noProof/>
                 <w:webHidden/>
               </w:rPr>
-              <w:instrText xml:space="preserve"> PAGEREF _Toc72053682 \h </w:instrText>
+              <w:instrText xml:space="preserve"> PAGEREF _Toc72055248 \h </w:instrText>
             </w:r>
             <w:r>
               <w:rPr>
@@ -1356,7 +1320,7 @@
               <w:lang w:val="de-DE" w:eastAsia="de-DE"/>
             </w:rPr>
           </w:pPr>
-          <w:hyperlink w:anchor="_Toc72053683" w:history="1">
+          <w:hyperlink w:anchor="_Toc72055249" w:history="1">
             <w:r>
               <w:rPr>
                 <w:rStyle w:val="Hyperlink"/>
@@ -1384,7 +1348,7 @@
                 <w:noProof/>
                 <w:webHidden/>
               </w:rPr>
-              <w:instrText xml:space="preserve"> PAGEREF _Toc72053683 \h </w:instrText>
+              <w:instrText xml:space="preserve"> PAGEREF _Toc72055249 \h </w:instrText>
             </w:r>
             <w:r>
               <w:rPr>
@@ -1427,7 +1391,7 @@
               <w:lang w:val="de-DE" w:eastAsia="de-DE"/>
             </w:rPr>
           </w:pPr>
-          <w:hyperlink w:anchor="_Toc72053684" w:history="1">
+          <w:hyperlink w:anchor="_Toc72055250" w:history="1">
             <w:r>
               <w:rPr>
                 <w:rStyle w:val="Hyperlink"/>
@@ -1454,7 +1418,7 @@
                 <w:noProof/>
                 <w:webHidden/>
               </w:rPr>
-              <w:instrText xml:space="preserve"> PAGEREF _Toc72053684 \h </w:instrText>
+              <w:instrText xml:space="preserve"> PAGEREF _Toc72055250 \h </w:instrText>
             </w:r>
             <w:r>
               <w:rPr>
@@ -1497,7 +1461,7 @@
               <w:lang w:val="de-DE" w:eastAsia="de-DE"/>
             </w:rPr>
           </w:pPr>
-          <w:hyperlink w:anchor="_Toc72053685" w:history="1">
+          <w:hyperlink w:anchor="_Toc72055251" w:history="1">
             <w:r>
               <w:rPr>
                 <w:rStyle w:val="Hyperlink"/>
@@ -1524,7 +1488,7 @@
                 <w:noProof/>
                 <w:webHidden/>
               </w:rPr>
-              <w:instrText xml:space="preserve"> PAGEREF _Toc72053685 \h </w:instrText>
+              <w:instrText xml:space="preserve"> PAGEREF _Toc72055251 \h </w:instrText>
             </w:r>
             <w:r>
               <w:rPr>
@@ -1567,7 +1531,7 @@
               <w:lang w:val="de-DE" w:eastAsia="de-DE"/>
             </w:rPr>
           </w:pPr>
-          <w:hyperlink w:anchor="_Toc72053686" w:history="1">
+          <w:hyperlink w:anchor="_Toc72055252" w:history="1">
             <w:r>
               <w:rPr>
                 <w:rStyle w:val="Hyperlink"/>
@@ -1594,7 +1558,7 @@
                 <w:noProof/>
                 <w:webHidden/>
               </w:rPr>
-              <w:instrText xml:space="preserve"> PAGEREF _Toc72053686 \h </w:instrText>
+              <w:instrText xml:space="preserve"> PAGEREF _Toc72055252 \h </w:instrText>
             </w:r>
             <w:r>
               <w:rPr>
@@ -1791,7 +1755,7 @@
           <w:rFonts w:asciiTheme="minorHAnsi" w:hAnsiTheme="minorHAnsi" w:cstheme="minorHAnsi"/>
         </w:rPr>
       </w:pPr>
-      <w:bookmarkStart w:id="0" w:name="_Toc72053672"/>
+      <w:bookmarkStart w:id="0" w:name="_Toc72055238"/>
       <w:r>
         <w:rPr>
           <w:rFonts w:asciiTheme="minorHAnsi" w:hAnsiTheme="minorHAnsi" w:cstheme="minorHAnsi"/>
@@ -1845,43 +1809,22 @@
           <w:rFonts w:asciiTheme="minorHAnsi" w:hAnsiTheme="minorHAnsi" w:cstheme="minorHAnsi"/>
         </w:rPr>
       </w:pPr>
-      <w:bookmarkStart w:id="1" w:name="_Toc72053673"/>
-      <w:r>
-        <w:rPr>
-          <w:rFonts w:asciiTheme="minorHAnsi" w:hAnsiTheme="minorHAnsi" w:cstheme="minorHAnsi"/>
-        </w:rPr>
-        <w:t xml:space="preserve">1.1 </w:t>
-      </w:r>
-      <w:r>
-        <w:rPr>
-          <w:rFonts w:asciiTheme="minorHAnsi" w:hAnsiTheme="minorHAnsi" w:cstheme="minorHAnsi"/>
-        </w:rPr>
-        <w:t>Setup Applikation</w:t>
-      </w:r>
-      <w:bookmarkEnd w:id="1"/>
-    </w:p>
-    <w:p>
-      <w:pPr>
-        <w:rPr>
-          <w:rFonts w:cstheme="minorHAnsi"/>
-        </w:rPr>
-      </w:pPr>
-      <w:r>
-        <w:rPr>
-          <w:rFonts w:cstheme="minorHAnsi"/>
-          <w:noProof/>
+      <w:bookmarkStart w:id="1" w:name="_Toc72055239"/>
+      <w:r>
+        <w:rPr>
+          <w:rFonts w:cstheme="minorHAnsi"/>
         </w:rPr>
         <w:drawing>
-          <wp:anchor distT="0" distB="0" distL="114300" distR="114300" simplePos="0" relativeHeight="251665408" behindDoc="0" locked="0" layoutInCell="1" allowOverlap="1" wp14:anchorId="10C7EFE4" wp14:editId="53DFF541">
+          <wp:anchor distT="0" distB="0" distL="114300" distR="114300" simplePos="0" relativeHeight="251671552" behindDoc="0" locked="0" layoutInCell="1" allowOverlap="1" wp14:anchorId="3D55C2E0" wp14:editId="3E035A14">
             <wp:simplePos x="0" y="0"/>
             <wp:positionH relativeFrom="margin">
-              <wp:posOffset>-447675</wp:posOffset>
+              <wp:align>center</wp:align>
             </wp:positionH>
             <wp:positionV relativeFrom="paragraph">
-              <wp:posOffset>341189</wp:posOffset>
+              <wp:posOffset>419735</wp:posOffset>
             </wp:positionV>
-            <wp:extent cx="6656070" cy="5390515"/>
-            <wp:effectExtent l="0" t="0" r="0" b="635"/>
+            <wp:extent cx="6816725" cy="4724400"/>
+            <wp:effectExtent l="0" t="0" r="3175" b="0"/>
             <wp:wrapSquare wrapText="bothSides"/>
             <wp:docPr id="1" name="Grafik 1"/>
             <wp:cNvGraphicFramePr>
@@ -1909,7 +1852,7 @@
                   <pic:spPr>
                     <a:xfrm>
                       <a:off x="0" y="0"/>
-                      <a:ext cx="6656070" cy="5390515"/>
+                      <a:ext cx="6816725" cy="4724400"/>
                     </a:xfrm>
                     <a:prstGeom prst="rect">
                       <a:avLst/>
@@ -1927,6 +1870,26 @@
           </wp:anchor>
         </w:drawing>
       </w:r>
+      <w:r>
+        <w:rPr>
+          <w:rFonts w:asciiTheme="minorHAnsi" w:hAnsiTheme="minorHAnsi" w:cstheme="minorHAnsi"/>
+        </w:rPr>
+        <w:t xml:space="preserve">1.1 </w:t>
+      </w:r>
+      <w:r>
+        <w:rPr>
+          <w:rFonts w:asciiTheme="minorHAnsi" w:hAnsiTheme="minorHAnsi" w:cstheme="minorHAnsi"/>
+        </w:rPr>
+        <w:t>Setup Applikation</w:t>
+      </w:r>
+      <w:bookmarkEnd w:id="1"/>
+    </w:p>
+    <w:p>
+      <w:pPr>
+        <w:rPr>
+          <w:rFonts w:cstheme="minorHAnsi"/>
+        </w:rPr>
+      </w:pPr>
     </w:p>
     <w:p>
       <w:pPr>
@@ -1985,12 +1948,13 @@
           <w:lang w:val="en-US"/>
         </w:rPr>
       </w:pPr>
-      <w:bookmarkStart w:id="2" w:name="_Toc72053674"/>
+      <w:bookmarkStart w:id="2" w:name="_Toc72055240"/>
       <w:r>
         <w:rPr>
           <w:rFonts w:asciiTheme="minorHAnsi" w:hAnsiTheme="minorHAnsi" w:cstheme="minorHAnsi"/>
           <w:lang w:val="en-US"/>
         </w:rPr>
+        <w:lastRenderedPageBreak/>
         <w:t>1.</w:t>
       </w:r>
       <w:r>
@@ -2566,7 +2530,7 @@
           <w:lang w:val="en-US"/>
         </w:rPr>
       </w:pPr>
-      <w:bookmarkStart w:id="3" w:name="_Toc72053675"/>
+      <w:bookmarkStart w:id="3" w:name="_Toc72055241"/>
       <w:r>
         <w:rPr>
           <w:rFonts w:asciiTheme="minorHAnsi" w:hAnsiTheme="minorHAnsi" w:cstheme="minorHAnsi"/>
@@ -2677,15 +2641,7 @@
           <w:bCs/>
           <w:lang w:val="en-US"/>
         </w:rPr>
-        <w:t xml:space="preserve"> Postman</w:t>
-      </w:r>
-      <w:r>
-        <w:rPr>
-          <w:b/>
-          <w:bCs/>
-          <w:lang w:val="en-US"/>
-        </w:rPr>
-        <w:t>)</w:t>
+        <w:t xml:space="preserve"> Postman)</w:t>
       </w:r>
       <w:r>
         <w:rPr>
@@ -2802,14 +2758,7 @@
           <w:rFonts w:cstheme="minorHAnsi"/>
           <w:lang w:val="en-US"/>
         </w:rPr>
-        <w:t>Here, you need an admin Token as authentication</w:t>
-      </w:r>
-      <w:r>
-        <w:rPr>
-          <w:rFonts w:cstheme="minorHAnsi"/>
-          <w:lang w:val="en-US"/>
-        </w:rPr>
-        <w:t>!</w:t>
+        <w:t>Here, you need an admin Token as authentication!</w:t>
       </w:r>
     </w:p>
     <w:p>
@@ -2829,6 +2778,7 @@
       </w:pPr>
       <w:r>
         <w:rPr>
+          <w:noProof/>
           <w:lang w:val="en-US"/>
         </w:rPr>
         <w:drawing>
@@ -3040,28 +2990,7 @@
           <w:rFonts w:asciiTheme="minorHAnsi" w:hAnsiTheme="minorHAnsi" w:cstheme="minorHAnsi"/>
           <w:lang w:val="en-US"/>
         </w:rPr>
-        <w:t xml:space="preserve">Here, you </w:t>
-      </w:r>
-      <w:r>
-        <w:rPr>
-          <w:rFonts w:asciiTheme="minorHAnsi" w:hAnsiTheme="minorHAnsi" w:cstheme="minorHAnsi"/>
-          <w:lang w:val="en-US"/>
-        </w:rPr>
-        <w:t xml:space="preserve">also </w:t>
-      </w:r>
-      <w:r>
-        <w:rPr>
-          <w:rFonts w:asciiTheme="minorHAnsi" w:hAnsiTheme="minorHAnsi" w:cstheme="minorHAnsi"/>
-          <w:lang w:val="en-US"/>
-        </w:rPr>
-        <w:t>need an admin Token as authentication</w:t>
-      </w:r>
-      <w:r>
-        <w:rPr>
-          <w:rFonts w:asciiTheme="minorHAnsi" w:hAnsiTheme="minorHAnsi" w:cstheme="minorHAnsi"/>
-          <w:lang w:val="en-US"/>
-        </w:rPr>
-        <w:t>!</w:t>
+        <w:t>Here, you also need an admin Token as authentication!</w:t>
       </w:r>
       <w:r>
         <w:rPr>
@@ -3227,7 +3156,7 @@
           <w:rFonts w:asciiTheme="minorHAnsi" w:hAnsiTheme="minorHAnsi" w:cstheme="minorHAnsi"/>
         </w:rPr>
       </w:pPr>
-      <w:bookmarkStart w:id="4" w:name="_Toc72053676"/>
+      <w:bookmarkStart w:id="4" w:name="_Toc72055242"/>
       <w:r>
         <w:rPr>
           <w:rFonts w:asciiTheme="minorHAnsi" w:hAnsiTheme="minorHAnsi" w:cstheme="minorHAnsi"/>
@@ -3279,7 +3208,7 @@
           <w:rFonts w:asciiTheme="minorHAnsi" w:hAnsiTheme="minorHAnsi" w:cstheme="minorHAnsi"/>
         </w:rPr>
       </w:pPr>
-      <w:bookmarkStart w:id="5" w:name="_Toc72053677"/>
+      <w:bookmarkStart w:id="5" w:name="_Toc72055243"/>
       <w:r>
         <w:rPr>
           <w:rFonts w:asciiTheme="minorHAnsi" w:hAnsiTheme="minorHAnsi" w:cstheme="minorHAnsi"/>
@@ -4108,7 +4037,7 @@
           <w:rFonts w:asciiTheme="minorHAnsi" w:hAnsiTheme="minorHAnsi" w:cstheme="minorHAnsi"/>
         </w:rPr>
       </w:pPr>
-      <w:bookmarkStart w:id="6" w:name="_Toc72053678"/>
+      <w:bookmarkStart w:id="6" w:name="_Toc72055244"/>
       <w:r>
         <w:rPr>
           <w:rFonts w:asciiTheme="minorHAnsi" w:hAnsiTheme="minorHAnsi" w:cstheme="minorHAnsi"/>
@@ -4551,7 +4480,7 @@
           <w:rFonts w:asciiTheme="minorHAnsi" w:hAnsiTheme="minorHAnsi" w:cstheme="minorHAnsi"/>
         </w:rPr>
       </w:pPr>
-      <w:bookmarkStart w:id="7" w:name="_Toc72053679"/>
+      <w:bookmarkStart w:id="7" w:name="_Toc72055245"/>
       <w:r>
         <w:rPr>
           <w:rFonts w:asciiTheme="minorHAnsi" w:hAnsiTheme="minorHAnsi" w:cstheme="minorHAnsi"/>
@@ -4846,7 +4775,7 @@
           <w:rFonts w:asciiTheme="minorHAnsi" w:hAnsiTheme="minorHAnsi" w:cstheme="minorHAnsi"/>
         </w:rPr>
       </w:pPr>
-      <w:bookmarkStart w:id="8" w:name="_Toc72053680"/>
+      <w:bookmarkStart w:id="8" w:name="_Toc72055246"/>
       <w:r>
         <w:rPr>
           <w:rFonts w:asciiTheme="minorHAnsi" w:hAnsiTheme="minorHAnsi" w:cstheme="minorHAnsi"/>
@@ -5109,7 +5038,7 @@
           <w:rFonts w:asciiTheme="minorHAnsi" w:hAnsiTheme="minorHAnsi" w:cstheme="minorHAnsi"/>
         </w:rPr>
       </w:pPr>
-      <w:bookmarkStart w:id="9" w:name="_Toc72053681"/>
+      <w:bookmarkStart w:id="9" w:name="_Toc72055247"/>
       <w:r>
         <w:rPr>
           <w:rFonts w:asciiTheme="minorHAnsi" w:hAnsiTheme="minorHAnsi" w:cstheme="minorHAnsi"/>
@@ -6524,7 +6453,7 @@
           <w:rFonts w:asciiTheme="minorHAnsi" w:hAnsiTheme="minorHAnsi" w:cstheme="minorHAnsi"/>
         </w:rPr>
       </w:pPr>
-      <w:bookmarkStart w:id="10" w:name="_Toc72053682"/>
+      <w:bookmarkStart w:id="10" w:name="_Toc72055248"/>
       <w:r>
         <w:rPr>
           <w:rFonts w:asciiTheme="minorHAnsi" w:hAnsiTheme="minorHAnsi" w:cstheme="minorHAnsi"/>
@@ -7719,7 +7648,7 @@
           <w:rFonts w:asciiTheme="minorHAnsi" w:hAnsiTheme="minorHAnsi" w:cstheme="minorHAnsi"/>
         </w:rPr>
       </w:pPr>
-      <w:bookmarkStart w:id="12" w:name="_Toc72053683"/>
+      <w:bookmarkStart w:id="12" w:name="_Toc72055249"/>
       <w:r>
         <w:rPr>
           <w:rFonts w:asciiTheme="minorHAnsi" w:hAnsiTheme="minorHAnsi" w:cstheme="minorHAnsi"/>
@@ -9401,7 +9330,7 @@
       <w:pPr>
         <w:pStyle w:val="berschrift1"/>
       </w:pPr>
-      <w:bookmarkStart w:id="13" w:name="_Toc72053684"/>
+      <w:bookmarkStart w:id="13" w:name="_Toc72055250"/>
       <w:r>
         <w:lastRenderedPageBreak/>
         <w:t>5.</w:t>
@@ -9419,7 +9348,7 @@
       <w:pPr>
         <w:pStyle w:val="berschrift2"/>
       </w:pPr>
-      <w:bookmarkStart w:id="14" w:name="_Toc72053685"/>
+      <w:bookmarkStart w:id="14" w:name="_Toc72055251"/>
       <w:r>
         <w:t>5.1 Glossar</w:t>
       </w:r>
@@ -9480,7 +9409,7 @@
       <w:pPr>
         <w:pStyle w:val="berschrift2"/>
       </w:pPr>
-      <w:bookmarkStart w:id="15" w:name="_Toc72053686"/>
+      <w:bookmarkStart w:id="15" w:name="_Toc72055252"/>
       <w:r>
         <w:t>5.2 Referenzierte Dokumente</w:t>
       </w:r>
@@ -9742,14 +9671,27 @@
       </w:rPr>
       <w:t xml:space="preserve"> von </w:t>
     </w:r>
-    <w:fldSimple w:instr="NUMPAGES  \* Arabic  \* MERGEFORMAT">
-      <w:r>
-        <w:rPr>
-          <w:lang w:val="de-DE"/>
-        </w:rPr>
-        <w:t>2</w:t>
-      </w:r>
-    </w:fldSimple>
+    <w:r>
+      <w:fldChar w:fldCharType="begin"/>
+    </w:r>
+    <w:r>
+      <w:instrText>NUMPAGES  \* Arabic  \* MERGEFORMAT</w:instrText>
+    </w:r>
+    <w:r>
+      <w:fldChar w:fldCharType="separate"/>
+    </w:r>
+    <w:r>
+      <w:rPr>
+        <w:lang w:val="de-DE"/>
+      </w:rPr>
+      <w:t>2</w:t>
+    </w:r>
+    <w:r>
+      <w:rPr>
+        <w:lang w:val="de-DE"/>
+      </w:rPr>
+      <w:fldChar w:fldCharType="end"/>
+    </w:r>
   </w:p>
 </w:ftr>
 </file>

</xml_diff>

<commit_message>
Resolve "Game selection / creation"
</commit_message>
<xml_diff>
--- a/documentation/5-Testdrehbuch.docx
+++ b/documentation/5-Testdrehbuch.docx
@@ -181,21 +181,7 @@
         <w:rPr>
           <w:rFonts w:asciiTheme="minorHAnsi" w:hAnsiTheme="minorHAnsi" w:cstheme="minorHAnsi"/>
         </w:rPr>
-        <w:t xml:space="preserve">Mitglied 5: (Clemens </w:t>
-      </w:r>
-      <w:proofErr w:type="spellStart"/>
-      <w:r>
-        <w:rPr>
-          <w:rFonts w:asciiTheme="minorHAnsi" w:hAnsiTheme="minorHAnsi" w:cstheme="minorHAnsi"/>
-        </w:rPr>
-        <w:t>Prosser</w:t>
-      </w:r>
-      <w:proofErr w:type="spellEnd"/>
-      <w:r>
-        <w:rPr>
-          <w:rFonts w:asciiTheme="minorHAnsi" w:hAnsiTheme="minorHAnsi" w:cstheme="minorHAnsi"/>
-        </w:rPr>
-        <w:t>, 11907449)</w:t>
+        <w:t>Mitglied 5: (Clemens Prosser, 11907449)</w:t>
       </w:r>
     </w:p>
     <w:p>
@@ -546,23 +532,7 @@
                 <w:rFonts w:cstheme="minorHAnsi"/>
                 <w:noProof/>
               </w:rPr>
-              <w:t>1.1 Setup A</w:t>
-            </w:r>
-            <w:r>
-              <w:rPr>
-                <w:rStyle w:val="Hyperlink"/>
-                <w:rFonts w:cstheme="minorHAnsi"/>
-                <w:noProof/>
-              </w:rPr>
-              <w:t>p</w:t>
-            </w:r>
-            <w:r>
-              <w:rPr>
-                <w:rStyle w:val="Hyperlink"/>
-                <w:rFonts w:cstheme="minorHAnsi"/>
-                <w:noProof/>
-              </w:rPr>
-              <w:t>plikation</w:t>
+              <w:t>1.1 Setup Applikation</w:t>
             </w:r>
             <w:r>
               <w:rPr>
@@ -1739,42 +1709,22 @@
       <w:bookmarkStart w:id="1" w:name="_Toc71823724"/>
       <w:r>
         <w:rPr>
-          <w:rFonts w:asciiTheme="minorHAnsi" w:hAnsiTheme="minorHAnsi" w:cstheme="minorHAnsi"/>
-        </w:rPr>
-        <w:t xml:space="preserve">1.1 </w:t>
-      </w:r>
-      <w:r>
-        <w:rPr>
-          <w:rFonts w:asciiTheme="minorHAnsi" w:hAnsiTheme="minorHAnsi" w:cstheme="minorHAnsi"/>
-        </w:rPr>
-        <w:t>Setup Applikation</w:t>
-      </w:r>
-      <w:bookmarkEnd w:id="1"/>
-    </w:p>
-    <w:p>
-      <w:pPr>
-        <w:rPr>
-          <w:rFonts w:cstheme="minorHAnsi"/>
-        </w:rPr>
-      </w:pPr>
-      <w:r>
-        <w:rPr>
           <w:rFonts w:cstheme="minorHAnsi"/>
           <w:noProof/>
         </w:rPr>
         <w:drawing>
-          <wp:anchor distT="0" distB="0" distL="114300" distR="114300" simplePos="0" relativeHeight="251665408" behindDoc="0" locked="0" layoutInCell="1" allowOverlap="1" wp14:anchorId="10C7EFE4" wp14:editId="53DFF541">
+          <wp:anchor distT="0" distB="0" distL="114300" distR="114300" simplePos="0" relativeHeight="251670528" behindDoc="0" locked="0" layoutInCell="1" allowOverlap="1" wp14:anchorId="68DBDE05" wp14:editId="4CD3E4D1">
             <wp:simplePos x="0" y="0"/>
-            <wp:positionH relativeFrom="margin">
-              <wp:posOffset>-447675</wp:posOffset>
+            <wp:positionH relativeFrom="column">
+              <wp:posOffset>-319405</wp:posOffset>
             </wp:positionH>
             <wp:positionV relativeFrom="paragraph">
-              <wp:posOffset>341189</wp:posOffset>
+              <wp:posOffset>287020</wp:posOffset>
             </wp:positionV>
-            <wp:extent cx="6656070" cy="5390515"/>
-            <wp:effectExtent l="0" t="0" r="0" b="635"/>
+            <wp:extent cx="6543675" cy="5156835"/>
+            <wp:effectExtent l="0" t="0" r="9525" b="5715"/>
             <wp:wrapSquare wrapText="bothSides"/>
-            <wp:docPr id="1" name="Grafik 1"/>
+            <wp:docPr id="3" name="Grafik 3"/>
             <wp:cNvGraphicFramePr>
               <a:graphicFrameLocks xmlns:a="http://schemas.openxmlformats.org/drawingml/2006/main" noChangeAspect="1"/>
             </wp:cNvGraphicFramePr>
@@ -1782,8 +1732,10 @@
               <a:graphicData uri="http://schemas.openxmlformats.org/drawingml/2006/picture">
                 <pic:pic xmlns:pic="http://schemas.openxmlformats.org/drawingml/2006/picture">
                   <pic:nvPicPr>
-                    <pic:cNvPr id="1" name=""/>
-                    <pic:cNvPicPr/>
+                    <pic:cNvPr id="0" name="Picture 1"/>
+                    <pic:cNvPicPr>
+                      <a:picLocks noChangeAspect="1" noChangeArrowheads="1"/>
+                    </pic:cNvPicPr>
                   </pic:nvPicPr>
                   <pic:blipFill>
                     <a:blip r:embed="rId8">
@@ -1793,31 +1745,56 @@
                         </a:ext>
                       </a:extLst>
                     </a:blip>
+                    <a:srcRect/>
                     <a:stretch>
                       <a:fillRect/>
                     </a:stretch>
                   </pic:blipFill>
-                  <pic:spPr>
+                  <pic:spPr bwMode="auto">
                     <a:xfrm>
                       <a:off x="0" y="0"/>
-                      <a:ext cx="6656070" cy="5390515"/>
+                      <a:ext cx="6543675" cy="5156835"/>
                     </a:xfrm>
                     <a:prstGeom prst="rect">
                       <a:avLst/>
                     </a:prstGeom>
+                    <a:noFill/>
+                    <a:ln>
+                      <a:noFill/>
+                    </a:ln>
                   </pic:spPr>
                 </pic:pic>
               </a:graphicData>
             </a:graphic>
-            <wp14:sizeRelH relativeFrom="page">
+            <wp14:sizeRelH relativeFrom="margin">
               <wp14:pctWidth>0</wp14:pctWidth>
             </wp14:sizeRelH>
-            <wp14:sizeRelV relativeFrom="page">
+            <wp14:sizeRelV relativeFrom="margin">
               <wp14:pctHeight>0</wp14:pctHeight>
             </wp14:sizeRelV>
           </wp:anchor>
         </w:drawing>
       </w:r>
+      <w:r>
+        <w:rPr>
+          <w:rFonts w:asciiTheme="minorHAnsi" w:hAnsiTheme="minorHAnsi" w:cstheme="minorHAnsi"/>
+        </w:rPr>
+        <w:t xml:space="preserve">1.1 </w:t>
+      </w:r>
+      <w:r>
+        <w:rPr>
+          <w:rFonts w:asciiTheme="minorHAnsi" w:hAnsiTheme="minorHAnsi" w:cstheme="minorHAnsi"/>
+        </w:rPr>
+        <w:t>Setup Applikation</w:t>
+      </w:r>
+      <w:bookmarkEnd w:id="1"/>
+    </w:p>
+    <w:p>
+      <w:pPr>
+        <w:rPr>
+          <w:rFonts w:cstheme="minorHAnsi"/>
+        </w:rPr>
+      </w:pPr>
     </w:p>
     <w:p>
       <w:pPr>
@@ -1950,6 +1927,7 @@
       <w:r>
         <w:rPr>
           <w:rFonts w:cstheme="minorHAnsi"/>
+          <w:noProof/>
         </w:rPr>
         <w:drawing>
           <wp:anchor distT="0" distB="0" distL="114300" distR="114300" simplePos="0" relativeHeight="251668480" behindDoc="0" locked="0" layoutInCell="1" allowOverlap="1" wp14:anchorId="47A54857" wp14:editId="2643B6F0">
@@ -2047,6 +2025,9 @@
         </w:rPr>
       </w:pPr>
       <w:r>
+        <w:rPr>
+          <w:noProof/>
+        </w:rPr>
         <w:lastRenderedPageBreak/>
         <w:drawing>
           <wp:anchor distT="0" distB="0" distL="114300" distR="114300" simplePos="0" relativeHeight="251669504" behindDoc="0" locked="0" layoutInCell="1" allowOverlap="1" wp14:anchorId="7682C011" wp14:editId="7CC434F5">
@@ -2431,7 +2412,6 @@
         <w:t xml:space="preserve"> by restarting the </w:t>
       </w:r>
       <w:proofErr w:type="spellStart"/>
-      <w:proofErr w:type="gramStart"/>
       <w:r>
         <w:rPr>
           <w:rFonts w:asciiTheme="minorHAnsi" w:hAnsiTheme="minorHAnsi" w:cstheme="minorHAnsi"/>
@@ -2440,7 +2420,6 @@
         <w:t>RaspberryPi</w:t>
       </w:r>
       <w:proofErr w:type="spellEnd"/>
-      <w:proofErr w:type="gramEnd"/>
     </w:p>
     <w:p>
       <w:pPr>
@@ -8968,27 +8947,14 @@
       </w:rPr>
       <w:t xml:space="preserve"> von </w:t>
     </w:r>
-    <w:r>
-      <w:fldChar w:fldCharType="begin"/>
-    </w:r>
-    <w:r>
-      <w:instrText>NUMPAGES  \* Arabic  \* MERGEFORMAT</w:instrText>
-    </w:r>
-    <w:r>
-      <w:fldChar w:fldCharType="separate"/>
-    </w:r>
-    <w:r>
-      <w:rPr>
-        <w:lang w:val="de-DE"/>
-      </w:rPr>
-      <w:t>2</w:t>
-    </w:r>
-    <w:r>
-      <w:rPr>
-        <w:lang w:val="de-DE"/>
-      </w:rPr>
-      <w:fldChar w:fldCharType="end"/>
-    </w:r>
+    <w:fldSimple w:instr="NUMPAGES  \* Arabic  \* MERGEFORMAT">
+      <w:r>
+        <w:rPr>
+          <w:lang w:val="de-DE"/>
+        </w:rPr>
+        <w:t>2</w:t>
+      </w:r>
+    </w:fldSimple>
   </w:p>
 </w:ftr>
 </file>

</xml_diff>